<commit_message>
Modificacion de memoria e primeiros pasos do modelo conceptual
</commit_message>
<xml_diff>
--- a/Proyecto_BBDD/Plantilla Memoria Proyecto BBDD.docx
+++ b/Proyecto_BBDD/Plantilla Memoria Proyecto BBDD.docx
@@ -544,10 +544,23 @@
           <w:szCs w:val="28"/>
           <w:lang w:val="gl-ES"/>
         </w:rPr>
-        <w:t xml:space="preserve"> blanco</w:t>
-      </w:r>
-      <w:bookmarkStart w:id="0" w:name="_GoBack"/>
-      <w:bookmarkEnd w:id="0"/>
+        <w:t xml:space="preserve"> </w:t>
+      </w:r>
+      <w:proofErr w:type="spellStart"/>
+      <w:r>
+        <w:rPr>
+          <w:b/>
+          <w:bCs/>
+          <w:i/>
+          <w:iCs/>
+          <w:color w:val="1F3864" w:themeColor="accent1" w:themeShade="80"/>
+          <w:sz w:val="28"/>
+          <w:szCs w:val="28"/>
+          <w:lang w:val="gl-ES"/>
+        </w:rPr>
+        <w:t>blanco</w:t>
+      </w:r>
+      <w:proofErr w:type="spellEnd"/>
     </w:p>
     <w:p>
       <w:pPr>
@@ -2134,6 +2147,8 @@
           <w:lang w:val="gl-ES"/>
         </w:rPr>
       </w:pPr>
+      <w:bookmarkStart w:id="0" w:name="_GoBack"/>
+      <w:bookmarkEnd w:id="0"/>
       <w:r>
         <w:rPr>
           <w:lang w:val="gl-ES"/>
@@ -2154,16 +2169,318 @@
     </w:p>
     <w:p>
       <w:pPr>
-        <w:rPr>
-          <w:lang w:val="gl-ES"/>
-        </w:rPr>
-      </w:pPr>
-      <w:r>
-        <w:rPr>
-          <w:lang w:val="gl-ES"/>
-        </w:rPr>
-        <w:t>Describe aquí...</w:t>
-      </w:r>
+        <w:pStyle w:val="Ttulo1"/>
+        <w:ind w:left="720"/>
+        <w:rPr>
+          <w:lang w:val="gl-ES"/>
+        </w:rPr>
+      </w:pPr>
+    </w:p>
+    <w:p>
+      <w:pPr>
+        <w:rPr>
+          <w:lang w:val="gl-ES"/>
+        </w:rPr>
+      </w:pPr>
+    </w:p>
+    <w:p>
+      <w:pPr>
+        <w:pStyle w:val="Ttulo1"/>
+        <w:ind w:left="720"/>
+        <w:jc w:val="center"/>
+        <w:rPr>
+          <w:lang w:val="gl-ES"/>
+        </w:rPr>
+      </w:pPr>
+      <w:r>
+        <w:rPr>
+          <w:noProof/>
+          <w:lang w:val="gl-ES"/>
+        </w:rPr>
+        <w:drawing>
+          <wp:inline distT="0" distB="0" distL="0" distR="0" wp14:anchorId="51FDAD87" wp14:editId="2AD784AF">
+            <wp:extent cx="5072767" cy="3384231"/>
+            <wp:effectExtent l="0" t="0" r="0" b="6985"/>
+            <wp:docPr id="1" name="Imagen 1" descr="C:\Users\xurxo\Downloads\ChatGPT Image 14 may 2025, 13_39_45.png"/>
+            <wp:cNvGraphicFramePr>
+              <a:graphicFrameLocks xmlns:a="http://schemas.openxmlformats.org/drawingml/2006/main" noChangeAspect="1"/>
+            </wp:cNvGraphicFramePr>
+            <a:graphic xmlns:a="http://schemas.openxmlformats.org/drawingml/2006/main">
+              <a:graphicData uri="http://schemas.openxmlformats.org/drawingml/2006/picture">
+                <pic:pic xmlns:pic="http://schemas.openxmlformats.org/drawingml/2006/picture">
+                  <pic:nvPicPr>
+                    <pic:cNvPr id="0" name="Picture 1" descr="C:\Users\xurxo\Downloads\ChatGPT Image 14 may 2025, 13_39_45.png"/>
+                    <pic:cNvPicPr>
+                      <a:picLocks noChangeAspect="1" noChangeArrowheads="1"/>
+                    </pic:cNvPicPr>
+                  </pic:nvPicPr>
+                  <pic:blipFill>
+                    <a:blip r:embed="rId8" cstate="print">
+                      <a:extLst>
+                        <a:ext uri="{28A0092B-C50C-407E-A947-70E740481C1C}">
+                          <a14:useLocalDpi xmlns:a14="http://schemas.microsoft.com/office/drawing/2010/main" val="0"/>
+                        </a:ext>
+                      </a:extLst>
+                    </a:blip>
+                    <a:srcRect/>
+                    <a:stretch>
+                      <a:fillRect/>
+                    </a:stretch>
+                  </pic:blipFill>
+                  <pic:spPr bwMode="auto">
+                    <a:xfrm>
+                      <a:off x="0" y="0"/>
+                      <a:ext cx="5076524" cy="3386737"/>
+                    </a:xfrm>
+                    <a:prstGeom prst="rect">
+                      <a:avLst/>
+                    </a:prstGeom>
+                    <a:noFill/>
+                    <a:ln>
+                      <a:noFill/>
+                    </a:ln>
+                  </pic:spPr>
+                </pic:pic>
+              </a:graphicData>
+            </a:graphic>
+          </wp:inline>
+        </w:drawing>
+      </w:r>
+    </w:p>
+    <w:p>
+      <w:pPr>
+        <w:rPr>
+          <w:lang w:val="gl-ES"/>
+        </w:rPr>
+      </w:pPr>
+    </w:p>
+    <w:p>
+      <w:pPr>
+        <w:rPr>
+          <w:lang w:val="gl-ES"/>
+        </w:rPr>
+      </w:pPr>
+    </w:p>
+    <w:p>
+      <w:pPr>
+        <w:rPr>
+          <w:lang w:val="gl-ES"/>
+        </w:rPr>
+      </w:pPr>
+    </w:p>
+    <w:p>
+      <w:pPr>
+        <w:jc w:val="both"/>
+        <w:rPr>
+          <w:lang w:val="gl-ES"/>
+        </w:rPr>
+      </w:pPr>
+      <w:r>
+        <w:rPr>
+          <w:lang w:val="gl-ES"/>
+        </w:rPr>
+        <w:t xml:space="preserve">El </w:t>
+      </w:r>
+      <w:proofErr w:type="spellStart"/>
+      <w:r>
+        <w:rPr>
+          <w:lang w:val="gl-ES"/>
+        </w:rPr>
+        <w:t>proyecto</w:t>
+      </w:r>
+      <w:proofErr w:type="spellEnd"/>
+      <w:r>
+        <w:rPr>
+          <w:lang w:val="gl-ES"/>
+        </w:rPr>
+        <w:t xml:space="preserve"> consiste en una base de datos para </w:t>
+      </w:r>
+      <w:proofErr w:type="spellStart"/>
+      <w:r>
+        <w:rPr>
+          <w:lang w:val="gl-ES"/>
+        </w:rPr>
+        <w:t>gestionar</w:t>
+      </w:r>
+      <w:proofErr w:type="spellEnd"/>
+      <w:r>
+        <w:rPr>
+          <w:lang w:val="gl-ES"/>
+        </w:rPr>
+        <w:t xml:space="preserve"> los </w:t>
+      </w:r>
+      <w:proofErr w:type="spellStart"/>
+      <w:r>
+        <w:rPr>
+          <w:lang w:val="gl-ES"/>
+        </w:rPr>
+        <w:t>registros</w:t>
+      </w:r>
+      <w:proofErr w:type="spellEnd"/>
+      <w:r>
+        <w:rPr>
+          <w:lang w:val="gl-ES"/>
+        </w:rPr>
+        <w:t xml:space="preserve">, datos de clientes y </w:t>
+      </w:r>
+      <w:proofErr w:type="spellStart"/>
+      <w:r>
+        <w:rPr>
+          <w:lang w:val="gl-ES"/>
+        </w:rPr>
+        <w:t>empleados</w:t>
+      </w:r>
+      <w:proofErr w:type="spellEnd"/>
+      <w:r>
+        <w:rPr>
+          <w:lang w:val="gl-ES"/>
+        </w:rPr>
+        <w:t xml:space="preserve"> y todo tipo de información de una empresa que se dedica a la automatización industrial , </w:t>
+      </w:r>
+      <w:proofErr w:type="spellStart"/>
+      <w:r>
+        <w:rPr>
+          <w:lang w:val="gl-ES"/>
+        </w:rPr>
+        <w:t>haciendo</w:t>
+      </w:r>
+      <w:proofErr w:type="spellEnd"/>
+      <w:r>
+        <w:rPr>
+          <w:lang w:val="gl-ES"/>
+        </w:rPr>
+        <w:t xml:space="preserve"> maquinas automatizadas, automatizando procesos en planta y </w:t>
+      </w:r>
+      <w:proofErr w:type="spellStart"/>
+      <w:r>
+        <w:rPr>
+          <w:lang w:val="gl-ES"/>
+        </w:rPr>
+        <w:t>ofreciendo</w:t>
+      </w:r>
+      <w:proofErr w:type="spellEnd"/>
+      <w:r>
+        <w:rPr>
+          <w:lang w:val="gl-ES"/>
+        </w:rPr>
+        <w:t xml:space="preserve"> un </w:t>
+      </w:r>
+      <w:proofErr w:type="spellStart"/>
+      <w:r>
+        <w:rPr>
+          <w:lang w:val="gl-ES"/>
+        </w:rPr>
+        <w:t>mantenimiento</w:t>
+      </w:r>
+      <w:proofErr w:type="spellEnd"/>
+      <w:r>
+        <w:rPr>
+          <w:lang w:val="gl-ES"/>
+        </w:rPr>
+        <w:t xml:space="preserve"> de estas o de maquinas </w:t>
+      </w:r>
+      <w:proofErr w:type="spellStart"/>
+      <w:r>
+        <w:rPr>
+          <w:lang w:val="gl-ES"/>
+        </w:rPr>
+        <w:t>ajenas</w:t>
+      </w:r>
+      <w:proofErr w:type="spellEnd"/>
+      <w:r>
+        <w:rPr>
+          <w:lang w:val="gl-ES"/>
+        </w:rPr>
+        <w:t xml:space="preserve"> a la empresa.  </w:t>
+      </w:r>
+    </w:p>
+    <w:p>
+      <w:pPr>
+        <w:jc w:val="both"/>
+        <w:rPr>
+          <w:lang w:val="gl-ES"/>
+        </w:rPr>
+      </w:pPr>
+    </w:p>
+    <w:p>
+      <w:pPr>
+        <w:jc w:val="both"/>
+        <w:rPr>
+          <w:lang w:val="gl-ES"/>
+        </w:rPr>
+      </w:pPr>
+    </w:p>
+    <w:p>
+      <w:pPr>
+        <w:jc w:val="both"/>
+        <w:rPr>
+          <w:lang w:val="gl-ES"/>
+        </w:rPr>
+      </w:pPr>
+    </w:p>
+    <w:p>
+      <w:pPr>
+        <w:jc w:val="both"/>
+        <w:rPr>
+          <w:lang w:val="gl-ES"/>
+        </w:rPr>
+      </w:pPr>
+    </w:p>
+    <w:p>
+      <w:pPr>
+        <w:jc w:val="both"/>
+        <w:rPr>
+          <w:lang w:val="gl-ES"/>
+        </w:rPr>
+      </w:pPr>
+    </w:p>
+    <w:p>
+      <w:pPr>
+        <w:jc w:val="both"/>
+        <w:rPr>
+          <w:lang w:val="gl-ES"/>
+        </w:rPr>
+      </w:pPr>
+    </w:p>
+    <w:p>
+      <w:pPr>
+        <w:jc w:val="both"/>
+        <w:rPr>
+          <w:lang w:val="gl-ES"/>
+        </w:rPr>
+      </w:pPr>
+    </w:p>
+    <w:p>
+      <w:pPr>
+        <w:jc w:val="both"/>
+        <w:rPr>
+          <w:lang w:val="gl-ES"/>
+        </w:rPr>
+      </w:pPr>
+    </w:p>
+    <w:p>
+      <w:pPr>
+        <w:jc w:val="both"/>
+        <w:rPr>
+          <w:lang w:val="gl-ES"/>
+        </w:rPr>
+      </w:pPr>
+    </w:p>
+    <w:p>
+      <w:pPr>
+        <w:jc w:val="both"/>
+        <w:rPr>
+          <w:lang w:val="gl-ES"/>
+        </w:rPr>
+      </w:pPr>
+    </w:p>
+    <w:p>
+      <w:pPr>
+        <w:jc w:val="both"/>
+        <w:rPr>
+          <w:lang w:val="gl-ES"/>
+        </w:rPr>
+      </w:pPr>
     </w:p>
     <w:p>
       <w:pPr>
@@ -2199,12 +2516,323 @@
           <w:lang w:val="gl-ES"/>
         </w:rPr>
       </w:pPr>
-      <w:r>
-        <w:rPr>
-          <w:lang w:val="gl-ES"/>
-        </w:rPr>
-        <w:t>Describe aquí...</w:t>
-      </w:r>
+    </w:p>
+    <w:p>
+      <w:pPr>
+        <w:jc w:val="both"/>
+        <w:rPr>
+          <w:lang w:val="gl-ES"/>
+        </w:rPr>
+      </w:pPr>
+      <w:r>
+        <w:rPr>
+          <w:lang w:val="gl-ES"/>
+        </w:rPr>
+        <w:t xml:space="preserve">El principal problema es una </w:t>
+      </w:r>
+      <w:proofErr w:type="spellStart"/>
+      <w:r>
+        <w:rPr>
+          <w:lang w:val="gl-ES"/>
+        </w:rPr>
+        <w:t>mejor</w:t>
+      </w:r>
+      <w:proofErr w:type="spellEnd"/>
+      <w:r>
+        <w:rPr>
+          <w:lang w:val="gl-ES"/>
+        </w:rPr>
+        <w:t xml:space="preserve"> </w:t>
+      </w:r>
+      <w:proofErr w:type="spellStart"/>
+      <w:r>
+        <w:rPr>
+          <w:lang w:val="gl-ES"/>
+        </w:rPr>
+        <w:t>gestión</w:t>
+      </w:r>
+      <w:proofErr w:type="spellEnd"/>
+      <w:r>
+        <w:rPr>
+          <w:lang w:val="gl-ES"/>
+        </w:rPr>
+        <w:t xml:space="preserve"> de la empresa </w:t>
+      </w:r>
+      <w:proofErr w:type="spellStart"/>
+      <w:r>
+        <w:rPr>
+          <w:lang w:val="gl-ES"/>
+        </w:rPr>
+        <w:t>ya</w:t>
+      </w:r>
+      <w:proofErr w:type="spellEnd"/>
+      <w:r>
+        <w:rPr>
+          <w:lang w:val="gl-ES"/>
+        </w:rPr>
+        <w:t xml:space="preserve"> que precisa </w:t>
+      </w:r>
+      <w:proofErr w:type="spellStart"/>
+      <w:r>
+        <w:rPr>
+          <w:lang w:val="gl-ES"/>
+        </w:rPr>
+        <w:t>gestionar</w:t>
+      </w:r>
+      <w:proofErr w:type="spellEnd"/>
+      <w:r>
+        <w:rPr>
+          <w:lang w:val="gl-ES"/>
+        </w:rPr>
+        <w:t xml:space="preserve"> gran </w:t>
+      </w:r>
+      <w:proofErr w:type="spellStart"/>
+      <w:r>
+        <w:rPr>
+          <w:lang w:val="gl-ES"/>
+        </w:rPr>
+        <w:t>cantidad</w:t>
+      </w:r>
+      <w:proofErr w:type="spellEnd"/>
+      <w:r>
+        <w:rPr>
+          <w:lang w:val="gl-ES"/>
+        </w:rPr>
+        <w:t xml:space="preserve"> de datos.</w:t>
+      </w:r>
+    </w:p>
+    <w:p>
+      <w:pPr>
+        <w:jc w:val="both"/>
+        <w:rPr>
+          <w:lang w:val="gl-ES"/>
+        </w:rPr>
+      </w:pPr>
+    </w:p>
+    <w:p>
+      <w:pPr>
+        <w:jc w:val="both"/>
+        <w:rPr>
+          <w:lang w:val="gl-ES"/>
+        </w:rPr>
+      </w:pPr>
+      <w:r>
+        <w:rPr>
+          <w:lang w:val="gl-ES"/>
+        </w:rPr>
+        <w:t>Características</w:t>
+      </w:r>
+      <w:r>
+        <w:rPr>
+          <w:lang w:val="gl-ES"/>
+        </w:rPr>
+        <w:t xml:space="preserve"> clave del negocio:</w:t>
+      </w:r>
+    </w:p>
+    <w:p>
+      <w:pPr>
+        <w:pStyle w:val="Prrafodelista"/>
+        <w:numPr>
+          <w:ilvl w:val="0"/>
+          <w:numId w:val="9"/>
+        </w:numPr>
+        <w:jc w:val="both"/>
+        <w:rPr>
+          <w:lang w:val="gl-ES"/>
+        </w:rPr>
+      </w:pPr>
+      <w:r>
+        <w:rPr>
+          <w:lang w:val="gl-ES"/>
+        </w:rPr>
+        <w:t xml:space="preserve">Servicios de </w:t>
+      </w:r>
+      <w:proofErr w:type="spellStart"/>
+      <w:r>
+        <w:rPr>
+          <w:lang w:val="gl-ES"/>
+        </w:rPr>
+        <w:t>consultoría</w:t>
+      </w:r>
+      <w:proofErr w:type="spellEnd"/>
+      <w:r>
+        <w:rPr>
+          <w:lang w:val="gl-ES"/>
+        </w:rPr>
+        <w:t xml:space="preserve"> y </w:t>
+      </w:r>
+      <w:proofErr w:type="spellStart"/>
+      <w:r>
+        <w:rPr>
+          <w:lang w:val="gl-ES"/>
+        </w:rPr>
+        <w:t>diseño</w:t>
+      </w:r>
+      <w:proofErr w:type="spellEnd"/>
+      <w:r>
+        <w:rPr>
+          <w:lang w:val="gl-ES"/>
+        </w:rPr>
+        <w:t xml:space="preserve"> de soluciones.</w:t>
+      </w:r>
+    </w:p>
+    <w:p>
+      <w:pPr>
+        <w:pStyle w:val="Prrafodelista"/>
+        <w:numPr>
+          <w:ilvl w:val="0"/>
+          <w:numId w:val="9"/>
+        </w:numPr>
+        <w:jc w:val="both"/>
+        <w:rPr>
+          <w:lang w:val="gl-ES"/>
+        </w:rPr>
+      </w:pPr>
+      <w:proofErr w:type="spellStart"/>
+      <w:r>
+        <w:rPr>
+          <w:lang w:val="gl-ES"/>
+        </w:rPr>
+        <w:t>Implementación</w:t>
+      </w:r>
+      <w:proofErr w:type="spellEnd"/>
+      <w:r>
+        <w:rPr>
+          <w:lang w:val="gl-ES"/>
+        </w:rPr>
+        <w:t xml:space="preserve"> de sistemas de control industrial.</w:t>
+      </w:r>
+    </w:p>
+    <w:p>
+      <w:pPr>
+        <w:pStyle w:val="Prrafodelista"/>
+        <w:numPr>
+          <w:ilvl w:val="0"/>
+          <w:numId w:val="9"/>
+        </w:numPr>
+        <w:jc w:val="both"/>
+        <w:rPr>
+          <w:lang w:val="gl-ES"/>
+        </w:rPr>
+      </w:pPr>
+      <w:r>
+        <w:rPr>
+          <w:lang w:val="gl-ES"/>
+        </w:rPr>
+        <w:t xml:space="preserve"> </w:t>
+      </w:r>
+      <w:r>
+        <w:rPr>
+          <w:lang w:val="gl-ES"/>
+        </w:rPr>
+        <w:t xml:space="preserve">Programación de </w:t>
+      </w:r>
+      <w:proofErr w:type="spellStart"/>
+      <w:r>
+        <w:rPr>
+          <w:lang w:val="gl-ES"/>
+        </w:rPr>
+        <w:t>PLC’s</w:t>
+      </w:r>
+      <w:proofErr w:type="spellEnd"/>
+      <w:r>
+        <w:rPr>
+          <w:lang w:val="gl-ES"/>
+        </w:rPr>
+        <w:t xml:space="preserve"> y robots</w:t>
+      </w:r>
+      <w:r>
+        <w:rPr>
+          <w:lang w:val="gl-ES"/>
+        </w:rPr>
+        <w:t>.</w:t>
+      </w:r>
+    </w:p>
+    <w:p>
+      <w:pPr>
+        <w:pStyle w:val="Prrafodelista"/>
+        <w:numPr>
+          <w:ilvl w:val="0"/>
+          <w:numId w:val="9"/>
+        </w:numPr>
+        <w:jc w:val="both"/>
+        <w:rPr>
+          <w:lang w:val="gl-ES"/>
+        </w:rPr>
+      </w:pPr>
+      <w:proofErr w:type="spellStart"/>
+      <w:r>
+        <w:rPr>
+          <w:lang w:val="gl-ES"/>
+        </w:rPr>
+        <w:t>Mantenimiento</w:t>
+      </w:r>
+      <w:proofErr w:type="spellEnd"/>
+      <w:r>
+        <w:rPr>
+          <w:lang w:val="gl-ES"/>
+        </w:rPr>
+        <w:t xml:space="preserve"> preventivo y correctivo.</w:t>
+      </w:r>
+    </w:p>
+    <w:p>
+      <w:pPr>
+        <w:pStyle w:val="Prrafodelista"/>
+        <w:numPr>
+          <w:ilvl w:val="0"/>
+          <w:numId w:val="9"/>
+        </w:numPr>
+        <w:jc w:val="both"/>
+        <w:rPr>
+          <w:lang w:val="gl-ES"/>
+        </w:rPr>
+      </w:pPr>
+      <w:r>
+        <w:rPr>
+          <w:lang w:val="gl-ES"/>
+        </w:rPr>
+        <w:t xml:space="preserve">Capacitación del </w:t>
+      </w:r>
+      <w:proofErr w:type="spellStart"/>
+      <w:r>
+        <w:rPr>
+          <w:lang w:val="gl-ES"/>
+        </w:rPr>
+        <w:t>personal</w:t>
+      </w:r>
+      <w:proofErr w:type="spellEnd"/>
+      <w:r>
+        <w:rPr>
+          <w:lang w:val="gl-ES"/>
+        </w:rPr>
+        <w:t xml:space="preserve"> del cliente.</w:t>
+      </w:r>
+    </w:p>
+    <w:p>
+      <w:pPr>
+        <w:pStyle w:val="Prrafodelista"/>
+        <w:numPr>
+          <w:ilvl w:val="0"/>
+          <w:numId w:val="9"/>
+        </w:numPr>
+        <w:jc w:val="both"/>
+        <w:rPr>
+          <w:lang w:val="gl-ES"/>
+        </w:rPr>
+      </w:pPr>
+      <w:r>
+        <w:rPr>
+          <w:lang w:val="gl-ES"/>
+        </w:rPr>
+        <w:t>Servicio de soporte técnico 24/7.</w:t>
+      </w:r>
+    </w:p>
+    <w:p>
+      <w:pPr>
+        <w:rPr>
+          <w:lang w:val="gl-ES"/>
+        </w:rPr>
+      </w:pPr>
     </w:p>
     <w:p>
       <w:pPr>
@@ -2571,6 +3199,7 @@
         <w:rPr>
           <w:lang w:val="gl-ES"/>
         </w:rPr>
+        <w:lastRenderedPageBreak/>
         <w:t>Resultados y Verificación</w:t>
       </w:r>
       <w:bookmarkEnd w:id="12"/>
@@ -2692,7 +3321,6 @@
         <w:rPr>
           <w:lang w:val="gl-ES"/>
         </w:rPr>
-        <w:lastRenderedPageBreak/>
         <w:t xml:space="preserve">Enlace </w:t>
       </w:r>
       <w:proofErr w:type="spellStart"/>
@@ -2748,9 +3376,9 @@
       </w:r>
     </w:p>
     <w:sectPr>
-      <w:headerReference w:type="default" r:id="rId8"/>
-      <w:footerReference w:type="default" r:id="rId9"/>
-      <w:headerReference w:type="first" r:id="rId10"/>
+      <w:headerReference w:type="default" r:id="rId9"/>
+      <w:footerReference w:type="default" r:id="rId10"/>
+      <w:headerReference w:type="first" r:id="rId11"/>
       <w:pgSz w:w="11906" w:h="16838"/>
       <w:pgMar w:top="1417" w:right="1701" w:bottom="1417" w:left="1701" w:header="708" w:footer="708" w:gutter="0"/>
       <w:pgNumType w:start="0"/>
@@ -2987,7 +3615,7 @@
         <w:sz w:val="18"/>
         <w:szCs w:val="18"/>
       </w:rPr>
-      <w:t>TÍTULO TRABALLO</w:t>
+      <w:t>EMPRESA AUTOMATIZACIÓN INDUSTRIAL</w:t>
     </w:r>
     <w:r>
       <w:rPr>
@@ -3011,7 +3639,7 @@
         <w:sz w:val="18"/>
         <w:szCs w:val="18"/>
       </w:rPr>
-      <w:t>AUTOR</w:t>
+      <w:t>XURXO BARGE BLANCO</w:t>
     </w:r>
   </w:p>
 </w:hdr>
@@ -3743,6 +4371,118 @@
     </w:lvl>
   </w:abstractNum>
   <w:abstractNum w:abstractNumId="6" w15:restartNumberingAfterBreak="0">
+    <w:nsid w:val="4DEF0004"/>
+    <w:multiLevelType w:val="hybridMultilevel"/>
+    <w:tmpl w:val="D61A4A8E"/>
+    <w:lvl w:ilvl="0" w:tplc="B9209B7E">
+      <w:numFmt w:val="bullet"/>
+      <w:lvlText w:val=""/>
+      <w:lvlJc w:val="left"/>
+      <w:pPr>
+        <w:ind w:left="720" w:hanging="360"/>
+      </w:pPr>
+      <w:rPr>
+        <w:rFonts w:ascii="Symbol" w:eastAsiaTheme="minorHAnsi" w:hAnsi="Symbol" w:cstheme="minorBidi" w:hint="default"/>
+      </w:rPr>
+    </w:lvl>
+    <w:lvl w:ilvl="1" w:tplc="0C0A0003" w:tentative="1">
+      <w:start w:val="1"/>
+      <w:numFmt w:val="bullet"/>
+      <w:lvlText w:val="o"/>
+      <w:lvlJc w:val="left"/>
+      <w:pPr>
+        <w:ind w:left="1440" w:hanging="360"/>
+      </w:pPr>
+      <w:rPr>
+        <w:rFonts w:ascii="Courier New" w:hAnsi="Courier New" w:cs="Courier New" w:hint="default"/>
+      </w:rPr>
+    </w:lvl>
+    <w:lvl w:ilvl="2" w:tplc="0C0A0005" w:tentative="1">
+      <w:start w:val="1"/>
+      <w:numFmt w:val="bullet"/>
+      <w:lvlText w:val=""/>
+      <w:lvlJc w:val="left"/>
+      <w:pPr>
+        <w:ind w:left="2160" w:hanging="360"/>
+      </w:pPr>
+      <w:rPr>
+        <w:rFonts w:ascii="Wingdings" w:hAnsi="Wingdings" w:hint="default"/>
+      </w:rPr>
+    </w:lvl>
+    <w:lvl w:ilvl="3" w:tplc="0C0A0001" w:tentative="1">
+      <w:start w:val="1"/>
+      <w:numFmt w:val="bullet"/>
+      <w:lvlText w:val=""/>
+      <w:lvlJc w:val="left"/>
+      <w:pPr>
+        <w:ind w:left="2880" w:hanging="360"/>
+      </w:pPr>
+      <w:rPr>
+        <w:rFonts w:ascii="Symbol" w:hAnsi="Symbol" w:hint="default"/>
+      </w:rPr>
+    </w:lvl>
+    <w:lvl w:ilvl="4" w:tplc="0C0A0003" w:tentative="1">
+      <w:start w:val="1"/>
+      <w:numFmt w:val="bullet"/>
+      <w:lvlText w:val="o"/>
+      <w:lvlJc w:val="left"/>
+      <w:pPr>
+        <w:ind w:left="3600" w:hanging="360"/>
+      </w:pPr>
+      <w:rPr>
+        <w:rFonts w:ascii="Courier New" w:hAnsi="Courier New" w:cs="Courier New" w:hint="default"/>
+      </w:rPr>
+    </w:lvl>
+    <w:lvl w:ilvl="5" w:tplc="0C0A0005" w:tentative="1">
+      <w:start w:val="1"/>
+      <w:numFmt w:val="bullet"/>
+      <w:lvlText w:val=""/>
+      <w:lvlJc w:val="left"/>
+      <w:pPr>
+        <w:ind w:left="4320" w:hanging="360"/>
+      </w:pPr>
+      <w:rPr>
+        <w:rFonts w:ascii="Wingdings" w:hAnsi="Wingdings" w:hint="default"/>
+      </w:rPr>
+    </w:lvl>
+    <w:lvl w:ilvl="6" w:tplc="0C0A0001" w:tentative="1">
+      <w:start w:val="1"/>
+      <w:numFmt w:val="bullet"/>
+      <w:lvlText w:val=""/>
+      <w:lvlJc w:val="left"/>
+      <w:pPr>
+        <w:ind w:left="5040" w:hanging="360"/>
+      </w:pPr>
+      <w:rPr>
+        <w:rFonts w:ascii="Symbol" w:hAnsi="Symbol" w:hint="default"/>
+      </w:rPr>
+    </w:lvl>
+    <w:lvl w:ilvl="7" w:tplc="0C0A0003" w:tentative="1">
+      <w:start w:val="1"/>
+      <w:numFmt w:val="bullet"/>
+      <w:lvlText w:val="o"/>
+      <w:lvlJc w:val="left"/>
+      <w:pPr>
+        <w:ind w:left="5760" w:hanging="360"/>
+      </w:pPr>
+      <w:rPr>
+        <w:rFonts w:ascii="Courier New" w:hAnsi="Courier New" w:cs="Courier New" w:hint="default"/>
+      </w:rPr>
+    </w:lvl>
+    <w:lvl w:ilvl="8" w:tplc="0C0A0005" w:tentative="1">
+      <w:start w:val="1"/>
+      <w:numFmt w:val="bullet"/>
+      <w:lvlText w:val=""/>
+      <w:lvlJc w:val="left"/>
+      <w:pPr>
+        <w:ind w:left="6480" w:hanging="360"/>
+      </w:pPr>
+      <w:rPr>
+        <w:rFonts w:ascii="Wingdings" w:hAnsi="Wingdings" w:hint="default"/>
+      </w:rPr>
+    </w:lvl>
+  </w:abstractNum>
+  <w:abstractNum w:abstractNumId="7" w15:restartNumberingAfterBreak="0">
     <w:nsid w:val="598A549C"/>
     <w:multiLevelType w:val="hybridMultilevel"/>
     <w:tmpl w:val="42845310"/>
@@ -3828,7 +4568,7 @@
       </w:pPr>
     </w:lvl>
   </w:abstractNum>
-  <w:abstractNum w:abstractNumId="7" w15:restartNumberingAfterBreak="0">
+  <w:abstractNum w:abstractNumId="8" w15:restartNumberingAfterBreak="0">
     <w:nsid w:val="6DD2657E"/>
     <w:multiLevelType w:val="hybridMultilevel"/>
     <w:tmpl w:val="D8B41AF2"/>
@@ -3930,13 +4670,16 @@
     <w:abstractNumId w:val="2"/>
   </w:num>
   <w:num w:numId="6">
-    <w:abstractNumId w:val="6"/>
+    <w:abstractNumId w:val="7"/>
   </w:num>
   <w:num w:numId="7">
     <w:abstractNumId w:val="0"/>
   </w:num>
   <w:num w:numId="8">
-    <w:abstractNumId w:val="7"/>
+    <w:abstractNumId w:val="8"/>
+  </w:num>
+  <w:num w:numId="9">
+    <w:abstractNumId w:val="6"/>
   </w:num>
 </w:numbering>
 </file>
@@ -4921,7 +5664,7 @@
 </file>
 
 <file path=customXml/itemProps1.xml><?xml version="1.0" encoding="utf-8"?>
-<ds:datastoreItem xmlns:ds="http://schemas.openxmlformats.org/officeDocument/2006/customXml" ds:itemID="{70746331-753B-4A9B-A071-8AB1B39303D3}">
+<ds:datastoreItem xmlns:ds="http://schemas.openxmlformats.org/officeDocument/2006/customXml" ds:itemID="{64FDE5B7-C82D-473F-A4A3-D461E59CA7CA}">
   <ds:schemaRefs>
     <ds:schemaRef ds:uri="http://schemas.openxmlformats.org/officeDocument/2006/bibliography"/>
   </ds:schemaRefs>

</xml_diff>

<commit_message>
Documento de la memoria modificado
</commit_message>
<xml_diff>
--- a/Proyecto_BBDD/Plantilla Memoria Proyecto BBDD.docx
+++ b/Proyecto_BBDD/Plantilla Memoria Proyecto BBDD.docx
@@ -2,49 +2,6 @@
 <file path=word/document.xml><?xml version="1.0" encoding="utf-8"?>
 <w:document xmlns:wpc="http://schemas.microsoft.com/office/word/2010/wordprocessingCanvas" xmlns:cx="http://schemas.microsoft.com/office/drawing/2014/chartex" xmlns:cx1="http://schemas.microsoft.com/office/drawing/2015/9/8/chartex" xmlns:cx2="http://schemas.microsoft.com/office/drawing/2015/10/21/chartex" xmlns:cx3="http://schemas.microsoft.com/office/drawing/2016/5/9/chartex" xmlns:cx4="http://schemas.microsoft.com/office/drawing/2016/5/10/chartex" xmlns:cx5="http://schemas.microsoft.com/office/drawing/2016/5/11/chartex" xmlns:cx6="http://schemas.microsoft.com/office/drawing/2016/5/12/chartex" xmlns:cx7="http://schemas.microsoft.com/office/drawing/2016/5/13/chartex" xmlns:cx8="http://schemas.microsoft.com/office/drawing/2016/5/14/chartex" xmlns:mc="http://schemas.openxmlformats.org/markup-compatibility/2006" xmlns:aink="http://schemas.microsoft.com/office/drawing/2016/ink" xmlns:am3d="http://schemas.microsoft.com/office/drawing/2017/model3d" xmlns:o="urn:schemas-microsoft-com:office:office" xmlns:r="http://schemas.openxmlformats.org/officeDocument/2006/relationships" xmlns:m="http://schemas.openxmlformats.org/officeDocument/2006/math" xmlns:v="urn:schemas-microsoft-com:vml" xmlns:wp14="http://schemas.microsoft.com/office/word/2010/wordprocessingDrawing" xmlns:wp="http://schemas.openxmlformats.org/drawingml/2006/wordprocessingDrawing" xmlns:w10="urn:schemas-microsoft-com:office:word" xmlns:w="http://schemas.openxmlformats.org/wordprocessingml/2006/main" xmlns:w14="http://schemas.microsoft.com/office/word/2010/wordml" xmlns:w15="http://schemas.microsoft.com/office/word/2012/wordml" xmlns:w16cid="http://schemas.microsoft.com/office/word/2016/wordml/cid" xmlns:w16se="http://schemas.microsoft.com/office/word/2015/wordml/symex" xmlns:wpg="http://schemas.microsoft.com/office/word/2010/wordprocessingGroup" xmlns:wpi="http://schemas.microsoft.com/office/word/2010/wordprocessingInk" xmlns:wne="http://schemas.microsoft.com/office/word/2006/wordml" xmlns:wps="http://schemas.microsoft.com/office/word/2010/wordprocessingShape" mc:Ignorable="w14 w15 w16se w16cid wp14">
   <w:body>
-    <w:p>
-      <w:pPr>
-        <w:rPr>
-          <w:lang w:val="gl-ES"/>
-        </w:rPr>
-      </w:pPr>
-    </w:p>
-    <w:sdt>
-      <w:sdtPr>
-        <w:rPr>
-          <w:lang w:val="gl-ES"/>
-        </w:rPr>
-        <w:id w:val="256096316"/>
-        <w:docPartObj>
-          <w:docPartGallery w:val="Cover Pages"/>
-          <w:docPartUnique/>
-        </w:docPartObj>
-      </w:sdtPr>
-      <w:sdtEndPr/>
-      <w:sdtContent>
-        <w:p>
-          <w:pPr>
-            <w:rPr>
-              <w:lang w:val="gl-ES"/>
-            </w:rPr>
-          </w:pPr>
-        </w:p>
-        <w:p>
-          <w:pPr>
-            <w:rPr>
-              <w:lang w:val="gl-ES"/>
-            </w:rPr>
-          </w:pPr>
-        </w:p>
-      </w:sdtContent>
-    </w:sdt>
-    <w:p>
-      <w:pPr>
-        <w:rPr>
-          <w:lang w:val="gl-ES"/>
-        </w:rPr>
-      </w:pPr>
-    </w:p>
     <w:p>
       <w:pPr>
         <w:rPr>
@@ -185,27 +142,70 @@
       </w:pPr>
       <w:r>
         <w:rPr>
-          <w:lang w:val="gl-ES"/>
-        </w:rPr>
-        <w:t>[</w:t>
-      </w:r>
-      <w:proofErr w:type="spellStart"/>
-      <w:r>
-        <w:rPr>
-          <w:lang w:val="gl-ES"/>
-        </w:rPr>
-        <w:t>imagen</w:t>
-      </w:r>
-      <w:proofErr w:type="spellEnd"/>
-      <w:r>
-        <w:rPr>
-          <w:lang w:val="gl-ES"/>
-        </w:rPr>
-        <w:t xml:space="preserve"> decorar portada]</w:t>
-      </w:r>
-    </w:p>
-    <w:p>
-      <w:pPr>
+          <w:noProof/>
+          <w:lang w:val="gl-ES"/>
+        </w:rPr>
+        <w:drawing>
+          <wp:inline distT="0" distB="0" distL="0" distR="0" wp14:anchorId="62BDA0FC" wp14:editId="1FD5BF09">
+            <wp:extent cx="5072767" cy="3384231"/>
+            <wp:effectExtent l="0" t="0" r="0" b="6985"/>
+            <wp:docPr id="1" name="Imagen 1" descr="C:\Users\xurxo\Downloads\ChatGPT Image 14 may 2025, 13_39_45.png"/>
+            <wp:cNvGraphicFramePr>
+              <a:graphicFrameLocks xmlns:a="http://schemas.openxmlformats.org/drawingml/2006/main" noChangeAspect="1"/>
+            </wp:cNvGraphicFramePr>
+            <a:graphic xmlns:a="http://schemas.openxmlformats.org/drawingml/2006/main">
+              <a:graphicData uri="http://schemas.openxmlformats.org/drawingml/2006/picture">
+                <pic:pic xmlns:pic="http://schemas.openxmlformats.org/drawingml/2006/picture">
+                  <pic:nvPicPr>
+                    <pic:cNvPr id="0" name="Picture 1" descr="C:\Users\xurxo\Downloads\ChatGPT Image 14 may 2025, 13_39_45.png"/>
+                    <pic:cNvPicPr>
+                      <a:picLocks noChangeAspect="1" noChangeArrowheads="1"/>
+                    </pic:cNvPicPr>
+                  </pic:nvPicPr>
+                  <pic:blipFill>
+                    <a:blip r:embed="rId8" cstate="print">
+                      <a:extLst>
+                        <a:ext uri="{28A0092B-C50C-407E-A947-70E740481C1C}">
+                          <a14:useLocalDpi xmlns:a14="http://schemas.microsoft.com/office/drawing/2010/main" val="0"/>
+                        </a:ext>
+                      </a:extLst>
+                    </a:blip>
+                    <a:srcRect/>
+                    <a:stretch>
+                      <a:fillRect/>
+                    </a:stretch>
+                  </pic:blipFill>
+                  <pic:spPr bwMode="auto">
+                    <a:xfrm>
+                      <a:off x="0" y="0"/>
+                      <a:ext cx="5076524" cy="3386737"/>
+                    </a:xfrm>
+                    <a:prstGeom prst="rect">
+                      <a:avLst/>
+                    </a:prstGeom>
+                    <a:noFill/>
+                    <a:ln>
+                      <a:noFill/>
+                    </a:ln>
+                  </pic:spPr>
+                </pic:pic>
+              </a:graphicData>
+            </a:graphic>
+          </wp:inline>
+        </w:drawing>
+      </w:r>
+    </w:p>
+    <w:p>
+      <w:pPr>
+        <w:jc w:val="center"/>
+        <w:rPr>
+          <w:lang w:val="gl-ES"/>
+        </w:rPr>
+      </w:pPr>
+    </w:p>
+    <w:p>
+      <w:pPr>
+        <w:jc w:val="center"/>
         <w:rPr>
           <w:lang w:val="gl-ES"/>
         </w:rPr>
@@ -238,7 +238,6 @@
           <w:lang w:val="gl-ES"/>
         </w:rPr>
       </w:pPr>
-      <w:proofErr w:type="spellStart"/>
       <w:r>
         <w:rPr>
           <w:b/>
@@ -250,128 +249,45 @@
           <w:szCs w:val="28"/>
           <w:lang w:val="gl-ES"/>
         </w:rPr>
-        <w:t>url</w:t>
-      </w:r>
-      <w:proofErr w:type="spellEnd"/>
-      <w:r>
-        <w:rPr>
-          <w:b/>
-          <w:bCs/>
-          <w:i/>
-          <w:iCs/>
-          <w:color w:val="1F3864" w:themeColor="accent1" w:themeShade="80"/>
-          <w:sz w:val="28"/>
-          <w:szCs w:val="28"/>
-          <w:lang w:val="gl-ES"/>
-        </w:rPr>
-        <w:t xml:space="preserve"> </w:t>
-      </w:r>
-      <w:proofErr w:type="spellStart"/>
-      <w:r>
-        <w:rPr>
-          <w:b/>
-          <w:bCs/>
-          <w:i/>
-          <w:iCs/>
-          <w:color w:val="1F3864" w:themeColor="accent1" w:themeShade="80"/>
-          <w:sz w:val="28"/>
-          <w:szCs w:val="28"/>
-          <w:lang w:val="gl-ES"/>
-        </w:rPr>
-        <w:t>Github</w:t>
-      </w:r>
-      <w:proofErr w:type="spellEnd"/>
-    </w:p>
-    <w:p>
-      <w:pPr>
-        <w:rPr>
-          <w:lang w:val="gl-ES"/>
-        </w:rPr>
-      </w:pPr>
-    </w:p>
-    <w:p>
-      <w:pPr>
-        <w:rPr>
-          <w:lang w:val="gl-ES"/>
-        </w:rPr>
-      </w:pPr>
-    </w:p>
-    <w:p>
-      <w:pPr>
-        <w:rPr>
-          <w:lang w:val="gl-ES"/>
-        </w:rPr>
-      </w:pPr>
-    </w:p>
-    <w:p>
-      <w:pPr>
-        <w:rPr>
-          <w:lang w:val="gl-ES"/>
-        </w:rPr>
-      </w:pPr>
-    </w:p>
-    <w:p>
-      <w:pPr>
-        <w:rPr>
-          <w:lang w:val="gl-ES"/>
-        </w:rPr>
-      </w:pPr>
-    </w:p>
-    <w:p>
-      <w:pPr>
-        <w:rPr>
-          <w:lang w:val="gl-ES"/>
-        </w:rPr>
-      </w:pPr>
-    </w:p>
-    <w:p>
-      <w:pPr>
-        <w:rPr>
-          <w:lang w:val="gl-ES"/>
-        </w:rPr>
-      </w:pPr>
-    </w:p>
-    <w:p>
-      <w:pPr>
-        <w:rPr>
-          <w:lang w:val="gl-ES"/>
-        </w:rPr>
-      </w:pPr>
-    </w:p>
-    <w:p>
-      <w:pPr>
-        <w:rPr>
-          <w:lang w:val="gl-ES"/>
-        </w:rPr>
-      </w:pPr>
-    </w:p>
-    <w:p>
-      <w:pPr>
-        <w:rPr>
-          <w:lang w:val="gl-ES"/>
-        </w:rPr>
-      </w:pPr>
-    </w:p>
-    <w:p>
-      <w:pPr>
-        <w:rPr>
-          <w:lang w:val="gl-ES"/>
-        </w:rPr>
-      </w:pPr>
-    </w:p>
-    <w:p>
-      <w:pPr>
-        <w:rPr>
-          <w:lang w:val="gl-ES"/>
-        </w:rPr>
-      </w:pPr>
-    </w:p>
-    <w:p>
-      <w:pPr>
-        <w:rPr>
-          <w:lang w:val="gl-ES"/>
-        </w:rPr>
-      </w:pPr>
+        <w:t>https://github.com/Xurxo777/Proyecto_BBDD_XurxoBargeBlanco.git</w:t>
+      </w:r>
+    </w:p>
+    <w:p>
+      <w:pPr>
+        <w:rPr>
+          <w:lang w:val="gl-ES"/>
+        </w:rPr>
+      </w:pPr>
+    </w:p>
+    <w:p>
+      <w:pPr>
+        <w:rPr>
+          <w:lang w:val="gl-ES"/>
+        </w:rPr>
+      </w:pPr>
+    </w:p>
+    <w:p>
+      <w:pPr>
+        <w:rPr>
+          <w:lang w:val="gl-ES"/>
+        </w:rPr>
+      </w:pPr>
+    </w:p>
+    <w:p>
+      <w:pPr>
+        <w:rPr>
+          <w:lang w:val="gl-ES"/>
+        </w:rPr>
+      </w:pPr>
+    </w:p>
+    <w:p>
+      <w:pPr>
+        <w:rPr>
+          <w:lang w:val="gl-ES"/>
+        </w:rPr>
+      </w:pPr>
+      <w:bookmarkStart w:id="0" w:name="_GoBack"/>
+      <w:bookmarkEnd w:id="0"/>
     </w:p>
     <w:p>
       <w:pPr>
@@ -2147,8 +2063,6 @@
           <w:lang w:val="gl-ES"/>
         </w:rPr>
       </w:pPr>
-      <w:bookmarkStart w:id="0" w:name="_GoBack"/>
-      <w:bookmarkEnd w:id="0"/>
       <w:r>
         <w:rPr>
           <w:lang w:val="gl-ES"/>
@@ -2156,7 +2070,6 @@
         <w:br w:type="page"/>
       </w:r>
       <w:bookmarkStart w:id="1" w:name="_Toc197794426"/>
-      <w:proofErr w:type="spellStart"/>
       <w:r>
         <w:rPr>
           <w:lang w:val="gl-ES"/>
@@ -2165,314 +2078,146 @@
         <w:t>Introducción</w:t>
       </w:r>
       <w:bookmarkEnd w:id="1"/>
+    </w:p>
+    <w:p>
+      <w:pPr>
+        <w:rPr>
+          <w:lang w:val="gl-ES"/>
+        </w:rPr>
+      </w:pPr>
+    </w:p>
+    <w:p>
+      <w:pPr>
+        <w:rPr>
+          <w:lang w:val="gl-ES"/>
+        </w:rPr>
+      </w:pPr>
+    </w:p>
+    <w:p>
+      <w:pPr>
+        <w:jc w:val="both"/>
+        <w:rPr>
+          <w:lang w:val="gl-ES"/>
+        </w:rPr>
+      </w:pPr>
+      <w:r>
+        <w:rPr>
+          <w:lang w:val="gl-ES"/>
+        </w:rPr>
+        <w:t xml:space="preserve">El </w:t>
+      </w:r>
+      <w:proofErr w:type="spellStart"/>
+      <w:r>
+        <w:rPr>
+          <w:lang w:val="gl-ES"/>
+        </w:rPr>
+        <w:t>proyecto</w:t>
+      </w:r>
       <w:proofErr w:type="spellEnd"/>
-    </w:p>
-    <w:p>
-      <w:pPr>
-        <w:pStyle w:val="Ttulo1"/>
-        <w:ind w:left="720"/>
-        <w:rPr>
-          <w:lang w:val="gl-ES"/>
-        </w:rPr>
-      </w:pPr>
-    </w:p>
-    <w:p>
-      <w:pPr>
-        <w:rPr>
-          <w:lang w:val="gl-ES"/>
-        </w:rPr>
-      </w:pPr>
-    </w:p>
-    <w:p>
-      <w:pPr>
-        <w:pStyle w:val="Ttulo1"/>
-        <w:ind w:left="720"/>
-        <w:jc w:val="center"/>
-        <w:rPr>
-          <w:lang w:val="gl-ES"/>
-        </w:rPr>
-      </w:pPr>
-      <w:r>
-        <w:rPr>
-          <w:noProof/>
-          <w:lang w:val="gl-ES"/>
-        </w:rPr>
-        <w:drawing>
-          <wp:inline distT="0" distB="0" distL="0" distR="0" wp14:anchorId="51FDAD87" wp14:editId="2AD784AF">
-            <wp:extent cx="5072767" cy="3384231"/>
-            <wp:effectExtent l="0" t="0" r="0" b="6985"/>
-            <wp:docPr id="1" name="Imagen 1" descr="C:\Users\xurxo\Downloads\ChatGPT Image 14 may 2025, 13_39_45.png"/>
-            <wp:cNvGraphicFramePr>
-              <a:graphicFrameLocks xmlns:a="http://schemas.openxmlformats.org/drawingml/2006/main" noChangeAspect="1"/>
-            </wp:cNvGraphicFramePr>
-            <a:graphic xmlns:a="http://schemas.openxmlformats.org/drawingml/2006/main">
-              <a:graphicData uri="http://schemas.openxmlformats.org/drawingml/2006/picture">
-                <pic:pic xmlns:pic="http://schemas.openxmlformats.org/drawingml/2006/picture">
-                  <pic:nvPicPr>
-                    <pic:cNvPr id="0" name="Picture 1" descr="C:\Users\xurxo\Downloads\ChatGPT Image 14 may 2025, 13_39_45.png"/>
-                    <pic:cNvPicPr>
-                      <a:picLocks noChangeAspect="1" noChangeArrowheads="1"/>
-                    </pic:cNvPicPr>
-                  </pic:nvPicPr>
-                  <pic:blipFill>
-                    <a:blip r:embed="rId8" cstate="print">
-                      <a:extLst>
-                        <a:ext uri="{28A0092B-C50C-407E-A947-70E740481C1C}">
-                          <a14:useLocalDpi xmlns:a14="http://schemas.microsoft.com/office/drawing/2010/main" val="0"/>
-                        </a:ext>
-                      </a:extLst>
-                    </a:blip>
-                    <a:srcRect/>
-                    <a:stretch>
-                      <a:fillRect/>
-                    </a:stretch>
-                  </pic:blipFill>
-                  <pic:spPr bwMode="auto">
-                    <a:xfrm>
-                      <a:off x="0" y="0"/>
-                      <a:ext cx="5076524" cy="3386737"/>
-                    </a:xfrm>
-                    <a:prstGeom prst="rect">
-                      <a:avLst/>
-                    </a:prstGeom>
-                    <a:noFill/>
-                    <a:ln>
-                      <a:noFill/>
-                    </a:ln>
-                  </pic:spPr>
-                </pic:pic>
-              </a:graphicData>
-            </a:graphic>
-          </wp:inline>
-        </w:drawing>
-      </w:r>
-    </w:p>
-    <w:p>
-      <w:pPr>
-        <w:rPr>
-          <w:lang w:val="gl-ES"/>
-        </w:rPr>
-      </w:pPr>
-    </w:p>
-    <w:p>
-      <w:pPr>
-        <w:rPr>
-          <w:lang w:val="gl-ES"/>
-        </w:rPr>
-      </w:pPr>
-    </w:p>
-    <w:p>
-      <w:pPr>
-        <w:rPr>
-          <w:lang w:val="gl-ES"/>
-        </w:rPr>
-      </w:pPr>
-    </w:p>
-    <w:p>
-      <w:pPr>
-        <w:jc w:val="both"/>
-        <w:rPr>
-          <w:lang w:val="gl-ES"/>
-        </w:rPr>
-      </w:pPr>
-      <w:r>
-        <w:rPr>
-          <w:lang w:val="gl-ES"/>
-        </w:rPr>
-        <w:t xml:space="preserve">El </w:t>
+      <w:r>
+        <w:rPr>
+          <w:lang w:val="gl-ES"/>
+        </w:rPr>
+        <w:t xml:space="preserve"> consiste en una base de datos para </w:t>
       </w:r>
       <w:proofErr w:type="spellStart"/>
       <w:r>
         <w:rPr>
           <w:lang w:val="gl-ES"/>
         </w:rPr>
-        <w:t>proyecto</w:t>
+        <w:t>gestionar</w:t>
       </w:r>
       <w:proofErr w:type="spellEnd"/>
       <w:r>
         <w:rPr>
           <w:lang w:val="gl-ES"/>
         </w:rPr>
-        <w:t xml:space="preserve"> consiste en una base de datos para </w:t>
+        <w:t xml:space="preserve"> los </w:t>
       </w:r>
       <w:proofErr w:type="spellStart"/>
       <w:r>
         <w:rPr>
           <w:lang w:val="gl-ES"/>
         </w:rPr>
-        <w:t>gestionar</w:t>
+        <w:t>registros</w:t>
       </w:r>
       <w:proofErr w:type="spellEnd"/>
       <w:r>
         <w:rPr>
           <w:lang w:val="gl-ES"/>
         </w:rPr>
-        <w:t xml:space="preserve"> los </w:t>
+        <w:t xml:space="preserve">, datos de clientes y </w:t>
       </w:r>
       <w:proofErr w:type="spellStart"/>
       <w:r>
         <w:rPr>
           <w:lang w:val="gl-ES"/>
         </w:rPr>
-        <w:t>registros</w:t>
+        <w:t>empleados</w:t>
       </w:r>
       <w:proofErr w:type="spellEnd"/>
       <w:r>
         <w:rPr>
           <w:lang w:val="gl-ES"/>
         </w:rPr>
-        <w:t xml:space="preserve">, datos de clientes y </w:t>
+        <w:t xml:space="preserve"> y todo tipo de información de una empresa que se dedica a la automatización industrial , </w:t>
       </w:r>
       <w:proofErr w:type="spellStart"/>
       <w:r>
         <w:rPr>
           <w:lang w:val="gl-ES"/>
         </w:rPr>
-        <w:t>empleados</w:t>
+        <w:t>haciendo</w:t>
       </w:r>
       <w:proofErr w:type="spellEnd"/>
       <w:r>
         <w:rPr>
           <w:lang w:val="gl-ES"/>
         </w:rPr>
-        <w:t xml:space="preserve"> y todo tipo de información de una empresa que se dedica a la automatización industrial , </w:t>
+        <w:t xml:space="preserve"> maquinas automatizadas, automatizando procesos en planta y </w:t>
       </w:r>
       <w:proofErr w:type="spellStart"/>
       <w:r>
         <w:rPr>
           <w:lang w:val="gl-ES"/>
         </w:rPr>
-        <w:t>haciendo</w:t>
+        <w:t>ofreciendo</w:t>
       </w:r>
       <w:proofErr w:type="spellEnd"/>
       <w:r>
         <w:rPr>
           <w:lang w:val="gl-ES"/>
         </w:rPr>
-        <w:t xml:space="preserve"> maquinas automatizadas, automatizando procesos en planta y </w:t>
+        <w:t xml:space="preserve"> un </w:t>
       </w:r>
       <w:proofErr w:type="spellStart"/>
       <w:r>
         <w:rPr>
           <w:lang w:val="gl-ES"/>
         </w:rPr>
-        <w:t>ofreciendo</w:t>
+        <w:t>mantenimiento</w:t>
       </w:r>
       <w:proofErr w:type="spellEnd"/>
       <w:r>
         <w:rPr>
           <w:lang w:val="gl-ES"/>
         </w:rPr>
-        <w:t xml:space="preserve"> un </w:t>
+        <w:t xml:space="preserve"> de estas o de maquinas </w:t>
       </w:r>
       <w:proofErr w:type="spellStart"/>
       <w:r>
         <w:rPr>
           <w:lang w:val="gl-ES"/>
         </w:rPr>
-        <w:t>mantenimiento</w:t>
+        <w:t>ajenas</w:t>
       </w:r>
       <w:proofErr w:type="spellEnd"/>
       <w:r>
         <w:rPr>
           <w:lang w:val="gl-ES"/>
         </w:rPr>
-        <w:t xml:space="preserve"> de estas o de maquinas </w:t>
-      </w:r>
-      <w:proofErr w:type="spellStart"/>
-      <w:r>
-        <w:rPr>
-          <w:lang w:val="gl-ES"/>
-        </w:rPr>
-        <w:t>ajenas</w:t>
-      </w:r>
-      <w:proofErr w:type="spellEnd"/>
-      <w:r>
-        <w:rPr>
-          <w:lang w:val="gl-ES"/>
-        </w:rPr>
         <w:t xml:space="preserve"> a la empresa.  </w:t>
       </w:r>
-    </w:p>
-    <w:p>
-      <w:pPr>
-        <w:jc w:val="both"/>
-        <w:rPr>
-          <w:lang w:val="gl-ES"/>
-        </w:rPr>
-      </w:pPr>
-    </w:p>
-    <w:p>
-      <w:pPr>
-        <w:jc w:val="both"/>
-        <w:rPr>
-          <w:lang w:val="gl-ES"/>
-        </w:rPr>
-      </w:pPr>
-    </w:p>
-    <w:p>
-      <w:pPr>
-        <w:jc w:val="both"/>
-        <w:rPr>
-          <w:lang w:val="gl-ES"/>
-        </w:rPr>
-      </w:pPr>
-    </w:p>
-    <w:p>
-      <w:pPr>
-        <w:jc w:val="both"/>
-        <w:rPr>
-          <w:lang w:val="gl-ES"/>
-        </w:rPr>
-      </w:pPr>
-    </w:p>
-    <w:p>
-      <w:pPr>
-        <w:jc w:val="both"/>
-        <w:rPr>
-          <w:lang w:val="gl-ES"/>
-        </w:rPr>
-      </w:pPr>
-    </w:p>
-    <w:p>
-      <w:pPr>
-        <w:jc w:val="both"/>
-        <w:rPr>
-          <w:lang w:val="gl-ES"/>
-        </w:rPr>
-      </w:pPr>
-    </w:p>
-    <w:p>
-      <w:pPr>
-        <w:jc w:val="both"/>
-        <w:rPr>
-          <w:lang w:val="gl-ES"/>
-        </w:rPr>
-      </w:pPr>
-    </w:p>
-    <w:p>
-      <w:pPr>
-        <w:jc w:val="both"/>
-        <w:rPr>
-          <w:lang w:val="gl-ES"/>
-        </w:rPr>
-      </w:pPr>
-    </w:p>
-    <w:p>
-      <w:pPr>
-        <w:jc w:val="both"/>
-        <w:rPr>
-          <w:lang w:val="gl-ES"/>
-        </w:rPr>
-      </w:pPr>
-    </w:p>
-    <w:p>
-      <w:pPr>
-        <w:jc w:val="both"/>
-        <w:rPr>
-          <w:lang w:val="gl-ES"/>
-        </w:rPr>
-      </w:pPr>
     </w:p>
     <w:p>
       <w:pPr>
@@ -2860,6 +2605,13 @@
           <w:lang w:val="gl-ES"/>
         </w:rPr>
       </w:pPr>
+    </w:p>
+    <w:p>
+      <w:pPr>
+        <w:rPr>
+          <w:lang w:val="gl-ES"/>
+        </w:rPr>
+      </w:pPr>
       <w:r>
         <w:rPr>
           <w:lang w:val="gl-ES"/>
@@ -2901,6 +2653,13 @@
           <w:lang w:val="gl-ES"/>
         </w:rPr>
       </w:pPr>
+    </w:p>
+    <w:p>
+      <w:pPr>
+        <w:rPr>
+          <w:lang w:val="gl-ES"/>
+        </w:rPr>
+      </w:pPr>
       <w:r>
         <w:rPr>
           <w:lang w:val="gl-ES"/>
@@ -2934,6 +2693,13 @@
           <w:lang w:val="gl-ES"/>
         </w:rPr>
       </w:pPr>
+    </w:p>
+    <w:p>
+      <w:pPr>
+        <w:rPr>
+          <w:lang w:val="gl-ES"/>
+        </w:rPr>
+      </w:pPr>
       <w:r>
         <w:rPr>
           <w:lang w:val="gl-ES"/>
@@ -2975,6 +2741,13 @@
           <w:lang w:val="gl-ES"/>
         </w:rPr>
       </w:pPr>
+    </w:p>
+    <w:p>
+      <w:pPr>
+        <w:rPr>
+          <w:lang w:val="gl-ES"/>
+        </w:rPr>
+      </w:pPr>
       <w:r>
         <w:rPr>
           <w:lang w:val="gl-ES"/>
@@ -2998,9 +2771,17 @@
         <w:rPr>
           <w:lang w:val="gl-ES"/>
         </w:rPr>
+        <w:lastRenderedPageBreak/>
         <w:t>Carga de Datos Inicial</w:t>
       </w:r>
       <w:bookmarkEnd w:id="7"/>
+    </w:p>
+    <w:p>
+      <w:pPr>
+        <w:rPr>
+          <w:lang w:val="gl-ES"/>
+        </w:rPr>
+      </w:pPr>
     </w:p>
     <w:p>
       <w:pPr>
@@ -3055,6 +2836,13 @@
           <w:lang w:val="gl-ES"/>
         </w:rPr>
       </w:pPr>
+    </w:p>
+    <w:p>
+      <w:pPr>
+        <w:rPr>
+          <w:lang w:val="gl-ES"/>
+        </w:rPr>
+      </w:pPr>
       <w:r>
         <w:rPr>
           <w:lang w:val="gl-ES"/>
@@ -3090,6 +2878,13 @@
           <w:lang w:val="gl-ES"/>
         </w:rPr>
       </w:pPr>
+    </w:p>
+    <w:p>
+      <w:pPr>
+        <w:rPr>
+          <w:lang w:val="gl-ES"/>
+        </w:rPr>
+      </w:pPr>
       <w:r>
         <w:rPr>
           <w:lang w:val="gl-ES"/>
@@ -3123,6 +2918,13 @@
           <w:lang w:val="gl-ES"/>
         </w:rPr>
       </w:pPr>
+    </w:p>
+    <w:p>
+      <w:pPr>
+        <w:rPr>
+          <w:lang w:val="gl-ES"/>
+        </w:rPr>
+      </w:pPr>
       <w:r>
         <w:rPr>
           <w:lang w:val="gl-ES"/>
@@ -3176,6 +2978,13 @@
           <w:lang w:val="gl-ES"/>
         </w:rPr>
       </w:pPr>
+    </w:p>
+    <w:p>
+      <w:pPr>
+        <w:rPr>
+          <w:lang w:val="gl-ES"/>
+        </w:rPr>
+      </w:pPr>
       <w:r>
         <w:rPr>
           <w:lang w:val="gl-ES"/>
@@ -3199,10 +3008,16 @@
         <w:rPr>
           <w:lang w:val="gl-ES"/>
         </w:rPr>
-        <w:lastRenderedPageBreak/>
         <w:t>Resultados y Verificación</w:t>
       </w:r>
       <w:bookmarkEnd w:id="12"/>
+    </w:p>
+    <w:p>
+      <w:pPr>
+        <w:rPr>
+          <w:lang w:val="gl-ES"/>
+        </w:rPr>
+      </w:pPr>
     </w:p>
     <w:p>
       <w:pPr>
@@ -3243,6 +3058,13 @@
           <w:lang w:val="gl-ES"/>
         </w:rPr>
       </w:pPr>
+    </w:p>
+    <w:p>
+      <w:pPr>
+        <w:rPr>
+          <w:lang w:val="gl-ES"/>
+        </w:rPr>
+      </w:pPr>
       <w:r>
         <w:rPr>
           <w:lang w:val="gl-ES"/>
@@ -3298,6 +3120,13 @@
           <w:lang w:val="gl-ES"/>
         </w:rPr>
       </w:pPr>
+    </w:p>
+    <w:p>
+      <w:pPr>
+        <w:rPr>
+          <w:lang w:val="gl-ES"/>
+        </w:rPr>
+      </w:pPr>
       <w:r>
         <w:rPr>
           <w:lang w:val="gl-ES"/>
@@ -3360,6 +3189,13 @@
       </w:r>
       <w:bookmarkEnd w:id="15"/>
       <w:proofErr w:type="spellEnd"/>
+    </w:p>
+    <w:p>
+      <w:pPr>
+        <w:rPr>
+          <w:lang w:val="gl-ES"/>
+        </w:rPr>
+      </w:pPr>
     </w:p>
     <w:p>
       <w:pPr>
@@ -5664,7 +5500,7 @@
 </file>
 
 <file path=customXml/itemProps1.xml><?xml version="1.0" encoding="utf-8"?>
-<ds:datastoreItem xmlns:ds="http://schemas.openxmlformats.org/officeDocument/2006/customXml" ds:itemID="{64FDE5B7-C82D-473F-A4A3-D461E59CA7CA}">
+<ds:datastoreItem xmlns:ds="http://schemas.openxmlformats.org/officeDocument/2006/customXml" ds:itemID="{644BADBE-67DB-4C95-8AE3-516F6BF27E61}">
   <ds:schemaRefs>
     <ds:schemaRef ds:uri="http://schemas.openxmlformats.org/officeDocument/2006/bibliography"/>
   </ds:schemaRefs>

</xml_diff>

<commit_message>
Modelo conceptual acabado e aplicado na memoria
</commit_message>
<xml_diff>
--- a/Proyecto_BBDD/Plantilla Memoria Proyecto BBDD.docx
+++ b/Proyecto_BBDD/Plantilla Memoria Proyecto BBDD.docx
@@ -286,8 +286,6 @@
           <w:lang w:val="gl-ES"/>
         </w:rPr>
       </w:pPr>
-      <w:bookmarkStart w:id="0" w:name="_GoBack"/>
-      <w:bookmarkEnd w:id="0"/>
     </w:p>
     <w:p>
       <w:pPr>
@@ -2069,7 +2067,7 @@
         </w:rPr>
         <w:br w:type="page"/>
       </w:r>
-      <w:bookmarkStart w:id="1" w:name="_Toc197794426"/>
+      <w:bookmarkStart w:id="0" w:name="_Toc197794426"/>
       <w:r>
         <w:rPr>
           <w:lang w:val="gl-ES"/>
@@ -2077,7 +2075,7 @@
         <w:lastRenderedPageBreak/>
         <w:t>Introducción</w:t>
       </w:r>
-      <w:bookmarkEnd w:id="1"/>
+      <w:bookmarkEnd w:id="0"/>
     </w:p>
     <w:p>
       <w:pPr>
@@ -2238,7 +2236,7 @@
           <w:lang w:val="gl-ES"/>
         </w:rPr>
       </w:pPr>
-      <w:bookmarkStart w:id="2" w:name="_Toc197794427"/>
+      <w:bookmarkStart w:id="1" w:name="_Toc197794427"/>
       <w:proofErr w:type="spellStart"/>
       <w:r>
         <w:rPr>
@@ -2253,7 +2251,7 @@
         </w:rPr>
         <w:t xml:space="preserve"> del Problema / Requisitos</w:t>
       </w:r>
-      <w:bookmarkEnd w:id="2"/>
+      <w:bookmarkEnd w:id="1"/>
     </w:p>
     <w:p>
       <w:pPr>
@@ -2590,34 +2588,71 @@
           <w:lang w:val="gl-ES"/>
         </w:rPr>
       </w:pPr>
-      <w:bookmarkStart w:id="3" w:name="_Toc197794428"/>
+      <w:bookmarkStart w:id="2" w:name="_Toc197794428"/>
       <w:r>
         <w:rPr>
           <w:lang w:val="gl-ES"/>
         </w:rPr>
         <w:t>Modelo Conceptual</w:t>
       </w:r>
+      <w:bookmarkEnd w:id="2"/>
+    </w:p>
+    <w:p>
+      <w:pPr>
+        <w:rPr>
+          <w:lang w:val="gl-ES"/>
+        </w:rPr>
+      </w:pPr>
+    </w:p>
+    <w:p>
+      <w:pPr>
+        <w:rPr>
+          <w:lang w:val="gl-ES"/>
+        </w:rPr>
+      </w:pPr>
+      <w:r>
+        <w:rPr>
+          <w:lang w:val="gl-ES"/>
+        </w:rPr>
+        <w:lastRenderedPageBreak/>
+        <w:drawing>
+          <wp:inline distT="0" distB="0" distL="0" distR="0" wp14:anchorId="17C84D24" wp14:editId="0A3B4220">
+            <wp:extent cx="5400040" cy="4099560"/>
+            <wp:effectExtent l="0" t="0" r="0" b="0"/>
+            <wp:docPr id="2" name="Imagen 2"/>
+            <wp:cNvGraphicFramePr>
+              <a:graphicFrameLocks xmlns:a="http://schemas.openxmlformats.org/drawingml/2006/main" noChangeAspect="1"/>
+            </wp:cNvGraphicFramePr>
+            <a:graphic xmlns:a="http://schemas.openxmlformats.org/drawingml/2006/main">
+              <a:graphicData uri="http://schemas.openxmlformats.org/drawingml/2006/picture">
+                <pic:pic xmlns:pic="http://schemas.openxmlformats.org/drawingml/2006/picture">
+                  <pic:nvPicPr>
+                    <pic:cNvPr id="1" name=""/>
+                    <pic:cNvPicPr/>
+                  </pic:nvPicPr>
+                  <pic:blipFill>
+                    <a:blip r:embed="rId9"/>
+                    <a:stretch>
+                      <a:fillRect/>
+                    </a:stretch>
+                  </pic:blipFill>
+                  <pic:spPr>
+                    <a:xfrm>
+                      <a:off x="0" y="0"/>
+                      <a:ext cx="5400040" cy="4099560"/>
+                    </a:xfrm>
+                    <a:prstGeom prst="rect">
+                      <a:avLst/>
+                    </a:prstGeom>
+                  </pic:spPr>
+                </pic:pic>
+              </a:graphicData>
+            </a:graphic>
+          </wp:inline>
+        </w:drawing>
+      </w:r>
+      <w:bookmarkStart w:id="3" w:name="_GoBack"/>
       <w:bookmarkEnd w:id="3"/>
-    </w:p>
-    <w:p>
-      <w:pPr>
-        <w:rPr>
-          <w:lang w:val="gl-ES"/>
-        </w:rPr>
-      </w:pPr>
-    </w:p>
-    <w:p>
-      <w:pPr>
-        <w:rPr>
-          <w:lang w:val="gl-ES"/>
-        </w:rPr>
-      </w:pPr>
-      <w:r>
-        <w:rPr>
-          <w:lang w:val="gl-ES"/>
-        </w:rPr>
-        <w:t>Describe aquí...</w:t>
-      </w:r>
     </w:p>
     <w:p>
       <w:pPr>
@@ -2771,7 +2806,6 @@
         <w:rPr>
           <w:lang w:val="gl-ES"/>
         </w:rPr>
-        <w:lastRenderedPageBreak/>
         <w:t>Carga de Datos Inicial</w:t>
       </w:r>
       <w:bookmarkEnd w:id="7"/>
@@ -2867,6 +2901,7 @@
         <w:rPr>
           <w:lang w:val="gl-ES"/>
         </w:rPr>
+        <w:lastRenderedPageBreak/>
         <w:t>Triggers</w:t>
       </w:r>
       <w:bookmarkEnd w:id="9"/>
@@ -3212,9 +3247,9 @@
       </w:r>
     </w:p>
     <w:sectPr>
-      <w:headerReference w:type="default" r:id="rId9"/>
-      <w:footerReference w:type="default" r:id="rId10"/>
-      <w:headerReference w:type="first" r:id="rId11"/>
+      <w:headerReference w:type="default" r:id="rId10"/>
+      <w:footerReference w:type="default" r:id="rId11"/>
+      <w:headerReference w:type="first" r:id="rId12"/>
       <w:pgSz w:w="11906" w:h="16838"/>
       <w:pgMar w:top="1417" w:right="1701" w:bottom="1417" w:left="1701" w:header="708" w:footer="708" w:gutter="0"/>
       <w:pgNumType w:start="0"/>
@@ -5500,7 +5535,7 @@
 </file>
 
 <file path=customXml/itemProps1.xml><?xml version="1.0" encoding="utf-8"?>
-<ds:datastoreItem xmlns:ds="http://schemas.openxmlformats.org/officeDocument/2006/customXml" ds:itemID="{644BADBE-67DB-4C95-8AE3-516F6BF27E61}">
+<ds:datastoreItem xmlns:ds="http://schemas.openxmlformats.org/officeDocument/2006/customXml" ds:itemID="{E1AEBA29-9E39-4478-A81B-0944C0BC0360}">
   <ds:schemaRefs>
     <ds:schemaRef ds:uri="http://schemas.openxmlformats.org/officeDocument/2006/bibliography"/>
   </ds:schemaRefs>

</xml_diff>

<commit_message>
Actualización de memoria e creacion do concepto relacional da base de datos
</commit_message>
<xml_diff>
--- a/Proyecto_BBDD/Plantilla Memoria Proyecto BBDD.docx
+++ b/Proyecto_BBDD/Plantilla Memoria Proyecto BBDD.docx
@@ -2579,6 +2579,90 @@
     </w:p>
     <w:p>
       <w:pPr>
+        <w:rPr>
+          <w:lang w:val="gl-ES"/>
+        </w:rPr>
+      </w:pPr>
+    </w:p>
+    <w:p>
+      <w:pPr>
+        <w:rPr>
+          <w:lang w:val="gl-ES"/>
+        </w:rPr>
+      </w:pPr>
+    </w:p>
+    <w:p>
+      <w:pPr>
+        <w:rPr>
+          <w:lang w:val="gl-ES"/>
+        </w:rPr>
+      </w:pPr>
+    </w:p>
+    <w:p>
+      <w:pPr>
+        <w:rPr>
+          <w:lang w:val="gl-ES"/>
+        </w:rPr>
+      </w:pPr>
+    </w:p>
+    <w:p>
+      <w:pPr>
+        <w:rPr>
+          <w:lang w:val="gl-ES"/>
+        </w:rPr>
+      </w:pPr>
+    </w:p>
+    <w:p>
+      <w:pPr>
+        <w:rPr>
+          <w:lang w:val="gl-ES"/>
+        </w:rPr>
+      </w:pPr>
+    </w:p>
+    <w:p>
+      <w:pPr>
+        <w:rPr>
+          <w:lang w:val="gl-ES"/>
+        </w:rPr>
+      </w:pPr>
+    </w:p>
+    <w:p>
+      <w:pPr>
+        <w:rPr>
+          <w:lang w:val="gl-ES"/>
+        </w:rPr>
+      </w:pPr>
+    </w:p>
+    <w:p>
+      <w:pPr>
+        <w:rPr>
+          <w:lang w:val="gl-ES"/>
+        </w:rPr>
+      </w:pPr>
+    </w:p>
+    <w:p>
+      <w:pPr>
+        <w:rPr>
+          <w:lang w:val="gl-ES"/>
+        </w:rPr>
+      </w:pPr>
+    </w:p>
+    <w:p>
+      <w:pPr>
+        <w:rPr>
+          <w:lang w:val="gl-ES"/>
+        </w:rPr>
+      </w:pPr>
+    </w:p>
+    <w:p>
+      <w:pPr>
+        <w:rPr>
+          <w:lang w:val="gl-ES"/>
+        </w:rPr>
+      </w:pPr>
+    </w:p>
+    <w:p>
+      <w:pPr>
         <w:pStyle w:val="Ttulo1"/>
         <w:numPr>
           <w:ilvl w:val="0"/>
@@ -2593,6 +2677,7 @@
         <w:rPr>
           <w:lang w:val="gl-ES"/>
         </w:rPr>
+        <w:lastRenderedPageBreak/>
         <w:t>Modelo Conceptual</w:t>
       </w:r>
       <w:bookmarkEnd w:id="2"/>
@@ -2612,9 +2697,9 @@
       </w:pPr>
       <w:r>
         <w:rPr>
-          <w:lang w:val="gl-ES"/>
-        </w:rPr>
-        <w:lastRenderedPageBreak/>
+          <w:noProof/>
+          <w:lang w:val="gl-ES"/>
+        </w:rPr>
         <w:drawing>
           <wp:inline distT="0" distB="0" distL="0" distR="0" wp14:anchorId="17C84D24" wp14:editId="0A3B4220">
             <wp:extent cx="5400040" cy="4099560"/>
@@ -2651,8 +2736,111 @@
           </wp:inline>
         </w:drawing>
       </w:r>
-      <w:bookmarkStart w:id="3" w:name="_GoBack"/>
-      <w:bookmarkEnd w:id="3"/>
+    </w:p>
+    <w:p>
+      <w:pPr>
+        <w:rPr>
+          <w:lang w:val="gl-ES"/>
+        </w:rPr>
+      </w:pPr>
+    </w:p>
+    <w:p>
+      <w:pPr>
+        <w:rPr>
+          <w:lang w:val="gl-ES"/>
+        </w:rPr>
+      </w:pPr>
+    </w:p>
+    <w:p>
+      <w:pPr>
+        <w:rPr>
+          <w:lang w:val="gl-ES"/>
+        </w:rPr>
+      </w:pPr>
+    </w:p>
+    <w:p>
+      <w:pPr>
+        <w:rPr>
+          <w:lang w:val="gl-ES"/>
+        </w:rPr>
+      </w:pPr>
+    </w:p>
+    <w:p>
+      <w:pPr>
+        <w:rPr>
+          <w:lang w:val="gl-ES"/>
+        </w:rPr>
+      </w:pPr>
+    </w:p>
+    <w:p>
+      <w:pPr>
+        <w:rPr>
+          <w:lang w:val="gl-ES"/>
+        </w:rPr>
+      </w:pPr>
+    </w:p>
+    <w:p>
+      <w:pPr>
+        <w:rPr>
+          <w:lang w:val="gl-ES"/>
+        </w:rPr>
+      </w:pPr>
+    </w:p>
+    <w:p>
+      <w:pPr>
+        <w:rPr>
+          <w:lang w:val="gl-ES"/>
+        </w:rPr>
+      </w:pPr>
+    </w:p>
+    <w:p>
+      <w:pPr>
+        <w:rPr>
+          <w:lang w:val="gl-ES"/>
+        </w:rPr>
+      </w:pPr>
+    </w:p>
+    <w:p>
+      <w:pPr>
+        <w:rPr>
+          <w:lang w:val="gl-ES"/>
+        </w:rPr>
+      </w:pPr>
+    </w:p>
+    <w:p>
+      <w:pPr>
+        <w:rPr>
+          <w:lang w:val="gl-ES"/>
+        </w:rPr>
+      </w:pPr>
+    </w:p>
+    <w:p>
+      <w:pPr>
+        <w:rPr>
+          <w:lang w:val="gl-ES"/>
+        </w:rPr>
+      </w:pPr>
+    </w:p>
+    <w:p>
+      <w:pPr>
+        <w:rPr>
+          <w:lang w:val="gl-ES"/>
+        </w:rPr>
+      </w:pPr>
+    </w:p>
+    <w:p>
+      <w:pPr>
+        <w:rPr>
+          <w:lang w:val="gl-ES"/>
+        </w:rPr>
+      </w:pPr>
+    </w:p>
+    <w:p>
+      <w:pPr>
+        <w:rPr>
+          <w:lang w:val="gl-ES"/>
+        </w:rPr>
+      </w:pPr>
     </w:p>
     <w:p>
       <w:pPr>
@@ -2665,7 +2853,7 @@
           <w:lang w:val="gl-ES"/>
         </w:rPr>
       </w:pPr>
-      <w:bookmarkStart w:id="4" w:name="_Toc197794429"/>
+      <w:bookmarkStart w:id="3" w:name="_Toc197794429"/>
       <w:r>
         <w:rPr>
           <w:lang w:val="gl-ES"/>
@@ -2679,6 +2867,8 @@
         </w:rPr>
         <w:t>Relacional</w:t>
       </w:r>
+      <w:bookmarkStart w:id="4" w:name="_GoBack"/>
+      <w:bookmarkEnd w:id="3"/>
       <w:bookmarkEnd w:id="4"/>
       <w:proofErr w:type="spellEnd"/>
     </w:p>
@@ -2691,16 +2881,65 @@
     </w:p>
     <w:p>
       <w:pPr>
-        <w:rPr>
-          <w:lang w:val="gl-ES"/>
-        </w:rPr>
-      </w:pPr>
-      <w:r>
-        <w:rPr>
-          <w:lang w:val="gl-ES"/>
-        </w:rPr>
-        <w:t>Describe aquí...</w:t>
-      </w:r>
+        <w:jc w:val="center"/>
+        <w:rPr>
+          <w:lang w:val="gl-ES"/>
+        </w:rPr>
+      </w:pPr>
+      <w:r>
+        <w:rPr>
+          <w:noProof/>
+          <w:lang w:val="gl-ES"/>
+        </w:rPr>
+        <w:drawing>
+          <wp:inline distT="0" distB="0" distL="0" distR="0" wp14:anchorId="18272579" wp14:editId="52175100">
+            <wp:extent cx="5367448" cy="3855802"/>
+            <wp:effectExtent l="0" t="0" r="5080" b="0"/>
+            <wp:docPr id="3" name="Imagen 3"/>
+            <wp:cNvGraphicFramePr>
+              <a:graphicFrameLocks xmlns:a="http://schemas.openxmlformats.org/drawingml/2006/main" noChangeAspect="1"/>
+            </wp:cNvGraphicFramePr>
+            <a:graphic xmlns:a="http://schemas.openxmlformats.org/drawingml/2006/main">
+              <a:graphicData uri="http://schemas.openxmlformats.org/drawingml/2006/picture">
+                <pic:pic xmlns:pic="http://schemas.openxmlformats.org/drawingml/2006/picture">
+                  <pic:nvPicPr>
+                    <pic:cNvPr id="3" name="Esquema_Relacional_Automatización_Industrial.png"/>
+                    <pic:cNvPicPr/>
+                  </pic:nvPicPr>
+                  <pic:blipFill>
+                    <a:blip r:embed="rId10" cstate="print">
+                      <a:extLst>
+                        <a:ext uri="{28A0092B-C50C-407E-A947-70E740481C1C}">
+                          <a14:useLocalDpi xmlns:a14="http://schemas.microsoft.com/office/drawing/2010/main" val="0"/>
+                        </a:ext>
+                      </a:extLst>
+                    </a:blip>
+                    <a:stretch>
+                      <a:fillRect/>
+                    </a:stretch>
+                  </pic:blipFill>
+                  <pic:spPr>
+                    <a:xfrm>
+                      <a:off x="0" y="0"/>
+                      <a:ext cx="5410800" cy="3886945"/>
+                    </a:xfrm>
+                    <a:prstGeom prst="rect">
+                      <a:avLst/>
+                    </a:prstGeom>
+                  </pic:spPr>
+                </pic:pic>
+              </a:graphicData>
+            </a:graphic>
+          </wp:inline>
+        </w:drawing>
+      </w:r>
+    </w:p>
+    <w:p>
+      <w:pPr>
+        <w:rPr>
+          <w:lang w:val="gl-ES"/>
+        </w:rPr>
+      </w:pPr>
     </w:p>
     <w:p>
       <w:pPr>
@@ -3247,9 +3486,9 @@
       </w:r>
     </w:p>
     <w:sectPr>
-      <w:headerReference w:type="default" r:id="rId10"/>
-      <w:footerReference w:type="default" r:id="rId11"/>
-      <w:headerReference w:type="first" r:id="rId12"/>
+      <w:headerReference w:type="default" r:id="rId11"/>
+      <w:footerReference w:type="default" r:id="rId12"/>
+      <w:headerReference w:type="first" r:id="rId13"/>
       <w:pgSz w:w="11906" w:h="16838"/>
       <w:pgMar w:top="1417" w:right="1701" w:bottom="1417" w:left="1701" w:header="708" w:footer="708" w:gutter="0"/>
       <w:pgNumType w:start="0"/>
@@ -5535,7 +5774,7 @@
 </file>
 
 <file path=customXml/itemProps1.xml><?xml version="1.0" encoding="utf-8"?>
-<ds:datastoreItem xmlns:ds="http://schemas.openxmlformats.org/officeDocument/2006/customXml" ds:itemID="{E1AEBA29-9E39-4478-A81B-0944C0BC0360}">
+<ds:datastoreItem xmlns:ds="http://schemas.openxmlformats.org/officeDocument/2006/customXml" ds:itemID="{9831BFCC-A626-4104-987C-6E30108F0802}">
   <ds:schemaRefs>
     <ds:schemaRef ds:uri="http://schemas.openxmlformats.org/officeDocument/2006/bibliography"/>
   </ds:schemaRefs>

</xml_diff>

<commit_message>
Actualizacion de memoria, creacion de casos de pruebas
</commit_message>
<xml_diff>
--- a/Proyecto_BBDD/Plantilla Memoria Proyecto BBDD.docx
+++ b/Proyecto_BBDD/Plantilla Memoria Proyecto BBDD.docx
@@ -23326,6 +23326,7 @@
       <w:r>
         <w:rPr>
           <w:b/>
+          <w:noProof/>
           <w:color w:val="5B9BD5" w:themeColor="accent5"/>
           <w:lang w:val="gl-ES"/>
         </w:rPr>
@@ -24797,6 +24798,7 @@
       <w:r>
         <w:rPr>
           <w:b/>
+          <w:noProof/>
           <w:color w:val="5B9BD5" w:themeColor="accent5"/>
           <w:lang w:val="gl-ES"/>
         </w:rPr>
@@ -24860,6 +24862,7 @@
       <w:r>
         <w:rPr>
           <w:b/>
+          <w:noProof/>
           <w:color w:val="5B9BD5" w:themeColor="accent5"/>
           <w:lang w:val="gl-ES"/>
         </w:rPr>
@@ -25500,6 +25503,7 @@
       <w:r>
         <w:rPr>
           <w:b/>
+          <w:noProof/>
           <w:color w:val="5B9BD5" w:themeColor="accent5"/>
           <w:lang w:val="gl-ES"/>
         </w:rPr>
@@ -25559,6 +25563,7 @@
       <w:r>
         <w:rPr>
           <w:b/>
+          <w:noProof/>
           <w:color w:val="5B9BD5" w:themeColor="accent5"/>
           <w:lang w:val="gl-ES"/>
         </w:rPr>
@@ -26021,6 +26026,7 @@
       <w:r>
         <w:rPr>
           <w:b/>
+          <w:noProof/>
           <w:color w:val="5B9BD5" w:themeColor="accent5"/>
           <w:lang w:val="gl-ES"/>
         </w:rPr>
@@ -26990,6 +26996,7 @@
       <w:r>
         <w:rPr>
           <w:b/>
+          <w:noProof/>
           <w:color w:val="5B9BD5" w:themeColor="accent5"/>
           <w:lang w:val="gl-ES"/>
         </w:rPr>
@@ -27051,6 +27058,7 @@
       <w:r>
         <w:rPr>
           <w:b/>
+          <w:noProof/>
           <w:color w:val="5B9BD5" w:themeColor="accent5"/>
           <w:lang w:val="gl-ES"/>
         </w:rPr>
@@ -27112,6 +27120,7 @@
       <w:r>
         <w:rPr>
           <w:b/>
+          <w:noProof/>
           <w:color w:val="5B9BD5" w:themeColor="accent5"/>
           <w:lang w:val="gl-ES"/>
         </w:rPr>
@@ -27509,6 +27518,7 @@
       <w:r>
         <w:rPr>
           <w:b/>
+          <w:noProof/>
           <w:color w:val="5B9BD5" w:themeColor="accent5"/>
           <w:lang w:val="gl-ES"/>
         </w:rPr>
@@ -27738,6 +27748,7 @@
       </w:pPr>
       <w:r>
         <w:rPr>
+          <w:noProof/>
           <w:lang w:val="gl-ES"/>
         </w:rPr>
         <w:drawing>
@@ -27854,6 +27865,7 @@
       </w:pPr>
       <w:r>
         <w:rPr>
+          <w:noProof/>
           <w:lang w:val="gl-ES"/>
         </w:rPr>
         <w:drawing>
@@ -27971,6 +27983,7 @@
       </w:pPr>
       <w:r>
         <w:rPr>
+          <w:noProof/>
           <w:lang w:val="gl-ES"/>
         </w:rPr>
         <w:drawing>
@@ -28045,6 +28058,7 @@
       </w:pPr>
       <w:r>
         <w:rPr>
+          <w:noProof/>
           <w:lang w:val="gl-ES"/>
         </w:rPr>
         <w:drawing>
@@ -28162,6 +28176,7 @@
       </w:pPr>
       <w:r>
         <w:rPr>
+          <w:noProof/>
           <w:lang w:val="gl-ES"/>
         </w:rPr>
         <w:drawing>
@@ -28265,6 +28280,7 @@
       </w:pPr>
       <w:r>
         <w:rPr>
+          <w:noProof/>
           <w:lang w:val="gl-ES"/>
         </w:rPr>
         <w:drawing>
@@ -28303,8 +28319,1027 @@
           </wp:inline>
         </w:drawing>
       </w:r>
-      <w:bookmarkStart w:id="10" w:name="_GoBack"/>
-      <w:bookmarkEnd w:id="10"/>
+    </w:p>
+    <w:p>
+      <w:pPr>
+        <w:rPr>
+          <w:lang w:val="gl-ES"/>
+        </w:rPr>
+      </w:pPr>
+    </w:p>
+    <w:p>
+      <w:pPr>
+        <w:rPr>
+          <w:lang w:val="gl-ES"/>
+        </w:rPr>
+      </w:pPr>
+    </w:p>
+    <w:p>
+      <w:pPr>
+        <w:rPr>
+          <w:lang w:val="gl-ES"/>
+        </w:rPr>
+      </w:pPr>
+    </w:p>
+    <w:p>
+      <w:pPr>
+        <w:rPr>
+          <w:lang w:val="gl-ES"/>
+        </w:rPr>
+      </w:pPr>
+    </w:p>
+    <w:p>
+      <w:pPr>
+        <w:rPr>
+          <w:lang w:val="gl-ES"/>
+        </w:rPr>
+      </w:pPr>
+    </w:p>
+    <w:p>
+      <w:pPr>
+        <w:rPr>
+          <w:lang w:val="gl-ES"/>
+        </w:rPr>
+      </w:pPr>
+    </w:p>
+    <w:p>
+      <w:pPr>
+        <w:rPr>
+          <w:lang w:val="gl-ES"/>
+        </w:rPr>
+      </w:pPr>
+    </w:p>
+    <w:p>
+      <w:pPr>
+        <w:rPr>
+          <w:lang w:val="gl-ES"/>
+        </w:rPr>
+      </w:pPr>
+    </w:p>
+    <w:p>
+      <w:pPr>
+        <w:rPr>
+          <w:lang w:val="gl-ES"/>
+        </w:rPr>
+      </w:pPr>
+    </w:p>
+    <w:p>
+      <w:pPr>
+        <w:rPr>
+          <w:lang w:val="gl-ES"/>
+        </w:rPr>
+      </w:pPr>
+      <w:r>
+        <w:rPr>
+          <w:lang w:val="gl-ES"/>
+        </w:rPr>
+        <w:t xml:space="preserve">Horas </w:t>
+      </w:r>
+      <w:proofErr w:type="spellStart"/>
+      <w:r>
+        <w:rPr>
+          <w:lang w:val="gl-ES"/>
+        </w:rPr>
+        <w:t>tota</w:t>
+      </w:r>
+      <w:r>
+        <w:rPr>
+          <w:lang w:val="gl-ES"/>
+        </w:rPr>
+        <w:t>les</w:t>
+      </w:r>
+      <w:proofErr w:type="spellEnd"/>
+      <w:r>
+        <w:rPr>
+          <w:lang w:val="gl-ES"/>
+        </w:rPr>
+        <w:t xml:space="preserve"> asignadas por </w:t>
+      </w:r>
+      <w:proofErr w:type="spellStart"/>
+      <w:r>
+        <w:rPr>
+          <w:lang w:val="gl-ES"/>
+        </w:rPr>
+        <w:t>pro</w:t>
+      </w:r>
+      <w:r>
+        <w:rPr>
+          <w:lang w:val="gl-ES"/>
+        </w:rPr>
+        <w:t>y</w:t>
+      </w:r>
+      <w:r>
+        <w:rPr>
+          <w:lang w:val="gl-ES"/>
+        </w:rPr>
+        <w:t>ecto</w:t>
+      </w:r>
+      <w:proofErr w:type="spellEnd"/>
+    </w:p>
+    <w:p>
+      <w:pPr>
+        <w:rPr>
+          <w:lang w:val="gl-ES"/>
+        </w:rPr>
+      </w:pPr>
+    </w:p>
+    <w:p>
+      <w:pPr>
+        <w:jc w:val="center"/>
+        <w:rPr>
+          <w:lang w:val="gl-ES"/>
+        </w:rPr>
+      </w:pPr>
+      <w:r>
+        <w:rPr>
+          <w:lang w:val="gl-ES"/>
+        </w:rPr>
+        <w:drawing>
+          <wp:inline distT="0" distB="0" distL="0" distR="0" wp14:anchorId="3CAFC7C1" wp14:editId="00111174">
+            <wp:extent cx="4033300" cy="2579266"/>
+            <wp:effectExtent l="0" t="0" r="5715" b="0"/>
+            <wp:docPr id="25" name="Imagen 25"/>
+            <wp:cNvGraphicFramePr>
+              <a:graphicFrameLocks xmlns:a="http://schemas.openxmlformats.org/drawingml/2006/main" noChangeAspect="1"/>
+            </wp:cNvGraphicFramePr>
+            <a:graphic xmlns:a="http://schemas.openxmlformats.org/drawingml/2006/main">
+              <a:graphicData uri="http://schemas.openxmlformats.org/drawingml/2006/picture">
+                <pic:pic xmlns:pic="http://schemas.openxmlformats.org/drawingml/2006/picture">
+                  <pic:nvPicPr>
+                    <pic:cNvPr id="1" name=""/>
+                    <pic:cNvPicPr/>
+                  </pic:nvPicPr>
+                  <pic:blipFill>
+                    <a:blip r:embed="rId32"/>
+                    <a:stretch>
+                      <a:fillRect/>
+                    </a:stretch>
+                  </pic:blipFill>
+                  <pic:spPr>
+                    <a:xfrm>
+                      <a:off x="0" y="0"/>
+                      <a:ext cx="4047020" cy="2588040"/>
+                    </a:xfrm>
+                    <a:prstGeom prst="rect">
+                      <a:avLst/>
+                    </a:prstGeom>
+                  </pic:spPr>
+                </pic:pic>
+              </a:graphicData>
+            </a:graphic>
+          </wp:inline>
+        </w:drawing>
+      </w:r>
+    </w:p>
+    <w:p>
+      <w:pPr>
+        <w:rPr>
+          <w:lang w:val="gl-ES"/>
+        </w:rPr>
+      </w:pPr>
+    </w:p>
+    <w:p>
+      <w:pPr>
+        <w:rPr>
+          <w:lang w:val="gl-ES"/>
+        </w:rPr>
+      </w:pPr>
+      <w:proofErr w:type="spellStart"/>
+      <w:r>
+        <w:rPr>
+          <w:lang w:val="gl-ES"/>
+        </w:rPr>
+        <w:t>Componentes</w:t>
+      </w:r>
+      <w:proofErr w:type="spellEnd"/>
+      <w:r>
+        <w:rPr>
+          <w:lang w:val="gl-ES"/>
+        </w:rPr>
+        <w:t xml:space="preserve"> con stock por debaixo do mínimo</w:t>
+      </w:r>
+    </w:p>
+    <w:p>
+      <w:pPr>
+        <w:rPr>
+          <w:lang w:val="gl-ES"/>
+        </w:rPr>
+      </w:pPr>
+    </w:p>
+    <w:p>
+      <w:pPr>
+        <w:jc w:val="center"/>
+        <w:rPr>
+          <w:lang w:val="gl-ES"/>
+        </w:rPr>
+      </w:pPr>
+      <w:r>
+        <w:rPr>
+          <w:lang w:val="gl-ES"/>
+        </w:rPr>
+        <w:drawing>
+          <wp:inline distT="0" distB="0" distL="0" distR="0" wp14:anchorId="793B7BBF" wp14:editId="7A073E54">
+            <wp:extent cx="4648849" cy="2876951"/>
+            <wp:effectExtent l="0" t="0" r="0" b="0"/>
+            <wp:docPr id="26" name="Imagen 26"/>
+            <wp:cNvGraphicFramePr>
+              <a:graphicFrameLocks xmlns:a="http://schemas.openxmlformats.org/drawingml/2006/main" noChangeAspect="1"/>
+            </wp:cNvGraphicFramePr>
+            <a:graphic xmlns:a="http://schemas.openxmlformats.org/drawingml/2006/main">
+              <a:graphicData uri="http://schemas.openxmlformats.org/drawingml/2006/picture">
+                <pic:pic xmlns:pic="http://schemas.openxmlformats.org/drawingml/2006/picture">
+                  <pic:nvPicPr>
+                    <pic:cNvPr id="1" name=""/>
+                    <pic:cNvPicPr/>
+                  </pic:nvPicPr>
+                  <pic:blipFill>
+                    <a:blip r:embed="rId33"/>
+                    <a:stretch>
+                      <a:fillRect/>
+                    </a:stretch>
+                  </pic:blipFill>
+                  <pic:spPr>
+                    <a:xfrm>
+                      <a:off x="0" y="0"/>
+                      <a:ext cx="4648849" cy="2876951"/>
+                    </a:xfrm>
+                    <a:prstGeom prst="rect">
+                      <a:avLst/>
+                    </a:prstGeom>
+                  </pic:spPr>
+                </pic:pic>
+              </a:graphicData>
+            </a:graphic>
+          </wp:inline>
+        </w:drawing>
+      </w:r>
+    </w:p>
+    <w:p>
+      <w:pPr>
+        <w:jc w:val="center"/>
+        <w:rPr>
+          <w:lang w:val="gl-ES"/>
+        </w:rPr>
+      </w:pPr>
+    </w:p>
+    <w:p>
+      <w:pPr>
+        <w:rPr>
+          <w:lang w:val="gl-ES"/>
+        </w:rPr>
+      </w:pPr>
+      <w:r>
+        <w:rPr>
+          <w:lang w:val="gl-ES"/>
+        </w:rPr>
+        <w:t xml:space="preserve">Non hai compoñentes con stock por debaixo do </w:t>
+      </w:r>
+      <w:proofErr w:type="spellStart"/>
+      <w:r>
+        <w:rPr>
+          <w:lang w:val="gl-ES"/>
+        </w:rPr>
+        <w:t>minimo</w:t>
+      </w:r>
+      <w:proofErr w:type="spellEnd"/>
+    </w:p>
+    <w:p>
+      <w:pPr>
+        <w:rPr>
+          <w:lang w:val="gl-ES"/>
+        </w:rPr>
+      </w:pPr>
+    </w:p>
+    <w:p>
+      <w:pPr>
+        <w:rPr>
+          <w:lang w:val="gl-ES"/>
+        </w:rPr>
+      </w:pPr>
+    </w:p>
+    <w:p>
+      <w:pPr>
+        <w:rPr>
+          <w:lang w:val="gl-ES"/>
+        </w:rPr>
+      </w:pPr>
+    </w:p>
+    <w:p>
+      <w:pPr>
+        <w:rPr>
+          <w:lang w:val="gl-ES"/>
+        </w:rPr>
+      </w:pPr>
+      <w:r>
+        <w:rPr>
+          <w:lang w:val="gl-ES"/>
+        </w:rPr>
+        <w:lastRenderedPageBreak/>
+        <w:t>Proxectos cun custo en facturas superior ao seu presuposto</w:t>
+      </w:r>
+      <w:r>
+        <w:rPr>
+          <w:lang w:val="gl-ES"/>
+        </w:rPr>
+        <w:t xml:space="preserve"> (Non hai)</w:t>
+      </w:r>
+    </w:p>
+    <w:p>
+      <w:pPr>
+        <w:rPr>
+          <w:lang w:val="gl-ES"/>
+        </w:rPr>
+      </w:pPr>
+    </w:p>
+    <w:p>
+      <w:pPr>
+        <w:rPr>
+          <w:lang w:val="gl-ES"/>
+        </w:rPr>
+      </w:pPr>
+      <w:r>
+        <w:rPr>
+          <w:lang w:val="gl-ES"/>
+        </w:rPr>
+        <w:drawing>
+          <wp:inline distT="0" distB="0" distL="0" distR="0" wp14:anchorId="49757304" wp14:editId="58D073DB">
+            <wp:extent cx="5400040" cy="2096770"/>
+            <wp:effectExtent l="0" t="0" r="0" b="0"/>
+            <wp:docPr id="27" name="Imagen 27"/>
+            <wp:cNvGraphicFramePr>
+              <a:graphicFrameLocks xmlns:a="http://schemas.openxmlformats.org/drawingml/2006/main" noChangeAspect="1"/>
+            </wp:cNvGraphicFramePr>
+            <a:graphic xmlns:a="http://schemas.openxmlformats.org/drawingml/2006/main">
+              <a:graphicData uri="http://schemas.openxmlformats.org/drawingml/2006/picture">
+                <pic:pic xmlns:pic="http://schemas.openxmlformats.org/drawingml/2006/picture">
+                  <pic:nvPicPr>
+                    <pic:cNvPr id="1" name=""/>
+                    <pic:cNvPicPr/>
+                  </pic:nvPicPr>
+                  <pic:blipFill>
+                    <a:blip r:embed="rId34"/>
+                    <a:stretch>
+                      <a:fillRect/>
+                    </a:stretch>
+                  </pic:blipFill>
+                  <pic:spPr>
+                    <a:xfrm>
+                      <a:off x="0" y="0"/>
+                      <a:ext cx="5400040" cy="2096770"/>
+                    </a:xfrm>
+                    <a:prstGeom prst="rect">
+                      <a:avLst/>
+                    </a:prstGeom>
+                  </pic:spPr>
+                </pic:pic>
+              </a:graphicData>
+            </a:graphic>
+          </wp:inline>
+        </w:drawing>
+      </w:r>
+    </w:p>
+    <w:p>
+      <w:pPr>
+        <w:rPr>
+          <w:lang w:val="gl-ES"/>
+        </w:rPr>
+      </w:pPr>
+    </w:p>
+    <w:p>
+      <w:pPr>
+        <w:rPr>
+          <w:lang w:val="gl-ES"/>
+        </w:rPr>
+      </w:pPr>
+    </w:p>
+    <w:p>
+      <w:pPr>
+        <w:rPr>
+          <w:lang w:val="gl-ES"/>
+        </w:rPr>
+      </w:pPr>
+      <w:r>
+        <w:rPr>
+          <w:lang w:val="gl-ES"/>
+        </w:rPr>
+        <w:t>Número de mantementos por tipo de máquina</w:t>
+      </w:r>
+    </w:p>
+    <w:p>
+      <w:pPr>
+        <w:rPr>
+          <w:lang w:val="gl-ES"/>
+        </w:rPr>
+      </w:pPr>
+    </w:p>
+    <w:p>
+      <w:pPr>
+        <w:rPr>
+          <w:lang w:val="gl-ES"/>
+        </w:rPr>
+      </w:pPr>
+    </w:p>
+    <w:p>
+      <w:pPr>
+        <w:rPr>
+          <w:lang w:val="gl-ES"/>
+        </w:rPr>
+      </w:pPr>
+      <w:r>
+        <w:rPr>
+          <w:lang w:val="gl-ES"/>
+        </w:rPr>
+        <w:drawing>
+          <wp:inline distT="0" distB="0" distL="0" distR="0" wp14:anchorId="539864B3" wp14:editId="2B2E050B">
+            <wp:extent cx="5400040" cy="2943860"/>
+            <wp:effectExtent l="0" t="0" r="0" b="8890"/>
+            <wp:docPr id="28" name="Imagen 28"/>
+            <wp:cNvGraphicFramePr>
+              <a:graphicFrameLocks xmlns:a="http://schemas.openxmlformats.org/drawingml/2006/main" noChangeAspect="1"/>
+            </wp:cNvGraphicFramePr>
+            <a:graphic xmlns:a="http://schemas.openxmlformats.org/drawingml/2006/main">
+              <a:graphicData uri="http://schemas.openxmlformats.org/drawingml/2006/picture">
+                <pic:pic xmlns:pic="http://schemas.openxmlformats.org/drawingml/2006/picture">
+                  <pic:nvPicPr>
+                    <pic:cNvPr id="1" name=""/>
+                    <pic:cNvPicPr/>
+                  </pic:nvPicPr>
+                  <pic:blipFill>
+                    <a:blip r:embed="rId35"/>
+                    <a:stretch>
+                      <a:fillRect/>
+                    </a:stretch>
+                  </pic:blipFill>
+                  <pic:spPr>
+                    <a:xfrm>
+                      <a:off x="0" y="0"/>
+                      <a:ext cx="5400040" cy="2943860"/>
+                    </a:xfrm>
+                    <a:prstGeom prst="rect">
+                      <a:avLst/>
+                    </a:prstGeom>
+                  </pic:spPr>
+                </pic:pic>
+              </a:graphicData>
+            </a:graphic>
+          </wp:inline>
+        </w:drawing>
+      </w:r>
+    </w:p>
+    <w:p>
+      <w:pPr>
+        <w:rPr>
+          <w:lang w:val="gl-ES"/>
+        </w:rPr>
+      </w:pPr>
+    </w:p>
+    <w:p>
+      <w:pPr>
+        <w:rPr>
+          <w:lang w:val="gl-ES"/>
+        </w:rPr>
+      </w:pPr>
+    </w:p>
+    <w:p>
+      <w:pPr>
+        <w:rPr>
+          <w:lang w:val="gl-ES"/>
+        </w:rPr>
+      </w:pPr>
+    </w:p>
+    <w:p>
+      <w:pPr>
+        <w:rPr>
+          <w:lang w:val="gl-ES"/>
+        </w:rPr>
+      </w:pPr>
+    </w:p>
+    <w:p>
+      <w:pPr>
+        <w:rPr>
+          <w:lang w:val="gl-ES"/>
+        </w:rPr>
+      </w:pPr>
+    </w:p>
+    <w:p>
+      <w:pPr>
+        <w:rPr>
+          <w:lang w:val="gl-ES"/>
+        </w:rPr>
+      </w:pPr>
+    </w:p>
+    <w:p>
+      <w:pPr>
+        <w:rPr>
+          <w:lang w:val="gl-ES"/>
+        </w:rPr>
+      </w:pPr>
+      <w:r>
+        <w:rPr>
+          <w:lang w:val="gl-ES"/>
+        </w:rPr>
+        <w:lastRenderedPageBreak/>
+        <w:t>Clientes sen proxectos rexistrados</w:t>
+      </w:r>
+    </w:p>
+    <w:p>
+      <w:pPr>
+        <w:rPr>
+          <w:lang w:val="gl-ES"/>
+        </w:rPr>
+      </w:pPr>
+    </w:p>
+    <w:p>
+      <w:pPr>
+        <w:rPr>
+          <w:lang w:val="gl-ES"/>
+        </w:rPr>
+      </w:pPr>
+      <w:r>
+        <w:rPr>
+          <w:lang w:val="gl-ES"/>
+        </w:rPr>
+        <w:drawing>
+          <wp:inline distT="0" distB="0" distL="0" distR="0" wp14:anchorId="04985D2A" wp14:editId="643AC03B">
+            <wp:extent cx="4963218" cy="3105583"/>
+            <wp:effectExtent l="0" t="0" r="8890" b="0"/>
+            <wp:docPr id="29" name="Imagen 29"/>
+            <wp:cNvGraphicFramePr>
+              <a:graphicFrameLocks xmlns:a="http://schemas.openxmlformats.org/drawingml/2006/main" noChangeAspect="1"/>
+            </wp:cNvGraphicFramePr>
+            <a:graphic xmlns:a="http://schemas.openxmlformats.org/drawingml/2006/main">
+              <a:graphicData uri="http://schemas.openxmlformats.org/drawingml/2006/picture">
+                <pic:pic xmlns:pic="http://schemas.openxmlformats.org/drawingml/2006/picture">
+                  <pic:nvPicPr>
+                    <pic:cNvPr id="1" name=""/>
+                    <pic:cNvPicPr/>
+                  </pic:nvPicPr>
+                  <pic:blipFill>
+                    <a:blip r:embed="rId36"/>
+                    <a:stretch>
+                      <a:fillRect/>
+                    </a:stretch>
+                  </pic:blipFill>
+                  <pic:spPr>
+                    <a:xfrm>
+                      <a:off x="0" y="0"/>
+                      <a:ext cx="4963218" cy="3105583"/>
+                    </a:xfrm>
+                    <a:prstGeom prst="rect">
+                      <a:avLst/>
+                    </a:prstGeom>
+                  </pic:spPr>
+                </pic:pic>
+              </a:graphicData>
+            </a:graphic>
+          </wp:inline>
+        </w:drawing>
+      </w:r>
+    </w:p>
+    <w:p>
+      <w:pPr>
+        <w:rPr>
+          <w:lang w:val="gl-ES"/>
+        </w:rPr>
+      </w:pPr>
+    </w:p>
+    <w:p>
+      <w:pPr>
+        <w:rPr>
+          <w:lang w:val="gl-ES"/>
+        </w:rPr>
+      </w:pPr>
+      <w:r>
+        <w:rPr>
+          <w:lang w:val="gl-ES"/>
+        </w:rPr>
+        <w:t>Empregados sen formación completada</w:t>
+      </w:r>
+    </w:p>
+    <w:p>
+      <w:pPr>
+        <w:rPr>
+          <w:lang w:val="gl-ES"/>
+        </w:rPr>
+      </w:pPr>
+    </w:p>
+    <w:p>
+      <w:pPr>
+        <w:rPr>
+          <w:lang w:val="gl-ES"/>
+        </w:rPr>
+      </w:pPr>
+      <w:r>
+        <w:rPr>
+          <w:lang w:val="gl-ES"/>
+        </w:rPr>
+        <w:drawing>
+          <wp:inline distT="0" distB="0" distL="0" distR="0" wp14:anchorId="2D68F318" wp14:editId="4224BFE9">
+            <wp:extent cx="5400040" cy="3851275"/>
+            <wp:effectExtent l="0" t="0" r="0" b="0"/>
+            <wp:docPr id="30" name="Imagen 30"/>
+            <wp:cNvGraphicFramePr>
+              <a:graphicFrameLocks xmlns:a="http://schemas.openxmlformats.org/drawingml/2006/main" noChangeAspect="1"/>
+            </wp:cNvGraphicFramePr>
+            <a:graphic xmlns:a="http://schemas.openxmlformats.org/drawingml/2006/main">
+              <a:graphicData uri="http://schemas.openxmlformats.org/drawingml/2006/picture">
+                <pic:pic xmlns:pic="http://schemas.openxmlformats.org/drawingml/2006/picture">
+                  <pic:nvPicPr>
+                    <pic:cNvPr id="1" name=""/>
+                    <pic:cNvPicPr/>
+                  </pic:nvPicPr>
+                  <pic:blipFill>
+                    <a:blip r:embed="rId37"/>
+                    <a:stretch>
+                      <a:fillRect/>
+                    </a:stretch>
+                  </pic:blipFill>
+                  <pic:spPr>
+                    <a:xfrm>
+                      <a:off x="0" y="0"/>
+                      <a:ext cx="5400040" cy="3851275"/>
+                    </a:xfrm>
+                    <a:prstGeom prst="rect">
+                      <a:avLst/>
+                    </a:prstGeom>
+                  </pic:spPr>
+                </pic:pic>
+              </a:graphicData>
+            </a:graphic>
+          </wp:inline>
+        </w:drawing>
+      </w:r>
+    </w:p>
+    <w:p>
+      <w:pPr>
+        <w:rPr>
+          <w:lang w:val="gl-ES"/>
+        </w:rPr>
+      </w:pPr>
+    </w:p>
+    <w:p>
+      <w:pPr>
+        <w:rPr>
+          <w:lang w:val="gl-ES"/>
+        </w:rPr>
+      </w:pPr>
+      <w:r>
+        <w:rPr>
+          <w:lang w:val="gl-ES"/>
+        </w:rPr>
+        <w:lastRenderedPageBreak/>
+        <w:t>Facturas vencidas sen pagar</w:t>
+      </w:r>
+    </w:p>
+    <w:p>
+      <w:pPr>
+        <w:rPr>
+          <w:lang w:val="gl-ES"/>
+        </w:rPr>
+      </w:pPr>
+    </w:p>
+    <w:p>
+      <w:pPr>
+        <w:rPr>
+          <w:lang w:val="gl-ES"/>
+        </w:rPr>
+      </w:pPr>
+      <w:r>
+        <w:rPr>
+          <w:lang w:val="gl-ES"/>
+        </w:rPr>
+        <w:drawing>
+          <wp:inline distT="0" distB="0" distL="0" distR="0" wp14:anchorId="53C8FA37" wp14:editId="45EA4AEF">
+            <wp:extent cx="5400040" cy="3095625"/>
+            <wp:effectExtent l="0" t="0" r="0" b="9525"/>
+            <wp:docPr id="31" name="Imagen 31"/>
+            <wp:cNvGraphicFramePr>
+              <a:graphicFrameLocks xmlns:a="http://schemas.openxmlformats.org/drawingml/2006/main" noChangeAspect="1"/>
+            </wp:cNvGraphicFramePr>
+            <a:graphic xmlns:a="http://schemas.openxmlformats.org/drawingml/2006/main">
+              <a:graphicData uri="http://schemas.openxmlformats.org/drawingml/2006/picture">
+                <pic:pic xmlns:pic="http://schemas.openxmlformats.org/drawingml/2006/picture">
+                  <pic:nvPicPr>
+                    <pic:cNvPr id="1" name=""/>
+                    <pic:cNvPicPr/>
+                  </pic:nvPicPr>
+                  <pic:blipFill>
+                    <a:blip r:embed="rId38"/>
+                    <a:stretch>
+                      <a:fillRect/>
+                    </a:stretch>
+                  </pic:blipFill>
+                  <pic:spPr>
+                    <a:xfrm>
+                      <a:off x="0" y="0"/>
+                      <a:ext cx="5400040" cy="3095625"/>
+                    </a:xfrm>
+                    <a:prstGeom prst="rect">
+                      <a:avLst/>
+                    </a:prstGeom>
+                  </pic:spPr>
+                </pic:pic>
+              </a:graphicData>
+            </a:graphic>
+          </wp:inline>
+        </w:drawing>
+      </w:r>
+    </w:p>
+    <w:p>
+      <w:pPr>
+        <w:rPr>
+          <w:lang w:val="gl-ES"/>
+        </w:rPr>
+      </w:pPr>
+    </w:p>
+    <w:p>
+      <w:pPr>
+        <w:rPr>
+          <w:lang w:val="gl-ES"/>
+        </w:rPr>
+      </w:pPr>
+      <w:r>
+        <w:rPr>
+          <w:lang w:val="gl-ES"/>
+        </w:rPr>
+        <w:t>Proxectos sen documentación técnica asignada</w:t>
+      </w:r>
+    </w:p>
+    <w:p>
+      <w:pPr>
+        <w:rPr>
+          <w:lang w:val="gl-ES"/>
+        </w:rPr>
+      </w:pPr>
+    </w:p>
+    <w:p>
+      <w:pPr>
+        <w:rPr>
+          <w:lang w:val="gl-ES"/>
+        </w:rPr>
+      </w:pPr>
+      <w:r>
+        <w:rPr>
+          <w:lang w:val="gl-ES"/>
+        </w:rPr>
+        <w:drawing>
+          <wp:inline distT="0" distB="0" distL="0" distR="0" wp14:anchorId="32706108" wp14:editId="4BF9ED4F">
+            <wp:extent cx="5400040" cy="2814955"/>
+            <wp:effectExtent l="0" t="0" r="0" b="4445"/>
+            <wp:docPr id="32" name="Imagen 32"/>
+            <wp:cNvGraphicFramePr>
+              <a:graphicFrameLocks xmlns:a="http://schemas.openxmlformats.org/drawingml/2006/main" noChangeAspect="1"/>
+            </wp:cNvGraphicFramePr>
+            <a:graphic xmlns:a="http://schemas.openxmlformats.org/drawingml/2006/main">
+              <a:graphicData uri="http://schemas.openxmlformats.org/drawingml/2006/picture">
+                <pic:pic xmlns:pic="http://schemas.openxmlformats.org/drawingml/2006/picture">
+                  <pic:nvPicPr>
+                    <pic:cNvPr id="1" name=""/>
+                    <pic:cNvPicPr/>
+                  </pic:nvPicPr>
+                  <pic:blipFill>
+                    <a:blip r:embed="rId39"/>
+                    <a:stretch>
+                      <a:fillRect/>
+                    </a:stretch>
+                  </pic:blipFill>
+                  <pic:spPr>
+                    <a:xfrm>
+                      <a:off x="0" y="0"/>
+                      <a:ext cx="5400040" cy="2814955"/>
+                    </a:xfrm>
+                    <a:prstGeom prst="rect">
+                      <a:avLst/>
+                    </a:prstGeom>
+                  </pic:spPr>
+                </pic:pic>
+              </a:graphicData>
+            </a:graphic>
+          </wp:inline>
+        </w:drawing>
+      </w:r>
+    </w:p>
+    <w:p>
+      <w:pPr>
+        <w:rPr>
+          <w:lang w:val="gl-ES"/>
+        </w:rPr>
+      </w:pPr>
+    </w:p>
+    <w:p>
+      <w:pPr>
+        <w:rPr>
+          <w:lang w:val="gl-ES"/>
+        </w:rPr>
+      </w:pPr>
+    </w:p>
+    <w:p>
+      <w:pPr>
+        <w:rPr>
+          <w:lang w:val="gl-ES"/>
+        </w:rPr>
+      </w:pPr>
+    </w:p>
+    <w:p>
+      <w:pPr>
+        <w:rPr>
+          <w:lang w:val="gl-ES"/>
+        </w:rPr>
+      </w:pPr>
+    </w:p>
+    <w:p>
+      <w:pPr>
+        <w:rPr>
+          <w:lang w:val="gl-ES"/>
+        </w:rPr>
+      </w:pPr>
+      <w:r>
+        <w:rPr>
+          <w:lang w:val="gl-ES"/>
+        </w:rPr>
+        <w:lastRenderedPageBreak/>
+        <w:t>Máquinas con garantía activa hoxe</w:t>
+      </w:r>
+    </w:p>
+    <w:p>
+      <w:pPr>
+        <w:rPr>
+          <w:lang w:val="gl-ES"/>
+        </w:rPr>
+      </w:pPr>
+    </w:p>
+    <w:p>
+      <w:pPr>
+        <w:rPr>
+          <w:lang w:val="gl-ES"/>
+        </w:rPr>
+      </w:pPr>
+      <w:r>
+        <w:rPr>
+          <w:lang w:val="gl-ES"/>
+        </w:rPr>
+        <w:drawing>
+          <wp:inline distT="0" distB="0" distL="0" distR="0" wp14:anchorId="10A34A4D" wp14:editId="63662FDB">
+            <wp:extent cx="4696480" cy="2819794"/>
+            <wp:effectExtent l="0" t="0" r="0" b="0"/>
+            <wp:docPr id="33" name="Imagen 33"/>
+            <wp:cNvGraphicFramePr>
+              <a:graphicFrameLocks xmlns:a="http://schemas.openxmlformats.org/drawingml/2006/main" noChangeAspect="1"/>
+            </wp:cNvGraphicFramePr>
+            <a:graphic xmlns:a="http://schemas.openxmlformats.org/drawingml/2006/main">
+              <a:graphicData uri="http://schemas.openxmlformats.org/drawingml/2006/picture">
+                <pic:pic xmlns:pic="http://schemas.openxmlformats.org/drawingml/2006/picture">
+                  <pic:nvPicPr>
+                    <pic:cNvPr id="1" name=""/>
+                    <pic:cNvPicPr/>
+                  </pic:nvPicPr>
+                  <pic:blipFill>
+                    <a:blip r:embed="rId40"/>
+                    <a:stretch>
+                      <a:fillRect/>
+                    </a:stretch>
+                  </pic:blipFill>
+                  <pic:spPr>
+                    <a:xfrm>
+                      <a:off x="0" y="0"/>
+                      <a:ext cx="4696480" cy="2819794"/>
+                    </a:xfrm>
+                    <a:prstGeom prst="rect">
+                      <a:avLst/>
+                    </a:prstGeom>
+                  </pic:spPr>
+                </pic:pic>
+              </a:graphicData>
+            </a:graphic>
+          </wp:inline>
+        </w:drawing>
+      </w:r>
+    </w:p>
+    <w:p>
+      <w:pPr>
+        <w:rPr>
+          <w:lang w:val="gl-ES"/>
+        </w:rPr>
+      </w:pPr>
+    </w:p>
+    <w:p>
+      <w:pPr>
+        <w:rPr>
+          <w:lang w:val="gl-ES"/>
+        </w:rPr>
+      </w:pPr>
+    </w:p>
+    <w:p>
+      <w:pPr>
+        <w:rPr>
+          <w:lang w:val="gl-ES"/>
+        </w:rPr>
+      </w:pPr>
+    </w:p>
+    <w:p>
+      <w:pPr>
+        <w:rPr>
+          <w:lang w:val="gl-ES"/>
+        </w:rPr>
+      </w:pPr>
+    </w:p>
+    <w:p>
+      <w:pPr>
+        <w:rPr>
+          <w:lang w:val="gl-ES"/>
+        </w:rPr>
+      </w:pPr>
+    </w:p>
+    <w:p>
+      <w:pPr>
+        <w:rPr>
+          <w:lang w:val="gl-ES"/>
+        </w:rPr>
+      </w:pPr>
+    </w:p>
+    <w:p>
+      <w:pPr>
+        <w:rPr>
+          <w:lang w:val="gl-ES"/>
+        </w:rPr>
+      </w:pPr>
+    </w:p>
+    <w:p>
+      <w:pPr>
+        <w:rPr>
+          <w:lang w:val="gl-ES"/>
+        </w:rPr>
+      </w:pPr>
+    </w:p>
+    <w:p>
+      <w:pPr>
+        <w:rPr>
+          <w:lang w:val="gl-ES"/>
+        </w:rPr>
+      </w:pPr>
+    </w:p>
+    <w:p>
+      <w:pPr>
+        <w:rPr>
+          <w:lang w:val="gl-ES"/>
+        </w:rPr>
+      </w:pPr>
+    </w:p>
+    <w:p>
+      <w:pPr>
+        <w:rPr>
+          <w:lang w:val="gl-ES"/>
+        </w:rPr>
+      </w:pPr>
+    </w:p>
+    <w:p>
+      <w:pPr>
+        <w:rPr>
+          <w:lang w:val="gl-ES"/>
+        </w:rPr>
+      </w:pPr>
+    </w:p>
+    <w:p>
+      <w:pPr>
+        <w:rPr>
+          <w:lang w:val="gl-ES"/>
+        </w:rPr>
+      </w:pPr>
+    </w:p>
+    <w:p>
+      <w:pPr>
+        <w:rPr>
+          <w:lang w:val="gl-ES"/>
+        </w:rPr>
+      </w:pPr>
+    </w:p>
+    <w:p>
+      <w:pPr>
+        <w:rPr>
+          <w:lang w:val="gl-ES"/>
+        </w:rPr>
+      </w:pPr>
+    </w:p>
+    <w:p>
+      <w:pPr>
+        <w:rPr>
+          <w:lang w:val="gl-ES"/>
+        </w:rPr>
+      </w:pPr>
+    </w:p>
+    <w:p>
+      <w:pPr>
+        <w:rPr>
+          <w:lang w:val="gl-ES"/>
+        </w:rPr>
+      </w:pPr>
+    </w:p>
+    <w:p>
+      <w:pPr>
+        <w:rPr>
+          <w:lang w:val="gl-ES"/>
+        </w:rPr>
+      </w:pPr>
     </w:p>
     <w:p>
       <w:pPr>
@@ -28321,9 +29356,10 @@
         <w:rPr>
           <w:lang w:val="gl-ES"/>
         </w:rPr>
+        <w:lastRenderedPageBreak/>
         <w:t xml:space="preserve"> </w:t>
       </w:r>
-      <w:bookmarkStart w:id="11" w:name="_Toc197794436"/>
+      <w:bookmarkStart w:id="10" w:name="_Toc197794436"/>
       <w:r>
         <w:rPr>
           <w:lang w:val="gl-ES"/>
@@ -28344,26 +29380,3593 @@
         </w:rPr>
         <w:t xml:space="preserve"> y Simulación</w:t>
       </w:r>
+      <w:bookmarkEnd w:id="10"/>
+    </w:p>
+    <w:p>
+      <w:pPr>
+        <w:rPr>
+          <w:lang w:val="gl-ES"/>
+        </w:rPr>
+      </w:pPr>
+      <w:bookmarkStart w:id="11" w:name="_GoBack"/>
       <w:bookmarkEnd w:id="11"/>
     </w:p>
-    <w:p>
-      <w:pPr>
-        <w:rPr>
-          <w:lang w:val="gl-ES"/>
-        </w:rPr>
-      </w:pPr>
-    </w:p>
-    <w:p>
-      <w:pPr>
-        <w:rPr>
-          <w:lang w:val="gl-ES"/>
-        </w:rPr>
-      </w:pPr>
-      <w:r>
-        <w:rPr>
-          <w:lang w:val="gl-ES"/>
-        </w:rPr>
-        <w:t>Describe aquí...</w:t>
+    <w:tbl>
+      <w:tblPr>
+        <w:tblStyle w:val="Tablaconcuadrcula"/>
+        <w:tblW w:w="0" w:type="auto"/>
+        <w:tblLook w:val="04A0" w:firstRow="1" w:lastRow="0" w:firstColumn="1" w:lastColumn="0" w:noHBand="0" w:noVBand="1"/>
+      </w:tblPr>
+      <w:tblGrid>
+        <w:gridCol w:w="700"/>
+        <w:gridCol w:w="2488"/>
+        <w:gridCol w:w="2640"/>
+        <w:gridCol w:w="2666"/>
+      </w:tblGrid>
+      <w:tr>
+        <w:tc>
+          <w:tcPr>
+            <w:tcW w:w="704" w:type="dxa"/>
+            <w:shd w:val="clear" w:color="auto" w:fill="FFC000" w:themeFill="accent4"/>
+          </w:tcPr>
+          <w:p>
+            <w:pPr>
+              <w:jc w:val="center"/>
+              <w:rPr>
+                <w:b/>
+                <w:lang w:val="gl-ES"/>
+              </w:rPr>
+            </w:pPr>
+            <w:r>
+              <w:rPr>
+                <w:b/>
+                <w:lang w:val="gl-ES"/>
+              </w:rPr>
+              <w:t>Nº</w:t>
+            </w:r>
+          </w:p>
+        </w:tc>
+        <w:tc>
+          <w:tcPr>
+            <w:tcW w:w="2508" w:type="dxa"/>
+            <w:shd w:val="clear" w:color="auto" w:fill="FFC000" w:themeFill="accent4"/>
+          </w:tcPr>
+          <w:p>
+            <w:pPr>
+              <w:jc w:val="center"/>
+              <w:rPr>
+                <w:b/>
+                <w:lang w:val="gl-ES"/>
+              </w:rPr>
+            </w:pPr>
+            <w:r>
+              <w:rPr>
+                <w:b/>
+                <w:lang w:val="gl-ES"/>
+              </w:rPr>
+              <w:t>PROBA</w:t>
+            </w:r>
+          </w:p>
+        </w:tc>
+        <w:tc>
+          <w:tcPr>
+            <w:tcW w:w="2641" w:type="dxa"/>
+            <w:shd w:val="clear" w:color="auto" w:fill="FFC000" w:themeFill="accent4"/>
+          </w:tcPr>
+          <w:p>
+            <w:pPr>
+              <w:jc w:val="center"/>
+              <w:rPr>
+                <w:b/>
+                <w:lang w:val="gl-ES"/>
+              </w:rPr>
+            </w:pPr>
+            <w:r>
+              <w:rPr>
+                <w:b/>
+                <w:lang w:val="gl-ES"/>
+              </w:rPr>
+              <w:t>ACCIÓN</w:t>
+            </w:r>
+          </w:p>
+        </w:tc>
+        <w:tc>
+          <w:tcPr>
+            <w:tcW w:w="2641" w:type="dxa"/>
+            <w:shd w:val="clear" w:color="auto" w:fill="FFC000" w:themeFill="accent4"/>
+          </w:tcPr>
+          <w:p>
+            <w:pPr>
+              <w:jc w:val="center"/>
+              <w:rPr>
+                <w:b/>
+                <w:lang w:val="gl-ES"/>
+              </w:rPr>
+            </w:pPr>
+            <w:r>
+              <w:rPr>
+                <w:b/>
+                <w:lang w:val="gl-ES"/>
+              </w:rPr>
+              <w:t>ESPERADO</w:t>
+            </w:r>
+          </w:p>
+        </w:tc>
+      </w:tr>
+      <w:tr>
+        <w:tc>
+          <w:tcPr>
+            <w:tcW w:w="704" w:type="dxa"/>
+            <w:shd w:val="clear" w:color="auto" w:fill="5B9BD5" w:themeFill="accent5"/>
+          </w:tcPr>
+          <w:p>
+            <w:pPr>
+              <w:rPr>
+                <w:b/>
+                <w:lang w:val="gl-ES"/>
+              </w:rPr>
+            </w:pPr>
+            <w:r>
+              <w:rPr>
+                <w:b/>
+                <w:lang w:val="gl-ES"/>
+              </w:rPr>
+              <w:t>1</w:t>
+            </w:r>
+          </w:p>
+        </w:tc>
+        <w:tc>
+          <w:tcPr>
+            <w:tcW w:w="2508" w:type="dxa"/>
+            <w:shd w:val="clear" w:color="auto" w:fill="FFF2CC" w:themeFill="accent4" w:themeFillTint="33"/>
+          </w:tcPr>
+          <w:tbl>
+            <w:tblPr>
+              <w:tblW w:w="0" w:type="auto"/>
+              <w:tblCellSpacing w:w="15" w:type="dxa"/>
+              <w:tblCellMar>
+                <w:top w:w="15" w:type="dxa"/>
+                <w:left w:w="15" w:type="dxa"/>
+                <w:bottom w:w="15" w:type="dxa"/>
+                <w:right w:w="15" w:type="dxa"/>
+              </w:tblCellMar>
+              <w:tblLook w:val="04A0" w:firstRow="1" w:lastRow="0" w:firstColumn="1" w:lastColumn="0" w:noHBand="0" w:noVBand="1"/>
+            </w:tblPr>
+            <w:tblGrid>
+              <w:gridCol w:w="96"/>
+            </w:tblGrid>
+            <w:tr>
+              <w:trPr>
+                <w:tblCellSpacing w:w="15" w:type="dxa"/>
+              </w:trPr>
+              <w:tc>
+                <w:tcPr>
+                  <w:tcW w:w="0" w:type="auto"/>
+                  <w:vAlign w:val="center"/>
+                  <w:hideMark/>
+                </w:tcPr>
+                <w:p>
+                  <w:pPr>
+                    <w:spacing w:after="0" w:line="240" w:lineRule="auto"/>
+                    <w:rPr>
+                      <w:rFonts w:eastAsia="Times New Roman" w:cstheme="minorHAnsi"/>
+                      <w:kern w:val="0"/>
+                      <w:lang w:eastAsia="es-ES"/>
+                      <w14:ligatures w14:val="none"/>
+                    </w:rPr>
+                  </w:pPr>
+                </w:p>
+              </w:tc>
+            </w:tr>
+          </w:tbl>
+          <w:p>
+            <w:pPr>
+              <w:rPr>
+                <w:rFonts w:eastAsia="Times New Roman" w:cstheme="minorHAnsi"/>
+                <w:vanish/>
+                <w:kern w:val="0"/>
+                <w:lang w:eastAsia="es-ES"/>
+                <w14:ligatures w14:val="none"/>
+              </w:rPr>
+            </w:pPr>
+          </w:p>
+          <w:tbl>
+            <w:tblPr>
+              <w:tblW w:w="0" w:type="auto"/>
+              <w:tblCellSpacing w:w="15" w:type="dxa"/>
+              <w:tblCellMar>
+                <w:top w:w="15" w:type="dxa"/>
+                <w:left w:w="15" w:type="dxa"/>
+                <w:bottom w:w="15" w:type="dxa"/>
+                <w:right w:w="15" w:type="dxa"/>
+              </w:tblCellMar>
+              <w:tblLook w:val="04A0" w:firstRow="1" w:lastRow="0" w:firstColumn="1" w:lastColumn="0" w:noHBand="0" w:noVBand="1"/>
+            </w:tblPr>
+            <w:tblGrid>
+              <w:gridCol w:w="1018"/>
+            </w:tblGrid>
+            <w:tr>
+              <w:trPr>
+                <w:tblCellSpacing w:w="15" w:type="dxa"/>
+              </w:trPr>
+              <w:tc>
+                <w:tcPr>
+                  <w:tcW w:w="0" w:type="auto"/>
+                  <w:vAlign w:val="center"/>
+                  <w:hideMark/>
+                </w:tcPr>
+                <w:p>
+                  <w:pPr>
+                    <w:spacing w:after="0" w:line="240" w:lineRule="auto"/>
+                    <w:rPr>
+                      <w:rFonts w:eastAsia="Times New Roman" w:cstheme="minorHAnsi"/>
+                      <w:kern w:val="0"/>
+                      <w:lang w:eastAsia="es-ES"/>
+                      <w14:ligatures w14:val="none"/>
+                    </w:rPr>
+                  </w:pPr>
+                  <w:r>
+                    <w:rPr>
+                      <w:rFonts w:cstheme="minorHAnsi"/>
+                    </w:rPr>
+                    <w:t>Alta válida</w:t>
+                  </w:r>
+                </w:p>
+              </w:tc>
+            </w:tr>
+          </w:tbl>
+          <w:p>
+            <w:pPr>
+              <w:rPr>
+                <w:rFonts w:cstheme="minorHAnsi"/>
+                <w:lang w:val="gl-ES"/>
+              </w:rPr>
+            </w:pPr>
+          </w:p>
+        </w:tc>
+        <w:tc>
+          <w:tcPr>
+            <w:tcW w:w="2641" w:type="dxa"/>
+            <w:shd w:val="clear" w:color="auto" w:fill="FFE599" w:themeFill="accent4" w:themeFillTint="66"/>
+          </w:tcPr>
+          <w:tbl>
+            <w:tblPr>
+              <w:tblW w:w="0" w:type="auto"/>
+              <w:tblCellSpacing w:w="15" w:type="dxa"/>
+              <w:tblCellMar>
+                <w:top w:w="15" w:type="dxa"/>
+                <w:left w:w="15" w:type="dxa"/>
+                <w:bottom w:w="15" w:type="dxa"/>
+                <w:right w:w="15" w:type="dxa"/>
+              </w:tblCellMar>
+              <w:tblLook w:val="04A0" w:firstRow="1" w:lastRow="0" w:firstColumn="1" w:lastColumn="0" w:noHBand="0" w:noVBand="1"/>
+            </w:tblPr>
+            <w:tblGrid>
+              <w:gridCol w:w="96"/>
+            </w:tblGrid>
+            <w:tr>
+              <w:trPr>
+                <w:tblCellSpacing w:w="15" w:type="dxa"/>
+              </w:trPr>
+              <w:tc>
+                <w:tcPr>
+                  <w:tcW w:w="0" w:type="auto"/>
+                  <w:vAlign w:val="center"/>
+                  <w:hideMark/>
+                </w:tcPr>
+                <w:p>
+                  <w:pPr>
+                    <w:spacing w:after="0" w:line="240" w:lineRule="auto"/>
+                    <w:rPr>
+                      <w:rFonts w:eastAsia="Times New Roman" w:cstheme="minorHAnsi"/>
+                      <w:kern w:val="0"/>
+                      <w:lang w:eastAsia="es-ES"/>
+                      <w14:ligatures w14:val="none"/>
+                    </w:rPr>
+                  </w:pPr>
+                </w:p>
+              </w:tc>
+            </w:tr>
+          </w:tbl>
+          <w:p>
+            <w:pPr>
+              <w:rPr>
+                <w:rFonts w:eastAsia="Times New Roman" w:cstheme="minorHAnsi"/>
+                <w:vanish/>
+                <w:kern w:val="0"/>
+                <w:lang w:eastAsia="es-ES"/>
+                <w14:ligatures w14:val="none"/>
+              </w:rPr>
+            </w:pPr>
+          </w:p>
+          <w:tbl>
+            <w:tblPr>
+              <w:tblW w:w="0" w:type="auto"/>
+              <w:tblCellSpacing w:w="15" w:type="dxa"/>
+              <w:tblCellMar>
+                <w:top w:w="15" w:type="dxa"/>
+                <w:left w:w="15" w:type="dxa"/>
+                <w:bottom w:w="15" w:type="dxa"/>
+                <w:right w:w="15" w:type="dxa"/>
+              </w:tblCellMar>
+              <w:tblLook w:val="04A0" w:firstRow="1" w:lastRow="0" w:firstColumn="1" w:lastColumn="0" w:noHBand="0" w:noVBand="1"/>
+            </w:tblPr>
+            <w:tblGrid>
+              <w:gridCol w:w="2424"/>
+            </w:tblGrid>
+            <w:tr>
+              <w:trPr>
+                <w:tblCellSpacing w:w="15" w:type="dxa"/>
+              </w:trPr>
+              <w:tc>
+                <w:tcPr>
+                  <w:tcW w:w="0" w:type="auto"/>
+                  <w:vAlign w:val="center"/>
+                  <w:hideMark/>
+                </w:tcPr>
+                <w:p>
+                  <w:pPr>
+                    <w:spacing w:after="0" w:line="240" w:lineRule="auto"/>
+                    <w:rPr>
+                      <w:rFonts w:eastAsia="Times New Roman" w:cstheme="minorHAnsi"/>
+                      <w:kern w:val="0"/>
+                      <w:lang w:eastAsia="es-ES"/>
+                      <w14:ligatures w14:val="none"/>
+                    </w:rPr>
+                  </w:pPr>
+                  <w:r>
+                    <w:rPr>
+                      <w:rFonts w:eastAsia="Times New Roman" w:cstheme="minorHAnsi"/>
+                      <w:kern w:val="0"/>
+                      <w:lang w:eastAsia="es-ES"/>
+                      <w14:ligatures w14:val="none"/>
+                    </w:rPr>
+                    <w:t xml:space="preserve">Inserir un </w:t>
+                  </w:r>
+                  <w:proofErr w:type="spellStart"/>
+                  <w:r>
+                    <w:rPr>
+                      <w:rFonts w:eastAsia="Times New Roman" w:cstheme="minorHAnsi"/>
+                      <w:kern w:val="0"/>
+                      <w:lang w:eastAsia="es-ES"/>
+                      <w14:ligatures w14:val="none"/>
+                    </w:rPr>
+                    <w:t>novo</w:t>
+                  </w:r>
+                  <w:proofErr w:type="spellEnd"/>
+                  <w:r>
+                    <w:rPr>
+                      <w:rFonts w:eastAsia="Times New Roman" w:cstheme="minorHAnsi"/>
+                      <w:kern w:val="0"/>
+                      <w:lang w:eastAsia="es-ES"/>
+                      <w14:ligatures w14:val="none"/>
+                    </w:rPr>
+                    <w:t xml:space="preserve"> </w:t>
+                  </w:r>
+                  <w:proofErr w:type="spellStart"/>
+                  <w:r>
+                    <w:rPr>
+                      <w:rFonts w:eastAsia="Times New Roman" w:cstheme="minorHAnsi"/>
+                      <w:b/>
+                      <w:bCs/>
+                      <w:kern w:val="0"/>
+                      <w:lang w:eastAsia="es-ES"/>
+                      <w14:ligatures w14:val="none"/>
+                    </w:rPr>
+                    <w:t>compoñente</w:t>
+                  </w:r>
+                  <w:proofErr w:type="spellEnd"/>
+                  <w:r>
+                    <w:rPr>
+                      <w:rFonts w:eastAsia="Times New Roman" w:cstheme="minorHAnsi"/>
+                      <w:kern w:val="0"/>
+                      <w:lang w:eastAsia="es-ES"/>
+                      <w14:ligatures w14:val="none"/>
+                    </w:rPr>
+                    <w:t xml:space="preserve"> </w:t>
+                  </w:r>
+                  <w:proofErr w:type="spellStart"/>
+                  <w:r>
+                    <w:rPr>
+                      <w:rFonts w:eastAsia="Times New Roman" w:cstheme="minorHAnsi"/>
+                      <w:kern w:val="0"/>
+                      <w:lang w:eastAsia="es-ES"/>
+                      <w14:ligatures w14:val="none"/>
+                    </w:rPr>
+                    <w:t>cun</w:t>
+                  </w:r>
+                  <w:proofErr w:type="spellEnd"/>
+                  <w:r>
+                    <w:rPr>
+                      <w:rFonts w:eastAsia="Times New Roman" w:cstheme="minorHAnsi"/>
+                      <w:kern w:val="0"/>
+                      <w:lang w:eastAsia="es-ES"/>
+                      <w14:ligatures w14:val="none"/>
+                    </w:rPr>
+                    <w:t xml:space="preserve"> </w:t>
+                  </w:r>
+                  <w:proofErr w:type="spellStart"/>
+                  <w:r>
+                    <w:rPr>
+                      <w:rFonts w:eastAsia="Times New Roman" w:cstheme="minorHAnsi"/>
+                      <w:kern w:val="0"/>
+                      <w:lang w:eastAsia="es-ES"/>
+                      <w14:ligatures w14:val="none"/>
+                    </w:rPr>
+                    <w:t>provedor</w:t>
+                  </w:r>
+                  <w:proofErr w:type="spellEnd"/>
+                  <w:r>
+                    <w:rPr>
+                      <w:rFonts w:eastAsia="Times New Roman" w:cstheme="minorHAnsi"/>
+                      <w:kern w:val="0"/>
+                      <w:lang w:eastAsia="es-ES"/>
+                      <w14:ligatures w14:val="none"/>
+                    </w:rPr>
+                    <w:t xml:space="preserve"> existente</w:t>
+                  </w:r>
+                </w:p>
+              </w:tc>
+            </w:tr>
+          </w:tbl>
+          <w:p>
+            <w:pPr>
+              <w:rPr>
+                <w:rFonts w:cstheme="minorHAnsi"/>
+                <w:lang w:val="gl-ES"/>
+              </w:rPr>
+            </w:pPr>
+          </w:p>
+        </w:tc>
+        <w:tc>
+          <w:tcPr>
+            <w:tcW w:w="2641" w:type="dxa"/>
+            <w:shd w:val="clear" w:color="auto" w:fill="00B050"/>
+          </w:tcPr>
+          <w:p>
+            <w:pPr>
+              <w:rPr>
+                <w:rFonts w:cstheme="minorHAnsi"/>
+                <w:lang w:val="gl-ES"/>
+              </w:rPr>
+            </w:pPr>
+            <w:r>
+              <w:rPr>
+                <w:rFonts w:cstheme="minorHAnsi"/>
+              </w:rPr>
+              <w:t>Inserción exitosa</w:t>
+            </w:r>
+          </w:p>
+        </w:tc>
+      </w:tr>
+      <w:tr>
+        <w:tc>
+          <w:tcPr>
+            <w:tcW w:w="704" w:type="dxa"/>
+            <w:shd w:val="clear" w:color="auto" w:fill="5B9BD5" w:themeFill="accent5"/>
+          </w:tcPr>
+          <w:p>
+            <w:pPr>
+              <w:rPr>
+                <w:b/>
+                <w:lang w:val="gl-ES"/>
+              </w:rPr>
+            </w:pPr>
+            <w:r>
+              <w:rPr>
+                <w:b/>
+                <w:lang w:val="gl-ES"/>
+              </w:rPr>
+              <w:t>2</w:t>
+            </w:r>
+          </w:p>
+        </w:tc>
+        <w:tc>
+          <w:tcPr>
+            <w:tcW w:w="2508" w:type="dxa"/>
+            <w:shd w:val="clear" w:color="auto" w:fill="FFF2CC" w:themeFill="accent4" w:themeFillTint="33"/>
+          </w:tcPr>
+          <w:p>
+            <w:pPr>
+              <w:rPr>
+                <w:rFonts w:cstheme="minorHAnsi"/>
+                <w:lang w:val="gl-ES"/>
+              </w:rPr>
+            </w:pPr>
+            <w:r>
+              <w:rPr>
+                <w:rFonts w:cstheme="minorHAnsi"/>
+              </w:rPr>
+              <w:t>Alta válida</w:t>
+            </w:r>
+          </w:p>
+        </w:tc>
+        <w:tc>
+          <w:tcPr>
+            <w:tcW w:w="2641" w:type="dxa"/>
+            <w:shd w:val="clear" w:color="auto" w:fill="FFE599" w:themeFill="accent4" w:themeFillTint="66"/>
+          </w:tcPr>
+          <w:p>
+            <w:pPr>
+              <w:rPr>
+                <w:rFonts w:cstheme="minorHAnsi"/>
+                <w:lang w:val="gl-ES"/>
+              </w:rPr>
+            </w:pPr>
+            <w:r>
+              <w:rPr>
+                <w:rFonts w:cstheme="minorHAnsi"/>
+              </w:rPr>
+              <w:t xml:space="preserve">Crear un </w:t>
+            </w:r>
+            <w:r>
+              <w:rPr>
+                <w:rStyle w:val="Textoennegrita"/>
+                <w:rFonts w:cstheme="minorHAnsi"/>
+              </w:rPr>
+              <w:t>pedido</w:t>
+            </w:r>
+            <w:r>
+              <w:rPr>
+                <w:rFonts w:cstheme="minorHAnsi"/>
+              </w:rPr>
+              <w:t xml:space="preserve"> e </w:t>
+            </w:r>
+            <w:proofErr w:type="spellStart"/>
+            <w:r>
+              <w:rPr>
+                <w:rFonts w:cstheme="minorHAnsi"/>
+              </w:rPr>
+              <w:t>engadir</w:t>
+            </w:r>
+            <w:proofErr w:type="spellEnd"/>
+            <w:r>
+              <w:rPr>
+                <w:rFonts w:cstheme="minorHAnsi"/>
+              </w:rPr>
+              <w:t xml:space="preserve"> </w:t>
+            </w:r>
+            <w:proofErr w:type="spellStart"/>
+            <w:r>
+              <w:rPr>
+                <w:rFonts w:cstheme="minorHAnsi"/>
+              </w:rPr>
+              <w:t>liñas</w:t>
+            </w:r>
+            <w:proofErr w:type="spellEnd"/>
+            <w:r>
+              <w:rPr>
+                <w:rFonts w:cstheme="minorHAnsi"/>
+              </w:rPr>
+              <w:t xml:space="preserve"> de </w:t>
+            </w:r>
+            <w:proofErr w:type="spellStart"/>
+            <w:r>
+              <w:rPr>
+                <w:rFonts w:cstheme="minorHAnsi"/>
+              </w:rPr>
+              <w:t>compoñentes</w:t>
+            </w:r>
+            <w:proofErr w:type="spellEnd"/>
+          </w:p>
+        </w:tc>
+        <w:tc>
+          <w:tcPr>
+            <w:tcW w:w="2641" w:type="dxa"/>
+            <w:shd w:val="clear" w:color="auto" w:fill="00B050"/>
+          </w:tcPr>
+          <w:p>
+            <w:pPr>
+              <w:rPr>
+                <w:rFonts w:cstheme="minorHAnsi"/>
+                <w:lang w:val="gl-ES"/>
+              </w:rPr>
+            </w:pPr>
+            <w:r>
+              <w:rPr>
+                <w:rFonts w:cstheme="minorHAnsi"/>
+              </w:rPr>
+              <w:t xml:space="preserve">Pedido e </w:t>
+            </w:r>
+            <w:proofErr w:type="spellStart"/>
+            <w:r>
+              <w:rPr>
+                <w:rFonts w:cstheme="minorHAnsi"/>
+              </w:rPr>
+              <w:t>liñas</w:t>
+            </w:r>
+            <w:proofErr w:type="spellEnd"/>
+            <w:r>
+              <w:rPr>
+                <w:rFonts w:cstheme="minorHAnsi"/>
+              </w:rPr>
+              <w:t xml:space="preserve"> creadas correctamente</w:t>
+            </w:r>
+          </w:p>
+        </w:tc>
+      </w:tr>
+      <w:tr>
+        <w:tc>
+          <w:tcPr>
+            <w:tcW w:w="704" w:type="dxa"/>
+            <w:shd w:val="clear" w:color="auto" w:fill="5B9BD5" w:themeFill="accent5"/>
+          </w:tcPr>
+          <w:p>
+            <w:pPr>
+              <w:rPr>
+                <w:b/>
+                <w:lang w:val="gl-ES"/>
+              </w:rPr>
+            </w:pPr>
+            <w:r>
+              <w:rPr>
+                <w:b/>
+                <w:lang w:val="gl-ES"/>
+              </w:rPr>
+              <w:t>3</w:t>
+            </w:r>
+          </w:p>
+        </w:tc>
+        <w:tc>
+          <w:tcPr>
+            <w:tcW w:w="2508" w:type="dxa"/>
+            <w:shd w:val="clear" w:color="auto" w:fill="FFF2CC" w:themeFill="accent4" w:themeFillTint="33"/>
+          </w:tcPr>
+          <w:tbl>
+            <w:tblPr>
+              <w:tblW w:w="0" w:type="auto"/>
+              <w:tblCellSpacing w:w="15" w:type="dxa"/>
+              <w:tblCellMar>
+                <w:top w:w="15" w:type="dxa"/>
+                <w:left w:w="15" w:type="dxa"/>
+                <w:bottom w:w="15" w:type="dxa"/>
+                <w:right w:w="15" w:type="dxa"/>
+              </w:tblCellMar>
+              <w:tblLook w:val="04A0" w:firstRow="1" w:lastRow="0" w:firstColumn="1" w:lastColumn="0" w:noHBand="0" w:noVBand="1"/>
+            </w:tblPr>
+            <w:tblGrid>
+              <w:gridCol w:w="96"/>
+            </w:tblGrid>
+            <w:tr>
+              <w:trPr>
+                <w:tblCellSpacing w:w="15" w:type="dxa"/>
+              </w:trPr>
+              <w:tc>
+                <w:tcPr>
+                  <w:tcW w:w="0" w:type="auto"/>
+                  <w:vAlign w:val="center"/>
+                  <w:hideMark/>
+                </w:tcPr>
+                <w:p>
+                  <w:pPr>
+                    <w:spacing w:after="0" w:line="240" w:lineRule="auto"/>
+                    <w:rPr>
+                      <w:rFonts w:eastAsia="Times New Roman" w:cstheme="minorHAnsi"/>
+                      <w:kern w:val="0"/>
+                      <w:lang w:eastAsia="es-ES"/>
+                      <w14:ligatures w14:val="none"/>
+                    </w:rPr>
+                  </w:pPr>
+                </w:p>
+              </w:tc>
+            </w:tr>
+          </w:tbl>
+          <w:p>
+            <w:pPr>
+              <w:rPr>
+                <w:rFonts w:eastAsia="Times New Roman" w:cstheme="minorHAnsi"/>
+                <w:vanish/>
+                <w:kern w:val="0"/>
+                <w:lang w:eastAsia="es-ES"/>
+                <w14:ligatures w14:val="none"/>
+              </w:rPr>
+            </w:pPr>
+          </w:p>
+          <w:tbl>
+            <w:tblPr>
+              <w:tblW w:w="0" w:type="auto"/>
+              <w:tblCellSpacing w:w="15" w:type="dxa"/>
+              <w:tblCellMar>
+                <w:top w:w="15" w:type="dxa"/>
+                <w:left w:w="15" w:type="dxa"/>
+                <w:bottom w:w="15" w:type="dxa"/>
+                <w:right w:w="15" w:type="dxa"/>
+              </w:tblCellMar>
+              <w:tblLook w:val="04A0" w:firstRow="1" w:lastRow="0" w:firstColumn="1" w:lastColumn="0" w:noHBand="0" w:noVBand="1"/>
+            </w:tblPr>
+            <w:tblGrid>
+              <w:gridCol w:w="1114"/>
+            </w:tblGrid>
+            <w:tr>
+              <w:trPr>
+                <w:tblCellSpacing w:w="15" w:type="dxa"/>
+              </w:trPr>
+              <w:tc>
+                <w:tcPr>
+                  <w:tcW w:w="0" w:type="auto"/>
+                  <w:vAlign w:val="center"/>
+                  <w:hideMark/>
+                </w:tcPr>
+                <w:tbl>
+                  <w:tblPr>
+                    <w:tblW w:w="0" w:type="auto"/>
+                    <w:tblCellSpacing w:w="15" w:type="dxa"/>
+                    <w:tblCellMar>
+                      <w:top w:w="15" w:type="dxa"/>
+                      <w:left w:w="15" w:type="dxa"/>
+                      <w:bottom w:w="15" w:type="dxa"/>
+                      <w:right w:w="15" w:type="dxa"/>
+                    </w:tblCellMar>
+                    <w:tblLook w:val="04A0" w:firstRow="1" w:lastRow="0" w:firstColumn="1" w:lastColumn="0" w:noHBand="0" w:noVBand="1"/>
+                  </w:tblPr>
+                  <w:tblGrid>
+                    <w:gridCol w:w="96"/>
+                  </w:tblGrid>
+                  <w:tr>
+                    <w:trPr>
+                      <w:tblCellSpacing w:w="15" w:type="dxa"/>
+                    </w:trPr>
+                    <w:tc>
+                      <w:tcPr>
+                        <w:tcW w:w="0" w:type="auto"/>
+                        <w:vAlign w:val="center"/>
+                        <w:hideMark/>
+                      </w:tcPr>
+                      <w:p>
+                        <w:pPr>
+                          <w:spacing w:after="0" w:line="240" w:lineRule="auto"/>
+                          <w:rPr>
+                            <w:rFonts w:eastAsia="Times New Roman" w:cstheme="minorHAnsi"/>
+                            <w:kern w:val="0"/>
+                            <w:lang w:eastAsia="es-ES"/>
+                            <w14:ligatures w14:val="none"/>
+                          </w:rPr>
+                        </w:pPr>
+                      </w:p>
+                    </w:tc>
+                  </w:tr>
+                </w:tbl>
+                <w:p>
+                  <w:pPr>
+                    <w:spacing w:after="0" w:line="240" w:lineRule="auto"/>
+                    <w:rPr>
+                      <w:rFonts w:eastAsia="Times New Roman" w:cstheme="minorHAnsi"/>
+                      <w:vanish/>
+                      <w:kern w:val="0"/>
+                      <w:lang w:eastAsia="es-ES"/>
+                      <w14:ligatures w14:val="none"/>
+                    </w:rPr>
+                  </w:pPr>
+                </w:p>
+                <w:tbl>
+                  <w:tblPr>
+                    <w:tblW w:w="0" w:type="auto"/>
+                    <w:tblCellSpacing w:w="15" w:type="dxa"/>
+                    <w:tblCellMar>
+                      <w:top w:w="15" w:type="dxa"/>
+                      <w:left w:w="15" w:type="dxa"/>
+                      <w:bottom w:w="15" w:type="dxa"/>
+                      <w:right w:w="15" w:type="dxa"/>
+                    </w:tblCellMar>
+                    <w:tblLook w:val="04A0" w:firstRow="1" w:lastRow="0" w:firstColumn="1" w:lastColumn="0" w:noHBand="0" w:noVBand="1"/>
+                  </w:tblPr>
+                  <w:tblGrid>
+                    <w:gridCol w:w="1024"/>
+                  </w:tblGrid>
+                  <w:tr>
+                    <w:trPr>
+                      <w:tblCellSpacing w:w="15" w:type="dxa"/>
+                    </w:trPr>
+                    <w:tc>
+                      <w:tcPr>
+                        <w:tcW w:w="0" w:type="auto"/>
+                        <w:vAlign w:val="center"/>
+                        <w:hideMark/>
+                      </w:tcPr>
+                      <w:p>
+                        <w:pPr>
+                          <w:spacing w:after="0" w:line="240" w:lineRule="auto"/>
+                          <w:rPr>
+                            <w:rFonts w:eastAsia="Times New Roman" w:cstheme="minorHAnsi"/>
+                            <w:kern w:val="0"/>
+                            <w:lang w:eastAsia="es-ES"/>
+                            <w14:ligatures w14:val="none"/>
+                          </w:rPr>
+                        </w:pPr>
+                        <w:r>
+                          <w:rPr>
+                            <w:rFonts w:eastAsia="Times New Roman" w:cstheme="minorHAnsi"/>
+                            <w:kern w:val="0"/>
+                            <w:lang w:eastAsia="es-ES"/>
+                            <w14:ligatures w14:val="none"/>
+                          </w:rPr>
+                          <w:t>Alta válida</w:t>
+                        </w:r>
+                      </w:p>
+                    </w:tc>
+                  </w:tr>
+                </w:tbl>
+                <w:p>
+                  <w:pPr>
+                    <w:spacing w:after="0" w:line="240" w:lineRule="auto"/>
+                    <w:rPr>
+                      <w:rFonts w:eastAsia="Times New Roman" w:cstheme="minorHAnsi"/>
+                      <w:kern w:val="0"/>
+                      <w:lang w:eastAsia="es-ES"/>
+                      <w14:ligatures w14:val="none"/>
+                    </w:rPr>
+                  </w:pPr>
+                </w:p>
+              </w:tc>
+            </w:tr>
+          </w:tbl>
+          <w:p>
+            <w:pPr>
+              <w:rPr>
+                <w:rFonts w:cstheme="minorHAnsi"/>
+                <w:lang w:val="gl-ES"/>
+              </w:rPr>
+            </w:pPr>
+          </w:p>
+        </w:tc>
+        <w:tc>
+          <w:tcPr>
+            <w:tcW w:w="2641" w:type="dxa"/>
+            <w:shd w:val="clear" w:color="auto" w:fill="FFE599" w:themeFill="accent4" w:themeFillTint="66"/>
+          </w:tcPr>
+          <w:p>
+            <w:pPr>
+              <w:rPr>
+                <w:rFonts w:cstheme="minorHAnsi"/>
+                <w:lang w:val="gl-ES"/>
+              </w:rPr>
+            </w:pPr>
+            <w:proofErr w:type="spellStart"/>
+            <w:r>
+              <w:rPr>
+                <w:rFonts w:cstheme="minorHAnsi"/>
+              </w:rPr>
+              <w:t>Rexistrar</w:t>
+            </w:r>
+            <w:proofErr w:type="spellEnd"/>
+            <w:r>
+              <w:rPr>
+                <w:rFonts w:cstheme="minorHAnsi"/>
+              </w:rPr>
+              <w:t xml:space="preserve"> </w:t>
+            </w:r>
+            <w:proofErr w:type="spellStart"/>
+            <w:r>
+              <w:rPr>
+                <w:rFonts w:cstheme="minorHAnsi"/>
+              </w:rPr>
+              <w:t>unha</w:t>
+            </w:r>
+            <w:proofErr w:type="spellEnd"/>
+            <w:r>
+              <w:rPr>
+                <w:rFonts w:cstheme="minorHAnsi"/>
+              </w:rPr>
+              <w:t xml:space="preserve"> </w:t>
+            </w:r>
+            <w:r>
+              <w:rPr>
+                <w:rStyle w:val="Textoennegrita"/>
+                <w:rFonts w:cstheme="minorHAnsi"/>
+              </w:rPr>
+              <w:t>máquina</w:t>
+            </w:r>
+            <w:r>
+              <w:rPr>
+                <w:rFonts w:cstheme="minorHAnsi"/>
+              </w:rPr>
+              <w:t xml:space="preserve"> e </w:t>
+            </w:r>
+            <w:proofErr w:type="spellStart"/>
+            <w:r>
+              <w:rPr>
+                <w:rFonts w:cstheme="minorHAnsi"/>
+              </w:rPr>
+              <w:t>asociarlle</w:t>
+            </w:r>
+            <w:proofErr w:type="spellEnd"/>
+            <w:r>
+              <w:rPr>
+                <w:rFonts w:cstheme="minorHAnsi"/>
+              </w:rPr>
+              <w:t xml:space="preserve"> </w:t>
+            </w:r>
+            <w:proofErr w:type="spellStart"/>
+            <w:r>
+              <w:rPr>
+                <w:rFonts w:cstheme="minorHAnsi"/>
+              </w:rPr>
+              <w:t>compoñentes</w:t>
+            </w:r>
+            <w:proofErr w:type="spellEnd"/>
+          </w:p>
+        </w:tc>
+        <w:tc>
+          <w:tcPr>
+            <w:tcW w:w="2641" w:type="dxa"/>
+            <w:shd w:val="clear" w:color="auto" w:fill="00B050"/>
+          </w:tcPr>
+          <w:p>
+            <w:pPr>
+              <w:rPr>
+                <w:rFonts w:cstheme="minorHAnsi"/>
+                <w:lang w:val="gl-ES"/>
+              </w:rPr>
+            </w:pPr>
+            <w:r>
+              <w:rPr>
+                <w:rFonts w:cstheme="minorHAnsi"/>
+              </w:rPr>
+              <w:t>Asociación correcta</w:t>
+            </w:r>
+          </w:p>
+        </w:tc>
+      </w:tr>
+      <w:tr>
+        <w:tc>
+          <w:tcPr>
+            <w:tcW w:w="704" w:type="dxa"/>
+            <w:shd w:val="clear" w:color="auto" w:fill="5B9BD5" w:themeFill="accent5"/>
+          </w:tcPr>
+          <w:p>
+            <w:pPr>
+              <w:rPr>
+                <w:b/>
+                <w:lang w:val="gl-ES"/>
+              </w:rPr>
+            </w:pPr>
+            <w:r>
+              <w:rPr>
+                <w:b/>
+                <w:lang w:val="gl-ES"/>
+              </w:rPr>
+              <w:t>4</w:t>
+            </w:r>
+          </w:p>
+        </w:tc>
+        <w:tc>
+          <w:tcPr>
+            <w:tcW w:w="2508" w:type="dxa"/>
+            <w:shd w:val="clear" w:color="auto" w:fill="FFF2CC" w:themeFill="accent4" w:themeFillTint="33"/>
+          </w:tcPr>
+          <w:p>
+            <w:pPr>
+              <w:rPr>
+                <w:rFonts w:cstheme="minorHAnsi"/>
+                <w:lang w:val="gl-ES"/>
+              </w:rPr>
+            </w:pPr>
+            <w:r>
+              <w:rPr>
+                <w:rFonts w:cstheme="minorHAnsi"/>
+              </w:rPr>
+              <w:t>Alta válida</w:t>
+            </w:r>
+          </w:p>
+        </w:tc>
+        <w:tc>
+          <w:tcPr>
+            <w:tcW w:w="2641" w:type="dxa"/>
+            <w:shd w:val="clear" w:color="auto" w:fill="FFE599" w:themeFill="accent4" w:themeFillTint="66"/>
+          </w:tcPr>
+          <w:p>
+            <w:pPr>
+              <w:rPr>
+                <w:rFonts w:cstheme="minorHAnsi"/>
+                <w:lang w:val="gl-ES"/>
+              </w:rPr>
+            </w:pPr>
+            <w:r>
+              <w:rPr>
+                <w:rFonts w:cstheme="minorHAnsi"/>
+              </w:rPr>
+              <w:t xml:space="preserve">Crear un </w:t>
+            </w:r>
+            <w:proofErr w:type="spellStart"/>
+            <w:r>
+              <w:rPr>
+                <w:rStyle w:val="Textoennegrita"/>
+                <w:rFonts w:cstheme="minorHAnsi"/>
+              </w:rPr>
+              <w:t>mantemento</w:t>
+            </w:r>
+            <w:proofErr w:type="spellEnd"/>
+            <w:r>
+              <w:rPr>
+                <w:rFonts w:cstheme="minorHAnsi"/>
+              </w:rPr>
+              <w:t xml:space="preserve"> asignado a un técnico</w:t>
+            </w:r>
+          </w:p>
+        </w:tc>
+        <w:tc>
+          <w:tcPr>
+            <w:tcW w:w="2641" w:type="dxa"/>
+            <w:shd w:val="clear" w:color="auto" w:fill="00B050"/>
+          </w:tcPr>
+          <w:p>
+            <w:pPr>
+              <w:rPr>
+                <w:rFonts w:cstheme="minorHAnsi"/>
+                <w:lang w:val="gl-ES"/>
+              </w:rPr>
+            </w:pPr>
+            <w:proofErr w:type="spellStart"/>
+            <w:r>
+              <w:rPr>
+                <w:rFonts w:cstheme="minorHAnsi"/>
+              </w:rPr>
+              <w:t>Mantemento</w:t>
+            </w:r>
+            <w:proofErr w:type="spellEnd"/>
+            <w:r>
+              <w:rPr>
+                <w:rFonts w:cstheme="minorHAnsi"/>
+              </w:rPr>
+              <w:t xml:space="preserve"> creado con FK válida</w:t>
+            </w:r>
+          </w:p>
+        </w:tc>
+      </w:tr>
+      <w:tr>
+        <w:tc>
+          <w:tcPr>
+            <w:tcW w:w="704" w:type="dxa"/>
+            <w:shd w:val="clear" w:color="auto" w:fill="5B9BD5" w:themeFill="accent5"/>
+          </w:tcPr>
+          <w:p>
+            <w:pPr>
+              <w:rPr>
+                <w:b/>
+                <w:lang w:val="gl-ES"/>
+              </w:rPr>
+            </w:pPr>
+            <w:r>
+              <w:rPr>
+                <w:b/>
+                <w:lang w:val="gl-ES"/>
+              </w:rPr>
+              <w:t>5</w:t>
+            </w:r>
+          </w:p>
+        </w:tc>
+        <w:tc>
+          <w:tcPr>
+            <w:tcW w:w="2508" w:type="dxa"/>
+            <w:shd w:val="clear" w:color="auto" w:fill="FFF2CC" w:themeFill="accent4" w:themeFillTint="33"/>
+          </w:tcPr>
+          <w:p>
+            <w:pPr>
+              <w:rPr>
+                <w:rFonts w:cstheme="minorHAnsi"/>
+                <w:lang w:val="gl-ES"/>
+              </w:rPr>
+            </w:pPr>
+            <w:r>
+              <w:rPr>
+                <w:rFonts w:cstheme="minorHAnsi"/>
+              </w:rPr>
+              <w:t>Alta válida</w:t>
+            </w:r>
+          </w:p>
+        </w:tc>
+        <w:tc>
+          <w:tcPr>
+            <w:tcW w:w="2641" w:type="dxa"/>
+            <w:shd w:val="clear" w:color="auto" w:fill="FFE599" w:themeFill="accent4" w:themeFillTint="66"/>
+          </w:tcPr>
+          <w:p>
+            <w:pPr>
+              <w:rPr>
+                <w:rFonts w:cstheme="minorHAnsi"/>
+                <w:lang w:val="gl-ES"/>
+              </w:rPr>
+            </w:pPr>
+            <w:proofErr w:type="spellStart"/>
+            <w:r>
+              <w:rPr>
+                <w:rFonts w:cstheme="minorHAnsi"/>
+              </w:rPr>
+              <w:t>Rexistrar</w:t>
+            </w:r>
+            <w:proofErr w:type="spellEnd"/>
+            <w:r>
+              <w:rPr>
+                <w:rFonts w:cstheme="minorHAnsi"/>
+              </w:rPr>
+              <w:t xml:space="preserve"> </w:t>
+            </w:r>
+            <w:proofErr w:type="spellStart"/>
+            <w:r>
+              <w:rPr>
+                <w:rFonts w:cstheme="minorHAnsi"/>
+              </w:rPr>
+              <w:t>unha</w:t>
+            </w:r>
+            <w:proofErr w:type="spellEnd"/>
+            <w:r>
+              <w:rPr>
+                <w:rFonts w:cstheme="minorHAnsi"/>
+              </w:rPr>
+              <w:t xml:space="preserve"> </w:t>
+            </w:r>
+            <w:r>
+              <w:rPr>
+                <w:rStyle w:val="Textoennegrita"/>
+                <w:rFonts w:cstheme="minorHAnsi"/>
+              </w:rPr>
+              <w:t>formación</w:t>
+            </w:r>
+            <w:r>
+              <w:rPr>
+                <w:rFonts w:cstheme="minorHAnsi"/>
+              </w:rPr>
+              <w:t xml:space="preserve"> </w:t>
+            </w:r>
+            <w:proofErr w:type="gramStart"/>
+            <w:r>
+              <w:rPr>
+                <w:rFonts w:cstheme="minorHAnsi"/>
+              </w:rPr>
+              <w:t>e</w:t>
+            </w:r>
+            <w:proofErr w:type="gramEnd"/>
+            <w:r>
+              <w:rPr>
+                <w:rFonts w:cstheme="minorHAnsi"/>
+              </w:rPr>
+              <w:t xml:space="preserve"> asociar a un </w:t>
+            </w:r>
+            <w:proofErr w:type="spellStart"/>
+            <w:r>
+              <w:rPr>
+                <w:rFonts w:cstheme="minorHAnsi"/>
+              </w:rPr>
+              <w:t>empregado</w:t>
+            </w:r>
+            <w:proofErr w:type="spellEnd"/>
+          </w:p>
+        </w:tc>
+        <w:tc>
+          <w:tcPr>
+            <w:tcW w:w="2641" w:type="dxa"/>
+            <w:shd w:val="clear" w:color="auto" w:fill="00B050"/>
+          </w:tcPr>
+          <w:p>
+            <w:pPr>
+              <w:rPr>
+                <w:rFonts w:cstheme="minorHAnsi"/>
+                <w:lang w:val="gl-ES"/>
+              </w:rPr>
+            </w:pPr>
+            <w:r>
+              <w:rPr>
+                <w:rFonts w:cstheme="minorHAnsi"/>
+              </w:rPr>
+              <w:t>Relación formación-</w:t>
+            </w:r>
+            <w:proofErr w:type="spellStart"/>
+            <w:r>
+              <w:rPr>
+                <w:rFonts w:cstheme="minorHAnsi"/>
+              </w:rPr>
+              <w:t>empregado</w:t>
+            </w:r>
+            <w:proofErr w:type="spellEnd"/>
+            <w:r>
+              <w:rPr>
+                <w:rFonts w:cstheme="minorHAnsi"/>
+              </w:rPr>
+              <w:t xml:space="preserve"> </w:t>
+            </w:r>
+            <w:proofErr w:type="spellStart"/>
+            <w:r>
+              <w:rPr>
+                <w:rFonts w:cstheme="minorHAnsi"/>
+              </w:rPr>
+              <w:t>rexistrada</w:t>
+            </w:r>
+            <w:proofErr w:type="spellEnd"/>
+            <w:r>
+              <w:rPr>
+                <w:rFonts w:cstheme="minorHAnsi"/>
+              </w:rPr>
+              <w:t xml:space="preserve"> correctamente</w:t>
+            </w:r>
+          </w:p>
+        </w:tc>
+      </w:tr>
+      <w:tr>
+        <w:tc>
+          <w:tcPr>
+            <w:tcW w:w="704" w:type="dxa"/>
+            <w:shd w:val="clear" w:color="auto" w:fill="5B9BD5" w:themeFill="accent5"/>
+          </w:tcPr>
+          <w:p>
+            <w:pPr>
+              <w:rPr>
+                <w:b/>
+                <w:lang w:val="gl-ES"/>
+              </w:rPr>
+            </w:pPr>
+            <w:r>
+              <w:rPr>
+                <w:b/>
+                <w:lang w:val="gl-ES"/>
+              </w:rPr>
+              <w:t>6</w:t>
+            </w:r>
+          </w:p>
+        </w:tc>
+        <w:tc>
+          <w:tcPr>
+            <w:tcW w:w="2508" w:type="dxa"/>
+            <w:shd w:val="clear" w:color="auto" w:fill="FFF2CC" w:themeFill="accent4" w:themeFillTint="33"/>
+          </w:tcPr>
+          <w:p>
+            <w:pPr>
+              <w:ind w:firstLine="708"/>
+              <w:rPr>
+                <w:rFonts w:cstheme="minorHAnsi"/>
+                <w:lang w:val="gl-ES"/>
+              </w:rPr>
+            </w:pPr>
+            <w:r>
+              <w:rPr>
+                <w:rFonts w:cstheme="minorHAnsi"/>
+              </w:rPr>
+              <w:t>Alta válida</w:t>
+            </w:r>
+          </w:p>
+        </w:tc>
+        <w:tc>
+          <w:tcPr>
+            <w:tcW w:w="2641" w:type="dxa"/>
+            <w:shd w:val="clear" w:color="auto" w:fill="FFE599" w:themeFill="accent4" w:themeFillTint="66"/>
+          </w:tcPr>
+          <w:tbl>
+            <w:tblPr>
+              <w:tblW w:w="0" w:type="auto"/>
+              <w:tblCellSpacing w:w="15" w:type="dxa"/>
+              <w:tblCellMar>
+                <w:top w:w="15" w:type="dxa"/>
+                <w:left w:w="15" w:type="dxa"/>
+                <w:bottom w:w="15" w:type="dxa"/>
+                <w:right w:w="15" w:type="dxa"/>
+              </w:tblCellMar>
+              <w:tblLook w:val="04A0" w:firstRow="1" w:lastRow="0" w:firstColumn="1" w:lastColumn="0" w:noHBand="0" w:noVBand="1"/>
+            </w:tblPr>
+            <w:tblGrid>
+              <w:gridCol w:w="96"/>
+            </w:tblGrid>
+            <w:tr>
+              <w:trPr>
+                <w:tblCellSpacing w:w="15" w:type="dxa"/>
+              </w:trPr>
+              <w:tc>
+                <w:tcPr>
+                  <w:tcW w:w="0" w:type="auto"/>
+                  <w:vAlign w:val="center"/>
+                  <w:hideMark/>
+                </w:tcPr>
+                <w:p>
+                  <w:pPr>
+                    <w:spacing w:after="0" w:line="240" w:lineRule="auto"/>
+                    <w:rPr>
+                      <w:rFonts w:eastAsia="Times New Roman" w:cstheme="minorHAnsi"/>
+                      <w:kern w:val="0"/>
+                      <w:lang w:eastAsia="es-ES"/>
+                      <w14:ligatures w14:val="none"/>
+                    </w:rPr>
+                  </w:pPr>
+                </w:p>
+              </w:tc>
+            </w:tr>
+          </w:tbl>
+          <w:p>
+            <w:pPr>
+              <w:rPr>
+                <w:rFonts w:eastAsia="Times New Roman" w:cstheme="minorHAnsi"/>
+                <w:vanish/>
+                <w:kern w:val="0"/>
+                <w:lang w:eastAsia="es-ES"/>
+                <w14:ligatures w14:val="none"/>
+              </w:rPr>
+            </w:pPr>
+          </w:p>
+          <w:tbl>
+            <w:tblPr>
+              <w:tblW w:w="0" w:type="auto"/>
+              <w:tblCellSpacing w:w="15" w:type="dxa"/>
+              <w:tblCellMar>
+                <w:top w:w="15" w:type="dxa"/>
+                <w:left w:w="15" w:type="dxa"/>
+                <w:bottom w:w="15" w:type="dxa"/>
+                <w:right w:w="15" w:type="dxa"/>
+              </w:tblCellMar>
+              <w:tblLook w:val="04A0" w:firstRow="1" w:lastRow="0" w:firstColumn="1" w:lastColumn="0" w:noHBand="0" w:noVBand="1"/>
+            </w:tblPr>
+            <w:tblGrid>
+              <w:gridCol w:w="2424"/>
+            </w:tblGrid>
+            <w:tr>
+              <w:trPr>
+                <w:tblCellSpacing w:w="15" w:type="dxa"/>
+              </w:trPr>
+              <w:tc>
+                <w:tcPr>
+                  <w:tcW w:w="0" w:type="auto"/>
+                  <w:vAlign w:val="center"/>
+                  <w:hideMark/>
+                </w:tcPr>
+                <w:p>
+                  <w:pPr>
+                    <w:spacing w:after="0" w:line="240" w:lineRule="auto"/>
+                    <w:rPr>
+                      <w:rFonts w:eastAsia="Times New Roman" w:cstheme="minorHAnsi"/>
+                      <w:kern w:val="0"/>
+                      <w:lang w:eastAsia="es-ES"/>
+                      <w14:ligatures w14:val="none"/>
+                    </w:rPr>
+                  </w:pPr>
+                  <w:r>
+                    <w:rPr>
+                      <w:rFonts w:eastAsia="Times New Roman" w:cstheme="minorHAnsi"/>
+                      <w:kern w:val="0"/>
+                      <w:lang w:eastAsia="es-ES"/>
+                      <w14:ligatures w14:val="none"/>
+                    </w:rPr>
+                    <w:t xml:space="preserve">Emitir </w:t>
+                  </w:r>
+                  <w:proofErr w:type="spellStart"/>
+                  <w:r>
+                    <w:rPr>
+                      <w:rFonts w:eastAsia="Times New Roman" w:cstheme="minorHAnsi"/>
+                      <w:kern w:val="0"/>
+                      <w:lang w:eastAsia="es-ES"/>
+                      <w14:ligatures w14:val="none"/>
+                    </w:rPr>
+                    <w:t>unha</w:t>
+                  </w:r>
+                  <w:proofErr w:type="spellEnd"/>
+                  <w:r>
+                    <w:rPr>
+                      <w:rFonts w:eastAsia="Times New Roman" w:cstheme="minorHAnsi"/>
+                      <w:kern w:val="0"/>
+                      <w:lang w:eastAsia="es-ES"/>
+                      <w14:ligatures w14:val="none"/>
+                    </w:rPr>
+                    <w:t xml:space="preserve"> </w:t>
+                  </w:r>
+                  <w:r>
+                    <w:rPr>
+                      <w:rFonts w:eastAsia="Times New Roman" w:cstheme="minorHAnsi"/>
+                      <w:b/>
+                      <w:bCs/>
+                      <w:kern w:val="0"/>
+                      <w:lang w:eastAsia="es-ES"/>
+                      <w14:ligatures w14:val="none"/>
+                    </w:rPr>
+                    <w:t>certificación</w:t>
+                  </w:r>
+                  <w:r>
+                    <w:rPr>
+                      <w:rFonts w:eastAsia="Times New Roman" w:cstheme="minorHAnsi"/>
+                      <w:kern w:val="0"/>
+                      <w:lang w:eastAsia="es-ES"/>
+                      <w14:ligatures w14:val="none"/>
+                    </w:rPr>
+                    <w:t xml:space="preserve"> para un </w:t>
+                  </w:r>
+                  <w:proofErr w:type="spellStart"/>
+                  <w:r>
+                    <w:rPr>
+                      <w:rFonts w:eastAsia="Times New Roman" w:cstheme="minorHAnsi"/>
+                      <w:kern w:val="0"/>
+                      <w:lang w:eastAsia="es-ES"/>
+                      <w14:ligatures w14:val="none"/>
+                    </w:rPr>
+                    <w:t>empregado</w:t>
+                  </w:r>
+                  <w:proofErr w:type="spellEnd"/>
+                </w:p>
+              </w:tc>
+            </w:tr>
+          </w:tbl>
+          <w:p>
+            <w:pPr>
+              <w:rPr>
+                <w:rFonts w:cstheme="minorHAnsi"/>
+                <w:lang w:val="gl-ES"/>
+              </w:rPr>
+            </w:pPr>
+          </w:p>
+        </w:tc>
+        <w:tc>
+          <w:tcPr>
+            <w:tcW w:w="2641" w:type="dxa"/>
+            <w:shd w:val="clear" w:color="auto" w:fill="00B050"/>
+          </w:tcPr>
+          <w:p>
+            <w:pPr>
+              <w:rPr>
+                <w:rFonts w:cstheme="minorHAnsi"/>
+                <w:lang w:val="gl-ES"/>
+              </w:rPr>
+            </w:pPr>
+            <w:r>
+              <w:rPr>
+                <w:rFonts w:cstheme="minorHAnsi"/>
+              </w:rPr>
+              <w:t xml:space="preserve">Certificación </w:t>
+            </w:r>
+            <w:proofErr w:type="spellStart"/>
+            <w:r>
+              <w:rPr>
+                <w:rFonts w:cstheme="minorHAnsi"/>
+              </w:rPr>
+              <w:t>rexistrada</w:t>
+            </w:r>
+            <w:proofErr w:type="spellEnd"/>
+            <w:r>
+              <w:rPr>
+                <w:rFonts w:cstheme="minorHAnsi"/>
+              </w:rPr>
+              <w:t xml:space="preserve"> correctamente</w:t>
+            </w:r>
+          </w:p>
+        </w:tc>
+      </w:tr>
+      <w:tr>
+        <w:tc>
+          <w:tcPr>
+            <w:tcW w:w="704" w:type="dxa"/>
+            <w:shd w:val="clear" w:color="auto" w:fill="5B9BD5" w:themeFill="accent5"/>
+          </w:tcPr>
+          <w:p>
+            <w:pPr>
+              <w:rPr>
+                <w:b/>
+                <w:lang w:val="gl-ES"/>
+              </w:rPr>
+            </w:pPr>
+            <w:r>
+              <w:rPr>
+                <w:b/>
+                <w:lang w:val="gl-ES"/>
+              </w:rPr>
+              <w:t>7</w:t>
+            </w:r>
+          </w:p>
+        </w:tc>
+        <w:tc>
+          <w:tcPr>
+            <w:tcW w:w="2508" w:type="dxa"/>
+            <w:shd w:val="clear" w:color="auto" w:fill="FFF2CC" w:themeFill="accent4" w:themeFillTint="33"/>
+          </w:tcPr>
+          <w:tbl>
+            <w:tblPr>
+              <w:tblW w:w="0" w:type="auto"/>
+              <w:tblCellSpacing w:w="15" w:type="dxa"/>
+              <w:tblCellMar>
+                <w:top w:w="15" w:type="dxa"/>
+                <w:left w:w="15" w:type="dxa"/>
+                <w:bottom w:w="15" w:type="dxa"/>
+                <w:right w:w="15" w:type="dxa"/>
+              </w:tblCellMar>
+              <w:tblLook w:val="04A0" w:firstRow="1" w:lastRow="0" w:firstColumn="1" w:lastColumn="0" w:noHBand="0" w:noVBand="1"/>
+            </w:tblPr>
+            <w:tblGrid>
+              <w:gridCol w:w="96"/>
+            </w:tblGrid>
+            <w:tr>
+              <w:trPr>
+                <w:tblCellSpacing w:w="15" w:type="dxa"/>
+              </w:trPr>
+              <w:tc>
+                <w:tcPr>
+                  <w:tcW w:w="0" w:type="auto"/>
+                  <w:vAlign w:val="center"/>
+                  <w:hideMark/>
+                </w:tcPr>
+                <w:p>
+                  <w:pPr>
+                    <w:spacing w:after="0" w:line="240" w:lineRule="auto"/>
+                    <w:rPr>
+                      <w:rFonts w:eastAsia="Times New Roman" w:cstheme="minorHAnsi"/>
+                      <w:kern w:val="0"/>
+                      <w:lang w:eastAsia="es-ES"/>
+                      <w14:ligatures w14:val="none"/>
+                    </w:rPr>
+                  </w:pPr>
+                </w:p>
+              </w:tc>
+            </w:tr>
+          </w:tbl>
+          <w:p>
+            <w:pPr>
+              <w:rPr>
+                <w:rFonts w:eastAsia="Times New Roman" w:cstheme="minorHAnsi"/>
+                <w:vanish/>
+                <w:kern w:val="0"/>
+                <w:lang w:eastAsia="es-ES"/>
+                <w14:ligatures w14:val="none"/>
+              </w:rPr>
+            </w:pPr>
+          </w:p>
+          <w:tbl>
+            <w:tblPr>
+              <w:tblW w:w="0" w:type="auto"/>
+              <w:tblCellSpacing w:w="15" w:type="dxa"/>
+              <w:tblCellMar>
+                <w:top w:w="15" w:type="dxa"/>
+                <w:left w:w="15" w:type="dxa"/>
+                <w:bottom w:w="15" w:type="dxa"/>
+                <w:right w:w="15" w:type="dxa"/>
+              </w:tblCellMar>
+              <w:tblLook w:val="04A0" w:firstRow="1" w:lastRow="0" w:firstColumn="1" w:lastColumn="0" w:noHBand="0" w:noVBand="1"/>
+            </w:tblPr>
+            <w:tblGrid>
+              <w:gridCol w:w="1018"/>
+            </w:tblGrid>
+            <w:tr>
+              <w:trPr>
+                <w:tblCellSpacing w:w="15" w:type="dxa"/>
+              </w:trPr>
+              <w:tc>
+                <w:tcPr>
+                  <w:tcW w:w="0" w:type="auto"/>
+                  <w:vAlign w:val="center"/>
+                  <w:hideMark/>
+                </w:tcPr>
+                <w:p>
+                  <w:pPr>
+                    <w:spacing w:after="0" w:line="240" w:lineRule="auto"/>
+                    <w:rPr>
+                      <w:rFonts w:eastAsia="Times New Roman" w:cstheme="minorHAnsi"/>
+                      <w:kern w:val="0"/>
+                      <w:lang w:eastAsia="es-ES"/>
+                      <w14:ligatures w14:val="none"/>
+                    </w:rPr>
+                  </w:pPr>
+                  <w:r>
+                    <w:rPr>
+                      <w:rFonts w:cstheme="minorHAnsi"/>
+                    </w:rPr>
+                    <w:t>Alta válida</w:t>
+                  </w:r>
+                </w:p>
+              </w:tc>
+            </w:tr>
+          </w:tbl>
+          <w:p>
+            <w:pPr>
+              <w:rPr>
+                <w:rFonts w:cstheme="minorHAnsi"/>
+                <w:lang w:val="gl-ES"/>
+              </w:rPr>
+            </w:pPr>
+          </w:p>
+        </w:tc>
+        <w:tc>
+          <w:tcPr>
+            <w:tcW w:w="2641" w:type="dxa"/>
+            <w:shd w:val="clear" w:color="auto" w:fill="FFE599" w:themeFill="accent4" w:themeFillTint="66"/>
+          </w:tcPr>
+          <w:p>
+            <w:pPr>
+              <w:rPr>
+                <w:rFonts w:cstheme="minorHAnsi"/>
+                <w:lang w:val="gl-ES"/>
+              </w:rPr>
+            </w:pPr>
+            <w:proofErr w:type="spellStart"/>
+            <w:r>
+              <w:rPr>
+                <w:rFonts w:cstheme="minorHAnsi"/>
+              </w:rPr>
+              <w:t>Rexistrar</w:t>
+            </w:r>
+            <w:proofErr w:type="spellEnd"/>
+            <w:r>
+              <w:rPr>
+                <w:rFonts w:cstheme="minorHAnsi"/>
+              </w:rPr>
+              <w:t xml:space="preserve"> </w:t>
+            </w:r>
+            <w:proofErr w:type="spellStart"/>
+            <w:r>
+              <w:rPr>
+                <w:rFonts w:cstheme="minorHAnsi"/>
+              </w:rPr>
+              <w:t>unha</w:t>
+            </w:r>
+            <w:proofErr w:type="spellEnd"/>
+            <w:r>
+              <w:rPr>
+                <w:rFonts w:cstheme="minorHAnsi"/>
+              </w:rPr>
+              <w:t xml:space="preserve"> </w:t>
+            </w:r>
+            <w:r>
+              <w:rPr>
+                <w:rStyle w:val="Textoennegrita"/>
+                <w:rFonts w:cstheme="minorHAnsi"/>
+              </w:rPr>
+              <w:t>incidencia</w:t>
+            </w:r>
+            <w:r>
+              <w:rPr>
+                <w:rFonts w:cstheme="minorHAnsi"/>
+              </w:rPr>
+              <w:t xml:space="preserve"> </w:t>
+            </w:r>
+            <w:proofErr w:type="spellStart"/>
+            <w:r>
+              <w:rPr>
+                <w:rFonts w:cstheme="minorHAnsi"/>
+              </w:rPr>
+              <w:t>cun</w:t>
+            </w:r>
+            <w:proofErr w:type="spellEnd"/>
+            <w:r>
+              <w:rPr>
+                <w:rFonts w:cstheme="minorHAnsi"/>
+              </w:rPr>
+              <w:t xml:space="preserve"> cliente </w:t>
+            </w:r>
+            <w:proofErr w:type="gramStart"/>
+            <w:r>
+              <w:rPr>
+                <w:rFonts w:cstheme="minorHAnsi"/>
+              </w:rPr>
+              <w:t>e</w:t>
+            </w:r>
+            <w:proofErr w:type="gramEnd"/>
+            <w:r>
+              <w:rPr>
+                <w:rFonts w:cstheme="minorHAnsi"/>
+              </w:rPr>
+              <w:t xml:space="preserve"> máquina existentes</w:t>
+            </w:r>
+          </w:p>
+        </w:tc>
+        <w:tc>
+          <w:tcPr>
+            <w:tcW w:w="2641" w:type="dxa"/>
+            <w:shd w:val="clear" w:color="auto" w:fill="00B050"/>
+          </w:tcPr>
+          <w:p>
+            <w:pPr>
+              <w:rPr>
+                <w:rFonts w:cstheme="minorHAnsi"/>
+                <w:lang w:val="gl-ES"/>
+              </w:rPr>
+            </w:pPr>
+            <w:r>
+              <w:rPr>
+                <w:rFonts w:cstheme="minorHAnsi"/>
+              </w:rPr>
+              <w:t xml:space="preserve">Incidencia </w:t>
+            </w:r>
+            <w:proofErr w:type="spellStart"/>
+            <w:r>
+              <w:rPr>
+                <w:rFonts w:cstheme="minorHAnsi"/>
+              </w:rPr>
+              <w:t>rexistrada</w:t>
+            </w:r>
+            <w:proofErr w:type="spellEnd"/>
+            <w:r>
+              <w:rPr>
+                <w:rFonts w:cstheme="minorHAnsi"/>
+              </w:rPr>
+              <w:t xml:space="preserve"> correctamente</w:t>
+            </w:r>
+          </w:p>
+        </w:tc>
+      </w:tr>
+      <w:tr>
+        <w:tc>
+          <w:tcPr>
+            <w:tcW w:w="704" w:type="dxa"/>
+            <w:shd w:val="clear" w:color="auto" w:fill="5B9BD5" w:themeFill="accent5"/>
+          </w:tcPr>
+          <w:p>
+            <w:pPr>
+              <w:rPr>
+                <w:b/>
+                <w:lang w:val="gl-ES"/>
+              </w:rPr>
+            </w:pPr>
+            <w:r>
+              <w:rPr>
+                <w:b/>
+                <w:lang w:val="gl-ES"/>
+              </w:rPr>
+              <w:t>8</w:t>
+            </w:r>
+          </w:p>
+        </w:tc>
+        <w:tc>
+          <w:tcPr>
+            <w:tcW w:w="2508" w:type="dxa"/>
+            <w:shd w:val="clear" w:color="auto" w:fill="FFF2CC" w:themeFill="accent4" w:themeFillTint="33"/>
+          </w:tcPr>
+          <w:tbl>
+            <w:tblPr>
+              <w:tblW w:w="0" w:type="auto"/>
+              <w:tblCellSpacing w:w="15" w:type="dxa"/>
+              <w:tblCellMar>
+                <w:top w:w="15" w:type="dxa"/>
+                <w:left w:w="15" w:type="dxa"/>
+                <w:bottom w:w="15" w:type="dxa"/>
+                <w:right w:w="15" w:type="dxa"/>
+              </w:tblCellMar>
+              <w:tblLook w:val="04A0" w:firstRow="1" w:lastRow="0" w:firstColumn="1" w:lastColumn="0" w:noHBand="0" w:noVBand="1"/>
+            </w:tblPr>
+            <w:tblGrid>
+              <w:gridCol w:w="96"/>
+            </w:tblGrid>
+            <w:tr>
+              <w:trPr>
+                <w:tblCellSpacing w:w="15" w:type="dxa"/>
+              </w:trPr>
+              <w:tc>
+                <w:tcPr>
+                  <w:tcW w:w="0" w:type="auto"/>
+                  <w:vAlign w:val="center"/>
+                  <w:hideMark/>
+                </w:tcPr>
+                <w:p>
+                  <w:pPr>
+                    <w:spacing w:after="0" w:line="240" w:lineRule="auto"/>
+                    <w:rPr>
+                      <w:rFonts w:eastAsia="Times New Roman" w:cstheme="minorHAnsi"/>
+                      <w:kern w:val="0"/>
+                      <w:lang w:eastAsia="es-ES"/>
+                      <w14:ligatures w14:val="none"/>
+                    </w:rPr>
+                  </w:pPr>
+                </w:p>
+              </w:tc>
+            </w:tr>
+          </w:tbl>
+          <w:p>
+            <w:pPr>
+              <w:rPr>
+                <w:rFonts w:eastAsia="Times New Roman" w:cstheme="minorHAnsi"/>
+                <w:vanish/>
+                <w:kern w:val="0"/>
+                <w:lang w:eastAsia="es-ES"/>
+                <w14:ligatures w14:val="none"/>
+              </w:rPr>
+            </w:pPr>
+          </w:p>
+          <w:tbl>
+            <w:tblPr>
+              <w:tblW w:w="0" w:type="auto"/>
+              <w:tblCellSpacing w:w="15" w:type="dxa"/>
+              <w:tblCellMar>
+                <w:top w:w="15" w:type="dxa"/>
+                <w:left w:w="15" w:type="dxa"/>
+                <w:bottom w:w="15" w:type="dxa"/>
+                <w:right w:w="15" w:type="dxa"/>
+              </w:tblCellMar>
+              <w:tblLook w:val="04A0" w:firstRow="1" w:lastRow="0" w:firstColumn="1" w:lastColumn="0" w:noHBand="0" w:noVBand="1"/>
+            </w:tblPr>
+            <w:tblGrid>
+              <w:gridCol w:w="1090"/>
+            </w:tblGrid>
+            <w:tr>
+              <w:trPr>
+                <w:tblCellSpacing w:w="15" w:type="dxa"/>
+              </w:trPr>
+              <w:tc>
+                <w:tcPr>
+                  <w:tcW w:w="0" w:type="auto"/>
+                  <w:vAlign w:val="center"/>
+                  <w:hideMark/>
+                </w:tcPr>
+                <w:p>
+                  <w:pPr>
+                    <w:spacing w:after="0" w:line="240" w:lineRule="auto"/>
+                    <w:rPr>
+                      <w:rFonts w:eastAsia="Times New Roman" w:cstheme="minorHAnsi"/>
+                      <w:kern w:val="0"/>
+                      <w:lang w:eastAsia="es-ES"/>
+                      <w14:ligatures w14:val="none"/>
+                    </w:rPr>
+                  </w:pPr>
+                  <w:r>
+                    <w:rPr>
+                      <w:rFonts w:eastAsia="Times New Roman" w:cstheme="minorHAnsi"/>
+                      <w:kern w:val="0"/>
+                      <w:lang w:eastAsia="es-ES"/>
+                      <w14:ligatures w14:val="none"/>
+                    </w:rPr>
+                    <w:t>Erro por FK</w:t>
+                  </w:r>
+                </w:p>
+              </w:tc>
+            </w:tr>
+          </w:tbl>
+          <w:p>
+            <w:pPr>
+              <w:rPr>
+                <w:rFonts w:cstheme="minorHAnsi"/>
+                <w:lang w:val="gl-ES"/>
+              </w:rPr>
+            </w:pPr>
+          </w:p>
+        </w:tc>
+        <w:tc>
+          <w:tcPr>
+            <w:tcW w:w="2641" w:type="dxa"/>
+            <w:shd w:val="clear" w:color="auto" w:fill="FFE599" w:themeFill="accent4" w:themeFillTint="66"/>
+          </w:tcPr>
+          <w:tbl>
+            <w:tblPr>
+              <w:tblW w:w="0" w:type="auto"/>
+              <w:tblCellSpacing w:w="15" w:type="dxa"/>
+              <w:tblCellMar>
+                <w:top w:w="15" w:type="dxa"/>
+                <w:left w:w="15" w:type="dxa"/>
+                <w:bottom w:w="15" w:type="dxa"/>
+                <w:right w:w="15" w:type="dxa"/>
+              </w:tblCellMar>
+              <w:tblLook w:val="04A0" w:firstRow="1" w:lastRow="0" w:firstColumn="1" w:lastColumn="0" w:noHBand="0" w:noVBand="1"/>
+            </w:tblPr>
+            <w:tblGrid>
+              <w:gridCol w:w="96"/>
+            </w:tblGrid>
+            <w:tr>
+              <w:trPr>
+                <w:tblCellSpacing w:w="15" w:type="dxa"/>
+              </w:trPr>
+              <w:tc>
+                <w:tcPr>
+                  <w:tcW w:w="0" w:type="auto"/>
+                  <w:vAlign w:val="center"/>
+                  <w:hideMark/>
+                </w:tcPr>
+                <w:p>
+                  <w:pPr>
+                    <w:spacing w:after="0" w:line="240" w:lineRule="auto"/>
+                    <w:rPr>
+                      <w:rFonts w:eastAsia="Times New Roman" w:cstheme="minorHAnsi"/>
+                      <w:kern w:val="0"/>
+                      <w:lang w:eastAsia="es-ES"/>
+                      <w14:ligatures w14:val="none"/>
+                    </w:rPr>
+                  </w:pPr>
+                </w:p>
+              </w:tc>
+            </w:tr>
+          </w:tbl>
+          <w:p>
+            <w:pPr>
+              <w:rPr>
+                <w:rFonts w:eastAsia="Times New Roman" w:cstheme="minorHAnsi"/>
+                <w:vanish/>
+                <w:kern w:val="0"/>
+                <w:lang w:eastAsia="es-ES"/>
+                <w14:ligatures w14:val="none"/>
+              </w:rPr>
+            </w:pPr>
+          </w:p>
+          <w:tbl>
+            <w:tblPr>
+              <w:tblW w:w="0" w:type="auto"/>
+              <w:tblCellSpacing w:w="15" w:type="dxa"/>
+              <w:tblCellMar>
+                <w:top w:w="15" w:type="dxa"/>
+                <w:left w:w="15" w:type="dxa"/>
+                <w:bottom w:w="15" w:type="dxa"/>
+                <w:right w:w="15" w:type="dxa"/>
+              </w:tblCellMar>
+              <w:tblLook w:val="04A0" w:firstRow="1" w:lastRow="0" w:firstColumn="1" w:lastColumn="0" w:noHBand="0" w:noVBand="1"/>
+            </w:tblPr>
+            <w:tblGrid>
+              <w:gridCol w:w="2424"/>
+            </w:tblGrid>
+            <w:tr>
+              <w:trPr>
+                <w:tblCellSpacing w:w="15" w:type="dxa"/>
+              </w:trPr>
+              <w:tc>
+                <w:tcPr>
+                  <w:tcW w:w="0" w:type="auto"/>
+                  <w:vAlign w:val="center"/>
+                  <w:hideMark/>
+                </w:tcPr>
+                <w:p>
+                  <w:pPr>
+                    <w:spacing w:after="0" w:line="240" w:lineRule="auto"/>
+                    <w:rPr>
+                      <w:rFonts w:eastAsia="Times New Roman" w:cstheme="minorHAnsi"/>
+                      <w:kern w:val="0"/>
+                      <w:lang w:eastAsia="es-ES"/>
+                      <w14:ligatures w14:val="none"/>
+                    </w:rPr>
+                  </w:pPr>
+                  <w:r>
+                    <w:rPr>
+                      <w:rFonts w:eastAsia="Times New Roman" w:cstheme="minorHAnsi"/>
+                      <w:kern w:val="0"/>
+                      <w:lang w:eastAsia="es-ES"/>
+                      <w14:ligatures w14:val="none"/>
+                    </w:rPr>
+                    <w:t xml:space="preserve">Asociar un </w:t>
+                  </w:r>
+                  <w:proofErr w:type="spellStart"/>
+                  <w:r>
+                    <w:rPr>
+                      <w:rFonts w:eastAsia="Times New Roman" w:cstheme="minorHAnsi"/>
+                      <w:kern w:val="0"/>
+                      <w:lang w:eastAsia="es-ES"/>
+                      <w14:ligatures w14:val="none"/>
+                    </w:rPr>
+                    <w:t>compoñente</w:t>
+                  </w:r>
+                  <w:proofErr w:type="spellEnd"/>
+                  <w:r>
+                    <w:rPr>
+                      <w:rFonts w:eastAsia="Times New Roman" w:cstheme="minorHAnsi"/>
+                      <w:kern w:val="0"/>
+                      <w:lang w:eastAsia="es-ES"/>
+                      <w14:ligatures w14:val="none"/>
+                    </w:rPr>
+                    <w:t xml:space="preserve"> a </w:t>
+                  </w:r>
+                  <w:proofErr w:type="spellStart"/>
+                  <w:r>
+                    <w:rPr>
+                      <w:rFonts w:eastAsia="Times New Roman" w:cstheme="minorHAnsi"/>
+                      <w:kern w:val="0"/>
+                      <w:lang w:eastAsia="es-ES"/>
+                      <w14:ligatures w14:val="none"/>
+                    </w:rPr>
+                    <w:t>unha</w:t>
+                  </w:r>
+                  <w:proofErr w:type="spellEnd"/>
+                  <w:r>
+                    <w:rPr>
+                      <w:rFonts w:eastAsia="Times New Roman" w:cstheme="minorHAnsi"/>
+                      <w:kern w:val="0"/>
+                      <w:lang w:eastAsia="es-ES"/>
+                      <w14:ligatures w14:val="none"/>
+                    </w:rPr>
+                    <w:t xml:space="preserve"> máquina inexistente</w:t>
+                  </w:r>
+                </w:p>
+              </w:tc>
+            </w:tr>
+          </w:tbl>
+          <w:p>
+            <w:pPr>
+              <w:rPr>
+                <w:rFonts w:cstheme="minorHAnsi"/>
+                <w:lang w:val="gl-ES"/>
+              </w:rPr>
+            </w:pPr>
+          </w:p>
+        </w:tc>
+        <w:tc>
+          <w:tcPr>
+            <w:tcW w:w="2641" w:type="dxa"/>
+            <w:shd w:val="clear" w:color="auto" w:fill="FF0000"/>
+          </w:tcPr>
+          <w:p>
+            <w:pPr>
+              <w:rPr>
+                <w:rFonts w:cstheme="minorHAnsi"/>
+                <w:lang w:val="gl-ES"/>
+              </w:rPr>
+            </w:pPr>
+            <w:r>
+              <w:rPr>
+                <w:rFonts w:cstheme="minorHAnsi"/>
+              </w:rPr>
+              <w:t>Erro por FK (</w:t>
+            </w:r>
+            <w:proofErr w:type="spellStart"/>
+            <w:r>
+              <w:rPr>
+                <w:rFonts w:cstheme="minorHAnsi"/>
+              </w:rPr>
+              <w:t>restrición</w:t>
+            </w:r>
+            <w:proofErr w:type="spellEnd"/>
+            <w:r>
+              <w:rPr>
+                <w:rFonts w:cstheme="minorHAnsi"/>
+              </w:rPr>
+              <w:t xml:space="preserve"> de </w:t>
+            </w:r>
+            <w:proofErr w:type="spellStart"/>
+            <w:r>
+              <w:rPr>
+                <w:rFonts w:cstheme="minorHAnsi"/>
+              </w:rPr>
+              <w:t>integridade</w:t>
+            </w:r>
+            <w:proofErr w:type="spellEnd"/>
+            <w:r>
+              <w:rPr>
+                <w:rFonts w:cstheme="minorHAnsi"/>
+              </w:rPr>
+              <w:t xml:space="preserve"> referencial)</w:t>
+            </w:r>
+          </w:p>
+        </w:tc>
+      </w:tr>
+      <w:tr>
+        <w:tc>
+          <w:tcPr>
+            <w:tcW w:w="704" w:type="dxa"/>
+            <w:shd w:val="clear" w:color="auto" w:fill="5B9BD5" w:themeFill="accent5"/>
+          </w:tcPr>
+          <w:p>
+            <w:pPr>
+              <w:rPr>
+                <w:b/>
+                <w:lang w:val="gl-ES"/>
+              </w:rPr>
+            </w:pPr>
+            <w:r>
+              <w:rPr>
+                <w:b/>
+                <w:lang w:val="gl-ES"/>
+              </w:rPr>
+              <w:t>9</w:t>
+            </w:r>
+          </w:p>
+        </w:tc>
+        <w:tc>
+          <w:tcPr>
+            <w:tcW w:w="2508" w:type="dxa"/>
+            <w:shd w:val="clear" w:color="auto" w:fill="FFF2CC" w:themeFill="accent4" w:themeFillTint="33"/>
+          </w:tcPr>
+          <w:tbl>
+            <w:tblPr>
+              <w:tblW w:w="0" w:type="auto"/>
+              <w:tblCellSpacing w:w="15" w:type="dxa"/>
+              <w:tblCellMar>
+                <w:top w:w="15" w:type="dxa"/>
+                <w:left w:w="15" w:type="dxa"/>
+                <w:bottom w:w="15" w:type="dxa"/>
+                <w:right w:w="15" w:type="dxa"/>
+              </w:tblCellMar>
+              <w:tblLook w:val="04A0" w:firstRow="1" w:lastRow="0" w:firstColumn="1" w:lastColumn="0" w:noHBand="0" w:noVBand="1"/>
+            </w:tblPr>
+            <w:tblGrid>
+              <w:gridCol w:w="96"/>
+            </w:tblGrid>
+            <w:tr>
+              <w:trPr>
+                <w:tblCellSpacing w:w="15" w:type="dxa"/>
+              </w:trPr>
+              <w:tc>
+                <w:tcPr>
+                  <w:tcW w:w="0" w:type="auto"/>
+                  <w:vAlign w:val="center"/>
+                  <w:hideMark/>
+                </w:tcPr>
+                <w:p>
+                  <w:pPr>
+                    <w:spacing w:after="0" w:line="240" w:lineRule="auto"/>
+                    <w:rPr>
+                      <w:rFonts w:eastAsia="Times New Roman" w:cstheme="minorHAnsi"/>
+                      <w:kern w:val="0"/>
+                      <w:lang w:eastAsia="es-ES"/>
+                      <w14:ligatures w14:val="none"/>
+                    </w:rPr>
+                  </w:pPr>
+                </w:p>
+              </w:tc>
+            </w:tr>
+          </w:tbl>
+          <w:p>
+            <w:pPr>
+              <w:rPr>
+                <w:rFonts w:eastAsia="Times New Roman" w:cstheme="minorHAnsi"/>
+                <w:vanish/>
+                <w:kern w:val="0"/>
+                <w:lang w:eastAsia="es-ES"/>
+                <w14:ligatures w14:val="none"/>
+              </w:rPr>
+            </w:pPr>
+          </w:p>
+          <w:tbl>
+            <w:tblPr>
+              <w:tblW w:w="0" w:type="auto"/>
+              <w:tblCellSpacing w:w="15" w:type="dxa"/>
+              <w:tblCellMar>
+                <w:top w:w="15" w:type="dxa"/>
+                <w:left w:w="15" w:type="dxa"/>
+                <w:bottom w:w="15" w:type="dxa"/>
+                <w:right w:w="15" w:type="dxa"/>
+              </w:tblCellMar>
+              <w:tblLook w:val="04A0" w:firstRow="1" w:lastRow="0" w:firstColumn="1" w:lastColumn="0" w:noHBand="0" w:noVBand="1"/>
+            </w:tblPr>
+            <w:tblGrid>
+              <w:gridCol w:w="1090"/>
+            </w:tblGrid>
+            <w:tr>
+              <w:trPr>
+                <w:tblCellSpacing w:w="15" w:type="dxa"/>
+              </w:trPr>
+              <w:tc>
+                <w:tcPr>
+                  <w:tcW w:w="0" w:type="auto"/>
+                  <w:vAlign w:val="center"/>
+                  <w:hideMark/>
+                </w:tcPr>
+                <w:p>
+                  <w:pPr>
+                    <w:spacing w:after="0" w:line="240" w:lineRule="auto"/>
+                    <w:rPr>
+                      <w:rFonts w:eastAsia="Times New Roman" w:cstheme="minorHAnsi"/>
+                      <w:kern w:val="0"/>
+                      <w:lang w:eastAsia="es-ES"/>
+                      <w14:ligatures w14:val="none"/>
+                    </w:rPr>
+                  </w:pPr>
+                  <w:r>
+                    <w:rPr>
+                      <w:rFonts w:eastAsia="Times New Roman" w:cstheme="minorHAnsi"/>
+                      <w:kern w:val="0"/>
+                      <w:lang w:eastAsia="es-ES"/>
+                      <w14:ligatures w14:val="none"/>
+                    </w:rPr>
+                    <w:t>Erro por FK</w:t>
+                  </w:r>
+                </w:p>
+              </w:tc>
+            </w:tr>
+          </w:tbl>
+          <w:p>
+            <w:pPr>
+              <w:rPr>
+                <w:rFonts w:cstheme="minorHAnsi"/>
+                <w:lang w:val="gl-ES"/>
+              </w:rPr>
+            </w:pPr>
+          </w:p>
+        </w:tc>
+        <w:tc>
+          <w:tcPr>
+            <w:tcW w:w="2641" w:type="dxa"/>
+            <w:shd w:val="clear" w:color="auto" w:fill="FFE599" w:themeFill="accent4" w:themeFillTint="66"/>
+          </w:tcPr>
+          <w:p>
+            <w:pPr>
+              <w:rPr>
+                <w:rFonts w:cstheme="minorHAnsi"/>
+                <w:lang w:val="gl-ES"/>
+              </w:rPr>
+            </w:pPr>
+            <w:r>
+              <w:rPr>
+                <w:rFonts w:cstheme="minorHAnsi"/>
+              </w:rPr>
+              <w:t xml:space="preserve">Crear </w:t>
+            </w:r>
+            <w:proofErr w:type="spellStart"/>
+            <w:r>
+              <w:rPr>
+                <w:rFonts w:cstheme="minorHAnsi"/>
+              </w:rPr>
+              <w:t>unha</w:t>
+            </w:r>
+            <w:proofErr w:type="spellEnd"/>
+            <w:r>
+              <w:rPr>
+                <w:rFonts w:cstheme="minorHAnsi"/>
+              </w:rPr>
+              <w:t xml:space="preserve"> incidencia </w:t>
+            </w:r>
+            <w:proofErr w:type="spellStart"/>
+            <w:r>
+              <w:rPr>
+                <w:rFonts w:cstheme="minorHAnsi"/>
+              </w:rPr>
+              <w:t>cun</w:t>
+            </w:r>
+            <w:proofErr w:type="spellEnd"/>
+            <w:r>
+              <w:rPr>
+                <w:rFonts w:cstheme="minorHAnsi"/>
+              </w:rPr>
+              <w:t xml:space="preserve"> cliente inexistente</w:t>
+            </w:r>
+          </w:p>
+        </w:tc>
+        <w:tc>
+          <w:tcPr>
+            <w:tcW w:w="2641" w:type="dxa"/>
+            <w:shd w:val="clear" w:color="auto" w:fill="FF0000"/>
+          </w:tcPr>
+          <w:p>
+            <w:pPr>
+              <w:rPr>
+                <w:rFonts w:cstheme="minorHAnsi"/>
+                <w:lang w:val="gl-ES"/>
+              </w:rPr>
+            </w:pPr>
+            <w:r>
+              <w:rPr>
+                <w:rFonts w:cstheme="minorHAnsi"/>
+              </w:rPr>
+              <w:t>Erro por FK (cliente non existente)</w:t>
+            </w:r>
+          </w:p>
+        </w:tc>
+      </w:tr>
+      <w:tr>
+        <w:tc>
+          <w:tcPr>
+            <w:tcW w:w="704" w:type="dxa"/>
+            <w:shd w:val="clear" w:color="auto" w:fill="5B9BD5" w:themeFill="accent5"/>
+          </w:tcPr>
+          <w:p>
+            <w:pPr>
+              <w:rPr>
+                <w:b/>
+                <w:lang w:val="gl-ES"/>
+              </w:rPr>
+            </w:pPr>
+            <w:r>
+              <w:rPr>
+                <w:b/>
+                <w:lang w:val="gl-ES"/>
+              </w:rPr>
+              <w:t>10</w:t>
+            </w:r>
+          </w:p>
+        </w:tc>
+        <w:tc>
+          <w:tcPr>
+            <w:tcW w:w="2508" w:type="dxa"/>
+            <w:shd w:val="clear" w:color="auto" w:fill="FFF2CC" w:themeFill="accent4" w:themeFillTint="33"/>
+          </w:tcPr>
+          <w:tbl>
+            <w:tblPr>
+              <w:tblW w:w="0" w:type="auto"/>
+              <w:tblCellSpacing w:w="15" w:type="dxa"/>
+              <w:tblCellMar>
+                <w:top w:w="15" w:type="dxa"/>
+                <w:left w:w="15" w:type="dxa"/>
+                <w:bottom w:w="15" w:type="dxa"/>
+                <w:right w:w="15" w:type="dxa"/>
+              </w:tblCellMar>
+              <w:tblLook w:val="04A0" w:firstRow="1" w:lastRow="0" w:firstColumn="1" w:lastColumn="0" w:noHBand="0" w:noVBand="1"/>
+            </w:tblPr>
+            <w:tblGrid>
+              <w:gridCol w:w="96"/>
+            </w:tblGrid>
+            <w:tr>
+              <w:trPr>
+                <w:tblCellSpacing w:w="15" w:type="dxa"/>
+              </w:trPr>
+              <w:tc>
+                <w:tcPr>
+                  <w:tcW w:w="0" w:type="auto"/>
+                  <w:vAlign w:val="center"/>
+                  <w:hideMark/>
+                </w:tcPr>
+                <w:p>
+                  <w:pPr>
+                    <w:spacing w:after="0" w:line="240" w:lineRule="auto"/>
+                    <w:rPr>
+                      <w:rFonts w:eastAsia="Times New Roman" w:cstheme="minorHAnsi"/>
+                      <w:kern w:val="0"/>
+                      <w:lang w:eastAsia="es-ES"/>
+                      <w14:ligatures w14:val="none"/>
+                    </w:rPr>
+                  </w:pPr>
+                </w:p>
+              </w:tc>
+            </w:tr>
+          </w:tbl>
+          <w:p>
+            <w:pPr>
+              <w:rPr>
+                <w:rFonts w:eastAsia="Times New Roman" w:cstheme="minorHAnsi"/>
+                <w:vanish/>
+                <w:kern w:val="0"/>
+                <w:lang w:eastAsia="es-ES"/>
+                <w14:ligatures w14:val="none"/>
+              </w:rPr>
+            </w:pPr>
+          </w:p>
+          <w:tbl>
+            <w:tblPr>
+              <w:tblW w:w="0" w:type="auto"/>
+              <w:tblCellSpacing w:w="15" w:type="dxa"/>
+              <w:tblCellMar>
+                <w:top w:w="15" w:type="dxa"/>
+                <w:left w:w="15" w:type="dxa"/>
+                <w:bottom w:w="15" w:type="dxa"/>
+                <w:right w:w="15" w:type="dxa"/>
+              </w:tblCellMar>
+              <w:tblLook w:val="04A0" w:firstRow="1" w:lastRow="0" w:firstColumn="1" w:lastColumn="0" w:noHBand="0" w:noVBand="1"/>
+            </w:tblPr>
+            <w:tblGrid>
+              <w:gridCol w:w="2015"/>
+            </w:tblGrid>
+            <w:tr>
+              <w:trPr>
+                <w:tblCellSpacing w:w="15" w:type="dxa"/>
+              </w:trPr>
+              <w:tc>
+                <w:tcPr>
+                  <w:tcW w:w="0" w:type="auto"/>
+                  <w:vAlign w:val="center"/>
+                  <w:hideMark/>
+                </w:tcPr>
+                <w:p>
+                  <w:pPr>
+                    <w:spacing w:after="0" w:line="240" w:lineRule="auto"/>
+                    <w:rPr>
+                      <w:rFonts w:eastAsia="Times New Roman" w:cstheme="minorHAnsi"/>
+                      <w:kern w:val="0"/>
+                      <w:lang w:eastAsia="es-ES"/>
+                      <w14:ligatures w14:val="none"/>
+                    </w:rPr>
+                  </w:pPr>
+                  <w:r>
+                    <w:rPr>
+                      <w:rFonts w:cstheme="minorHAnsi"/>
+                    </w:rPr>
+                    <w:t>Erro por PK duplicada</w:t>
+                  </w:r>
+                </w:p>
+              </w:tc>
+            </w:tr>
+          </w:tbl>
+          <w:p>
+            <w:pPr>
+              <w:rPr>
+                <w:rFonts w:cstheme="minorHAnsi"/>
+                <w:lang w:val="gl-ES"/>
+              </w:rPr>
+            </w:pPr>
+          </w:p>
+        </w:tc>
+        <w:tc>
+          <w:tcPr>
+            <w:tcW w:w="2641" w:type="dxa"/>
+            <w:shd w:val="clear" w:color="auto" w:fill="FFE599" w:themeFill="accent4" w:themeFillTint="66"/>
+          </w:tcPr>
+          <w:p>
+            <w:pPr>
+              <w:rPr>
+                <w:rFonts w:cstheme="minorHAnsi"/>
+                <w:lang w:val="gl-ES"/>
+              </w:rPr>
+            </w:pPr>
+            <w:r>
+              <w:rPr>
+                <w:rFonts w:cstheme="minorHAnsi"/>
+              </w:rPr>
+              <w:t xml:space="preserve">Inserir dúas veces o mesmo </w:t>
+            </w:r>
+            <w:proofErr w:type="spellStart"/>
+            <w:r>
+              <w:rPr>
+                <w:rFonts w:cstheme="minorHAnsi"/>
+              </w:rPr>
+              <w:t>rexistro</w:t>
+            </w:r>
+            <w:proofErr w:type="spellEnd"/>
+            <w:r>
+              <w:rPr>
+                <w:rFonts w:cstheme="minorHAnsi"/>
+              </w:rPr>
+              <w:t xml:space="preserve"> en </w:t>
+            </w:r>
+            <w:r>
+              <w:rPr>
+                <w:rStyle w:val="CdigoHTML"/>
+                <w:rFonts w:asciiTheme="minorHAnsi" w:eastAsiaTheme="minorEastAsia" w:hAnsiTheme="minorHAnsi" w:cstheme="minorHAnsi"/>
+                <w:sz w:val="22"/>
+                <w:szCs w:val="22"/>
+              </w:rPr>
+              <w:t>EMPLEADOS_FORMACION</w:t>
+            </w:r>
+          </w:p>
+        </w:tc>
+        <w:tc>
+          <w:tcPr>
+            <w:tcW w:w="2641" w:type="dxa"/>
+            <w:shd w:val="clear" w:color="auto" w:fill="FF0000"/>
+          </w:tcPr>
+          <w:p>
+            <w:pPr>
+              <w:rPr>
+                <w:rFonts w:cstheme="minorHAnsi"/>
+                <w:lang w:val="gl-ES"/>
+              </w:rPr>
+            </w:pPr>
+            <w:r>
+              <w:rPr>
+                <w:rFonts w:cstheme="minorHAnsi"/>
+              </w:rPr>
+              <w:t>Erro por clave primaria composta duplicada</w:t>
+            </w:r>
+          </w:p>
+        </w:tc>
+      </w:tr>
+      <w:tr>
+        <w:tc>
+          <w:tcPr>
+            <w:tcW w:w="704" w:type="dxa"/>
+            <w:shd w:val="clear" w:color="auto" w:fill="5B9BD5" w:themeFill="accent5"/>
+          </w:tcPr>
+          <w:p>
+            <w:pPr>
+              <w:rPr>
+                <w:b/>
+                <w:lang w:val="gl-ES"/>
+              </w:rPr>
+            </w:pPr>
+            <w:r>
+              <w:rPr>
+                <w:b/>
+                <w:lang w:val="gl-ES"/>
+              </w:rPr>
+              <w:t>11</w:t>
+            </w:r>
+          </w:p>
+        </w:tc>
+        <w:tc>
+          <w:tcPr>
+            <w:tcW w:w="2508" w:type="dxa"/>
+            <w:shd w:val="clear" w:color="auto" w:fill="FFF2CC" w:themeFill="accent4" w:themeFillTint="33"/>
+          </w:tcPr>
+          <w:p>
+            <w:pPr>
+              <w:rPr>
+                <w:rFonts w:eastAsia="Times New Roman" w:cstheme="minorHAnsi"/>
+                <w:kern w:val="0"/>
+                <w:lang w:eastAsia="es-ES"/>
+                <w14:ligatures w14:val="none"/>
+              </w:rPr>
+            </w:pPr>
+            <w:r>
+              <w:rPr>
+                <w:rFonts w:cstheme="minorHAnsi"/>
+              </w:rPr>
+              <w:t>Borrado con SET NULL</w:t>
+            </w:r>
+          </w:p>
+        </w:tc>
+        <w:tc>
+          <w:tcPr>
+            <w:tcW w:w="2641" w:type="dxa"/>
+            <w:shd w:val="clear" w:color="auto" w:fill="FFE599" w:themeFill="accent4" w:themeFillTint="66"/>
+          </w:tcPr>
+          <w:p>
+            <w:pPr>
+              <w:rPr>
+                <w:rFonts w:cstheme="minorHAnsi"/>
+              </w:rPr>
+            </w:pPr>
+            <w:r>
+              <w:rPr>
+                <w:rFonts w:cstheme="minorHAnsi"/>
+              </w:rPr>
+              <w:t xml:space="preserve">Eliminar un </w:t>
+            </w:r>
+            <w:proofErr w:type="spellStart"/>
+            <w:r>
+              <w:rPr>
+                <w:rFonts w:cstheme="minorHAnsi"/>
+              </w:rPr>
+              <w:t>empregado</w:t>
+            </w:r>
+            <w:proofErr w:type="spellEnd"/>
+            <w:r>
+              <w:rPr>
+                <w:rFonts w:cstheme="minorHAnsi"/>
+              </w:rPr>
+              <w:t xml:space="preserve"> con </w:t>
+            </w:r>
+            <w:proofErr w:type="spellStart"/>
+            <w:r>
+              <w:rPr>
+                <w:rFonts w:cstheme="minorHAnsi"/>
+              </w:rPr>
+              <w:t>mantementos</w:t>
+            </w:r>
+            <w:proofErr w:type="spellEnd"/>
+            <w:r>
+              <w:rPr>
+                <w:rFonts w:cstheme="minorHAnsi"/>
+              </w:rPr>
+              <w:t xml:space="preserve"> asignados</w:t>
+            </w:r>
+          </w:p>
+        </w:tc>
+        <w:tc>
+          <w:tcPr>
+            <w:tcW w:w="2641" w:type="dxa"/>
+            <w:shd w:val="clear" w:color="auto" w:fill="00B050"/>
+          </w:tcPr>
+          <w:p>
+            <w:pPr>
+              <w:rPr>
+                <w:rFonts w:cstheme="minorHAnsi"/>
+              </w:rPr>
+            </w:pPr>
+            <w:r>
+              <w:rPr>
+                <w:rFonts w:cstheme="minorHAnsi"/>
+              </w:rPr>
+              <w:t xml:space="preserve">Campo </w:t>
+            </w:r>
+            <w:proofErr w:type="spellStart"/>
+            <w:r>
+              <w:rPr>
+                <w:rStyle w:val="CdigoHTML"/>
+                <w:rFonts w:asciiTheme="minorHAnsi" w:eastAsiaTheme="minorEastAsia" w:hAnsiTheme="minorHAnsi" w:cstheme="minorHAnsi"/>
+                <w:sz w:val="22"/>
+                <w:szCs w:val="22"/>
+              </w:rPr>
+              <w:t>ID_Empleado_</w:t>
+            </w:r>
+            <w:proofErr w:type="gramStart"/>
+            <w:r>
+              <w:rPr>
+                <w:rStyle w:val="CdigoHTML"/>
+                <w:rFonts w:asciiTheme="minorHAnsi" w:eastAsiaTheme="minorEastAsia" w:hAnsiTheme="minorHAnsi" w:cstheme="minorHAnsi"/>
+                <w:sz w:val="22"/>
+                <w:szCs w:val="22"/>
+              </w:rPr>
+              <w:t>Responsable</w:t>
+            </w:r>
+            <w:proofErr w:type="spellEnd"/>
+            <w:proofErr w:type="gramEnd"/>
+            <w:r>
+              <w:rPr>
+                <w:rFonts w:cstheme="minorHAnsi"/>
+              </w:rPr>
+              <w:t xml:space="preserve"> en </w:t>
+            </w:r>
+            <w:r>
+              <w:rPr>
+                <w:rStyle w:val="CdigoHTML"/>
+                <w:rFonts w:asciiTheme="minorHAnsi" w:eastAsiaTheme="minorEastAsia" w:hAnsiTheme="minorHAnsi" w:cstheme="minorHAnsi"/>
+                <w:sz w:val="22"/>
+                <w:szCs w:val="22"/>
+              </w:rPr>
+              <w:t>MANTENIMIENTOS</w:t>
+            </w:r>
+            <w:r>
+              <w:rPr>
+                <w:rFonts w:cstheme="minorHAnsi"/>
+              </w:rPr>
+              <w:t xml:space="preserve"> pasa a </w:t>
+            </w:r>
+            <w:r>
+              <w:rPr>
+                <w:rStyle w:val="CdigoHTML"/>
+                <w:rFonts w:asciiTheme="minorHAnsi" w:eastAsiaTheme="minorEastAsia" w:hAnsiTheme="minorHAnsi" w:cstheme="minorHAnsi"/>
+                <w:sz w:val="22"/>
+                <w:szCs w:val="22"/>
+              </w:rPr>
+              <w:t>NULL</w:t>
+            </w:r>
+          </w:p>
+        </w:tc>
+      </w:tr>
+      <w:tr>
+        <w:tc>
+          <w:tcPr>
+            <w:tcW w:w="704" w:type="dxa"/>
+            <w:shd w:val="clear" w:color="auto" w:fill="5B9BD5" w:themeFill="accent5"/>
+          </w:tcPr>
+          <w:p>
+            <w:pPr>
+              <w:rPr>
+                <w:b/>
+                <w:lang w:val="gl-ES"/>
+              </w:rPr>
+            </w:pPr>
+            <w:r>
+              <w:rPr>
+                <w:b/>
+                <w:lang w:val="gl-ES"/>
+              </w:rPr>
+              <w:t>12</w:t>
+            </w:r>
+          </w:p>
+        </w:tc>
+        <w:tc>
+          <w:tcPr>
+            <w:tcW w:w="2508" w:type="dxa"/>
+            <w:shd w:val="clear" w:color="auto" w:fill="FFF2CC" w:themeFill="accent4" w:themeFillTint="33"/>
+          </w:tcPr>
+          <w:p>
+            <w:pPr>
+              <w:rPr>
+                <w:rFonts w:eastAsia="Times New Roman" w:cstheme="minorHAnsi"/>
+                <w:kern w:val="0"/>
+                <w:lang w:eastAsia="es-ES"/>
+                <w14:ligatures w14:val="none"/>
+              </w:rPr>
+            </w:pPr>
+            <w:r>
+              <w:rPr>
+                <w:rFonts w:cstheme="minorHAnsi"/>
+              </w:rPr>
+              <w:t>Borrado con CASCADE</w:t>
+            </w:r>
+          </w:p>
+        </w:tc>
+        <w:tc>
+          <w:tcPr>
+            <w:tcW w:w="2641" w:type="dxa"/>
+            <w:shd w:val="clear" w:color="auto" w:fill="FFE599" w:themeFill="accent4" w:themeFillTint="66"/>
+          </w:tcPr>
+          <w:p>
+            <w:pPr>
+              <w:rPr>
+                <w:rFonts w:cstheme="minorHAnsi"/>
+              </w:rPr>
+            </w:pPr>
+            <w:r>
+              <w:rPr>
+                <w:rFonts w:cstheme="minorHAnsi"/>
+              </w:rPr>
+              <w:t xml:space="preserve">Eliminar </w:t>
+            </w:r>
+            <w:proofErr w:type="spellStart"/>
+            <w:r>
+              <w:rPr>
+                <w:rFonts w:cstheme="minorHAnsi"/>
+              </w:rPr>
+              <w:t>unha</w:t>
+            </w:r>
+            <w:proofErr w:type="spellEnd"/>
+            <w:r>
+              <w:rPr>
+                <w:rFonts w:cstheme="minorHAnsi"/>
+              </w:rPr>
+              <w:t xml:space="preserve"> máquina asociada a </w:t>
+            </w:r>
+            <w:proofErr w:type="spellStart"/>
+            <w:r>
+              <w:rPr>
+                <w:rFonts w:cstheme="minorHAnsi"/>
+              </w:rPr>
+              <w:t>compoñentes</w:t>
+            </w:r>
+            <w:proofErr w:type="spellEnd"/>
+            <w:r>
+              <w:rPr>
+                <w:rFonts w:cstheme="minorHAnsi"/>
+              </w:rPr>
+              <w:t xml:space="preserve"> e </w:t>
+            </w:r>
+            <w:proofErr w:type="spellStart"/>
+            <w:r>
+              <w:rPr>
+                <w:rFonts w:cstheme="minorHAnsi"/>
+              </w:rPr>
+              <w:t>mantementos</w:t>
+            </w:r>
+            <w:proofErr w:type="spellEnd"/>
+          </w:p>
+        </w:tc>
+        <w:tc>
+          <w:tcPr>
+            <w:tcW w:w="2641" w:type="dxa"/>
+            <w:shd w:val="clear" w:color="auto" w:fill="00B050"/>
+          </w:tcPr>
+          <w:p>
+            <w:pPr>
+              <w:rPr>
+                <w:rFonts w:cstheme="minorHAnsi"/>
+              </w:rPr>
+            </w:pPr>
+            <w:r>
+              <w:rPr>
+                <w:rFonts w:cstheme="minorHAnsi"/>
+              </w:rPr>
+              <w:t xml:space="preserve">Eliminación en cascada de </w:t>
+            </w:r>
+            <w:proofErr w:type="spellStart"/>
+            <w:r>
+              <w:rPr>
+                <w:rFonts w:cstheme="minorHAnsi"/>
+              </w:rPr>
+              <w:t>asociacións</w:t>
+            </w:r>
+            <w:proofErr w:type="spellEnd"/>
+            <w:r>
+              <w:rPr>
+                <w:rFonts w:cstheme="minorHAnsi"/>
+              </w:rPr>
+              <w:t xml:space="preserve"> en </w:t>
+            </w:r>
+            <w:r>
+              <w:rPr>
+                <w:rStyle w:val="CdigoHTML"/>
+                <w:rFonts w:asciiTheme="minorHAnsi" w:eastAsiaTheme="minorEastAsia" w:hAnsiTheme="minorHAnsi" w:cstheme="minorHAnsi"/>
+                <w:sz w:val="22"/>
+                <w:szCs w:val="22"/>
+              </w:rPr>
+              <w:t>COMPONENTES_MAQUINA</w:t>
+            </w:r>
+            <w:r>
+              <w:rPr>
+                <w:rFonts w:cstheme="minorHAnsi"/>
+              </w:rPr>
+              <w:t xml:space="preserve"> e </w:t>
+            </w:r>
+            <w:proofErr w:type="spellStart"/>
+            <w:r>
+              <w:rPr>
+                <w:rFonts w:cstheme="minorHAnsi"/>
+              </w:rPr>
+              <w:t>outros</w:t>
+            </w:r>
+            <w:proofErr w:type="spellEnd"/>
+          </w:p>
+          <w:p>
+            <w:pPr>
+              <w:rPr>
+                <w:rFonts w:cstheme="minorHAnsi"/>
+              </w:rPr>
+            </w:pPr>
+          </w:p>
+        </w:tc>
+      </w:tr>
+    </w:tbl>
+    <w:p>
+      <w:pPr>
+        <w:rPr>
+          <w:lang w:val="gl-ES"/>
+        </w:rPr>
+      </w:pPr>
+    </w:p>
+    <w:p>
+      <w:pPr>
+        <w:rPr>
+          <w:b/>
+          <w:color w:val="5B9BD5" w:themeColor="accent5"/>
+          <w:lang w:val="gl-ES"/>
+        </w:rPr>
+      </w:pPr>
+    </w:p>
+    <w:p>
+      <w:pPr>
+        <w:rPr>
+          <w:b/>
+          <w:lang w:val="gl-ES"/>
+        </w:rPr>
+      </w:pPr>
+      <w:r>
+        <w:rPr>
+          <w:b/>
+          <w:lang w:val="gl-ES"/>
+        </w:rPr>
+        <w:t xml:space="preserve">-- </w:t>
+      </w:r>
+      <w:proofErr w:type="spellStart"/>
+      <w:r>
+        <w:rPr>
+          <w:b/>
+          <w:lang w:val="gl-ES"/>
+        </w:rPr>
+        <w:t>Proveedor</w:t>
+      </w:r>
+      <w:proofErr w:type="spellEnd"/>
+    </w:p>
+    <w:p>
+      <w:pPr>
+        <w:rPr>
+          <w:b/>
+          <w:color w:val="5B9BD5" w:themeColor="accent5"/>
+          <w:lang w:val="gl-ES"/>
+        </w:rPr>
+      </w:pPr>
+      <w:r>
+        <w:rPr>
+          <w:b/>
+          <w:color w:val="5B9BD5" w:themeColor="accent5"/>
+          <w:lang w:val="gl-ES"/>
+        </w:rPr>
+        <w:t>INSERT INTO PROVEEDORES VALUES (1, '</w:t>
+      </w:r>
+      <w:proofErr w:type="spellStart"/>
+      <w:r>
+        <w:rPr>
+          <w:b/>
+          <w:color w:val="5B9BD5" w:themeColor="accent5"/>
+          <w:lang w:val="gl-ES"/>
+        </w:rPr>
+        <w:t>Proveedora</w:t>
+      </w:r>
+      <w:proofErr w:type="spellEnd"/>
+      <w:r>
+        <w:rPr>
+          <w:b/>
+          <w:color w:val="5B9BD5" w:themeColor="accent5"/>
+          <w:lang w:val="gl-ES"/>
+        </w:rPr>
+        <w:t xml:space="preserve"> Técnica S.A.', 'A11111111', 'Rúa dos Provedores, 45', '981123456', 'contacto@provetec.com', 'Manuel Castro');</w:t>
+      </w:r>
+    </w:p>
+    <w:p>
+      <w:pPr>
+        <w:rPr>
+          <w:b/>
+          <w:color w:val="5B9BD5" w:themeColor="accent5"/>
+          <w:lang w:val="gl-ES"/>
+        </w:rPr>
+      </w:pPr>
+    </w:p>
+    <w:p>
+      <w:pPr>
+        <w:rPr>
+          <w:b/>
+          <w:lang w:val="gl-ES"/>
+        </w:rPr>
+      </w:pPr>
+      <w:r>
+        <w:rPr>
+          <w:b/>
+          <w:lang w:val="gl-ES"/>
+        </w:rPr>
+        <w:t>-- Compoñente</w:t>
+      </w:r>
+    </w:p>
+    <w:p>
+      <w:pPr>
+        <w:rPr>
+          <w:b/>
+          <w:color w:val="5B9BD5" w:themeColor="accent5"/>
+          <w:lang w:val="gl-ES"/>
+        </w:rPr>
+      </w:pPr>
+      <w:r>
+        <w:rPr>
+          <w:b/>
+          <w:color w:val="5B9BD5" w:themeColor="accent5"/>
+          <w:lang w:val="gl-ES"/>
+        </w:rPr>
+        <w:lastRenderedPageBreak/>
+        <w:t>INSERT INTO COMPONENTES VALUES (10, 'Sensor de temperatura', 'Sensor analóxico 4-20mA', 100, 15.00, 20, 200, 1);</w:t>
+      </w:r>
+    </w:p>
+    <w:p>
+      <w:pPr>
+        <w:rPr>
+          <w:b/>
+          <w:color w:val="5B9BD5" w:themeColor="accent5"/>
+          <w:lang w:val="gl-ES"/>
+        </w:rPr>
+      </w:pPr>
+    </w:p>
+    <w:p>
+      <w:pPr>
+        <w:rPr>
+          <w:b/>
+          <w:color w:val="5B9BD5" w:themeColor="accent5"/>
+          <w:lang w:val="gl-ES"/>
+        </w:rPr>
+      </w:pPr>
+    </w:p>
+    <w:p>
+      <w:pPr>
+        <w:rPr>
+          <w:b/>
+          <w:color w:val="5B9BD5" w:themeColor="accent5"/>
+          <w:lang w:val="gl-ES"/>
+        </w:rPr>
+      </w:pPr>
+    </w:p>
+    <w:p>
+      <w:pPr>
+        <w:rPr>
+          <w:b/>
+          <w:lang w:val="gl-ES"/>
+        </w:rPr>
+      </w:pPr>
+      <w:r>
+        <w:rPr>
+          <w:b/>
+          <w:lang w:val="gl-ES"/>
+        </w:rPr>
+        <w:t>-- Pedido</w:t>
+      </w:r>
+    </w:p>
+    <w:p>
+      <w:pPr>
+        <w:rPr>
+          <w:b/>
+          <w:color w:val="5B9BD5" w:themeColor="accent5"/>
+          <w:lang w:val="gl-ES"/>
+        </w:rPr>
+      </w:pPr>
+      <w:r>
+        <w:rPr>
+          <w:b/>
+          <w:color w:val="5B9BD5" w:themeColor="accent5"/>
+          <w:lang w:val="gl-ES"/>
+        </w:rPr>
+        <w:t>INSERT INTO PEDIDOS VALUES (1, 1, '2025-05-10', 'Solicitado', '2025-05-20', NULL, 1500.00, 'F123-987');</w:t>
+      </w:r>
+    </w:p>
+    <w:p>
+      <w:pPr>
+        <w:rPr>
+          <w:b/>
+          <w:lang w:val="gl-ES"/>
+        </w:rPr>
+      </w:pPr>
+    </w:p>
+    <w:p>
+      <w:pPr>
+        <w:rPr>
+          <w:b/>
+          <w:lang w:val="gl-ES"/>
+        </w:rPr>
+      </w:pPr>
+      <w:r>
+        <w:rPr>
+          <w:b/>
+          <w:lang w:val="gl-ES"/>
+        </w:rPr>
+        <w:t>-- Pedido de compoñente</w:t>
+      </w:r>
+    </w:p>
+    <w:p>
+      <w:pPr>
+        <w:rPr>
+          <w:b/>
+          <w:color w:val="5B9BD5" w:themeColor="accent5"/>
+          <w:lang w:val="gl-ES"/>
+        </w:rPr>
+      </w:pPr>
+      <w:r>
+        <w:rPr>
+          <w:b/>
+          <w:color w:val="5B9BD5" w:themeColor="accent5"/>
+          <w:lang w:val="gl-ES"/>
+        </w:rPr>
+        <w:t>INSERT INTO PEDIDOS_COMPONENTES VALUES (1, 10, 100, 15.00, '</w:t>
+      </w:r>
+      <w:proofErr w:type="spellStart"/>
+      <w:r>
+        <w:rPr>
+          <w:b/>
+          <w:color w:val="5B9BD5" w:themeColor="accent5"/>
+          <w:lang w:val="gl-ES"/>
+        </w:rPr>
+        <w:t>Pendiente</w:t>
+      </w:r>
+      <w:proofErr w:type="spellEnd"/>
+      <w:r>
+        <w:rPr>
+          <w:b/>
+          <w:color w:val="5B9BD5" w:themeColor="accent5"/>
+          <w:lang w:val="gl-ES"/>
+        </w:rPr>
+        <w:t>');</w:t>
+      </w:r>
+    </w:p>
+    <w:p>
+      <w:pPr>
+        <w:rPr>
+          <w:b/>
+          <w:color w:val="5B9BD5" w:themeColor="accent5"/>
+          <w:lang w:val="gl-ES"/>
+        </w:rPr>
+      </w:pPr>
+    </w:p>
+    <w:p>
+      <w:pPr>
+        <w:rPr>
+          <w:b/>
+          <w:lang w:val="gl-ES"/>
+        </w:rPr>
+      </w:pPr>
+      <w:r>
+        <w:rPr>
+          <w:b/>
+          <w:lang w:val="gl-ES"/>
+        </w:rPr>
+        <w:t>-- Máquina</w:t>
+      </w:r>
+    </w:p>
+    <w:p>
+      <w:pPr>
+        <w:rPr>
+          <w:b/>
+          <w:color w:val="5B9BD5" w:themeColor="accent5"/>
+          <w:lang w:val="gl-ES"/>
+        </w:rPr>
+      </w:pPr>
+      <w:r>
+        <w:rPr>
+          <w:b/>
+          <w:color w:val="5B9BD5" w:themeColor="accent5"/>
+          <w:lang w:val="gl-ES"/>
+        </w:rPr>
+        <w:t>INSERT INTO MAQUINAS VALUES (50, 100, 'PLC', 'Siemens S7-1500', '2025-04-01', 'Operativa');</w:t>
+      </w:r>
+    </w:p>
+    <w:p>
+      <w:pPr>
+        <w:rPr>
+          <w:b/>
+          <w:color w:val="5B9BD5" w:themeColor="accent5"/>
+          <w:lang w:val="gl-ES"/>
+        </w:rPr>
+      </w:pPr>
+    </w:p>
+    <w:p>
+      <w:pPr>
+        <w:rPr>
+          <w:b/>
+          <w:lang w:val="gl-ES"/>
+        </w:rPr>
+      </w:pPr>
+      <w:r>
+        <w:rPr>
+          <w:b/>
+          <w:lang w:val="gl-ES"/>
+        </w:rPr>
+        <w:t>-- Compoñente instalado na máquina</w:t>
+      </w:r>
+    </w:p>
+    <w:p>
+      <w:pPr>
+        <w:rPr>
+          <w:b/>
+          <w:color w:val="5B9BD5" w:themeColor="accent5"/>
+          <w:lang w:val="gl-ES"/>
+        </w:rPr>
+      </w:pPr>
+      <w:r>
+        <w:rPr>
+          <w:b/>
+          <w:color w:val="5B9BD5" w:themeColor="accent5"/>
+          <w:lang w:val="gl-ES"/>
+        </w:rPr>
+        <w:t>INSERT INTO COMPONENTES_MAQUINA VALUES (10, 50, 2, '2025-04-02');</w:t>
+      </w:r>
+    </w:p>
+    <w:p>
+      <w:pPr>
+        <w:rPr>
+          <w:b/>
+          <w:lang w:val="gl-ES"/>
+        </w:rPr>
+      </w:pPr>
+    </w:p>
+    <w:p>
+      <w:pPr>
+        <w:rPr>
+          <w:b/>
+          <w:lang w:val="gl-ES"/>
+        </w:rPr>
+      </w:pPr>
+      <w:r>
+        <w:rPr>
+          <w:b/>
+          <w:lang w:val="gl-ES"/>
+        </w:rPr>
+        <w:t>-- Máquina 999 non existe</w:t>
+      </w:r>
+    </w:p>
+    <w:p>
+      <w:pPr>
+        <w:rPr>
+          <w:b/>
+          <w:color w:val="5B9BD5" w:themeColor="accent5"/>
+          <w:lang w:val="gl-ES"/>
+        </w:rPr>
+      </w:pPr>
+      <w:r>
+        <w:rPr>
+          <w:b/>
+          <w:color w:val="5B9BD5" w:themeColor="accent5"/>
+          <w:lang w:val="gl-ES"/>
+        </w:rPr>
+        <w:t>INSERT INTO COMPONENTES_MAQUINA VALUES (10, 999, 2, '2025-04-02');</w:t>
+      </w:r>
+    </w:p>
+    <w:p>
+      <w:pPr>
+        <w:rPr>
+          <w:b/>
+          <w:lang w:val="gl-ES"/>
+        </w:rPr>
+      </w:pPr>
+      <w:r>
+        <w:rPr>
+          <w:b/>
+          <w:lang w:val="gl-ES"/>
+        </w:rPr>
+        <w:t>-- Resultado: ERRO por FK</w:t>
+      </w:r>
+    </w:p>
+    <w:p>
+      <w:pPr>
+        <w:rPr>
+          <w:b/>
+          <w:color w:val="5B9BD5" w:themeColor="accent5"/>
+          <w:lang w:val="gl-ES"/>
+        </w:rPr>
+      </w:pPr>
+    </w:p>
+    <w:p>
+      <w:pPr>
+        <w:rPr>
+          <w:b/>
+          <w:color w:val="5B9BD5" w:themeColor="accent5"/>
+          <w:lang w:val="gl-ES"/>
+        </w:rPr>
+      </w:pPr>
+      <w:r>
+        <w:rPr>
+          <w:b/>
+          <w:color w:val="5B9BD5" w:themeColor="accent5"/>
+          <w:lang w:val="gl-ES"/>
+        </w:rPr>
+        <w:t>INSERT INTO MANTENIMIENTOS VALUES (1, 50, 300, '2025-05-15', 'Preventivo', 'Revisión anual', 'Completado');</w:t>
+      </w:r>
+    </w:p>
+    <w:p>
+      <w:pPr>
+        <w:rPr>
+          <w:b/>
+          <w:color w:val="5B9BD5" w:themeColor="accent5"/>
+          <w:lang w:val="gl-ES"/>
+        </w:rPr>
+      </w:pPr>
+    </w:p>
+    <w:p>
+      <w:pPr>
+        <w:rPr>
+          <w:b/>
+          <w:lang w:val="gl-ES"/>
+        </w:rPr>
+      </w:pPr>
+      <w:r>
+        <w:rPr>
+          <w:b/>
+          <w:lang w:val="gl-ES"/>
+        </w:rPr>
+        <w:t>-- Curso</w:t>
+      </w:r>
+    </w:p>
+    <w:p>
+      <w:pPr>
+        <w:rPr>
+          <w:b/>
+          <w:color w:val="5B9BD5" w:themeColor="accent5"/>
+          <w:lang w:val="gl-ES"/>
+        </w:rPr>
+      </w:pPr>
+      <w:r>
+        <w:rPr>
+          <w:b/>
+          <w:color w:val="5B9BD5" w:themeColor="accent5"/>
+          <w:lang w:val="gl-ES"/>
+        </w:rPr>
+        <w:t>INSERT INTO FORMACIONES VALUES (1, 'Curso PLC avanzado', '2025-01-15', '2025-02-15', 'Xosé López', 'Presencial');</w:t>
+      </w:r>
+    </w:p>
+    <w:p>
+      <w:pPr>
+        <w:rPr>
+          <w:b/>
+          <w:color w:val="5B9BD5" w:themeColor="accent5"/>
+          <w:lang w:val="gl-ES"/>
+        </w:rPr>
+      </w:pPr>
+    </w:p>
+    <w:p>
+      <w:pPr>
+        <w:rPr>
+          <w:b/>
+          <w:lang w:val="gl-ES"/>
+        </w:rPr>
+      </w:pPr>
+      <w:r>
+        <w:rPr>
+          <w:b/>
+          <w:lang w:val="gl-ES"/>
+        </w:rPr>
+        <w:t>-- Asistencia do empregado</w:t>
+      </w:r>
+    </w:p>
+    <w:p>
+      <w:pPr>
+        <w:rPr>
+          <w:b/>
+          <w:color w:val="5B9BD5" w:themeColor="accent5"/>
+          <w:lang w:val="gl-ES"/>
+        </w:rPr>
+      </w:pPr>
+      <w:r>
+        <w:rPr>
+          <w:b/>
+          <w:color w:val="5B9BD5" w:themeColor="accent5"/>
+          <w:lang w:val="gl-ES"/>
+        </w:rPr>
+        <w:t>INSERT INTO EMPLEADOS_FORMACION VALUES (300, 1, '2025-02-16', 'Aprobado');</w:t>
+      </w:r>
+    </w:p>
+    <w:p>
+      <w:pPr>
+        <w:rPr>
+          <w:b/>
+          <w:color w:val="5B9BD5" w:themeColor="accent5"/>
+          <w:lang w:val="gl-ES"/>
+        </w:rPr>
+      </w:pPr>
+    </w:p>
+    <w:p>
+      <w:pPr>
+        <w:rPr>
+          <w:b/>
+          <w:color w:val="5B9BD5" w:themeColor="accent5"/>
+          <w:lang w:val="gl-ES"/>
+        </w:rPr>
+      </w:pPr>
+      <w:r>
+        <w:rPr>
+          <w:b/>
+          <w:color w:val="5B9BD5" w:themeColor="accent5"/>
+          <w:lang w:val="gl-ES"/>
+        </w:rPr>
+        <w:lastRenderedPageBreak/>
+        <w:t>INSERT INTO CERTIFICACIONES VALUES (1, 300, 'Certificación Siemens TIA', '2025-03-01', '2028-03-01', 'Siemens', 'Vixente');</w:t>
+      </w:r>
+    </w:p>
+    <w:p>
+      <w:pPr>
+        <w:rPr>
+          <w:b/>
+          <w:color w:val="5B9BD5" w:themeColor="accent5"/>
+          <w:lang w:val="gl-ES"/>
+        </w:rPr>
+      </w:pPr>
+    </w:p>
+    <w:p>
+      <w:pPr>
+        <w:rPr>
+          <w:b/>
+          <w:color w:val="5B9BD5" w:themeColor="accent5"/>
+          <w:lang w:val="gl-ES"/>
+        </w:rPr>
+      </w:pPr>
+    </w:p>
+    <w:p>
+      <w:pPr>
+        <w:rPr>
+          <w:b/>
+          <w:color w:val="5B9BD5" w:themeColor="accent5"/>
+          <w:lang w:val="gl-ES"/>
+        </w:rPr>
+      </w:pPr>
+    </w:p>
+    <w:p>
+      <w:pPr>
+        <w:rPr>
+          <w:b/>
+          <w:lang w:val="gl-ES"/>
+        </w:rPr>
+      </w:pPr>
+      <w:r>
+        <w:rPr>
+          <w:b/>
+          <w:lang w:val="gl-ES"/>
+        </w:rPr>
+        <w:t>-- Repetimos a mesma entrada en EMPLEADOS_FORMACION</w:t>
+      </w:r>
+    </w:p>
+    <w:p>
+      <w:pPr>
+        <w:rPr>
+          <w:b/>
+          <w:color w:val="5B9BD5" w:themeColor="accent5"/>
+          <w:lang w:val="gl-ES"/>
+        </w:rPr>
+      </w:pPr>
+      <w:r>
+        <w:rPr>
+          <w:b/>
+          <w:color w:val="5B9BD5" w:themeColor="accent5"/>
+          <w:lang w:val="gl-ES"/>
+        </w:rPr>
+        <w:t>INSERT INTO EMPLEADOS_FORMACION VALUES (300, 1, '2025-02-16', 'Aprobado');</w:t>
+      </w:r>
+    </w:p>
+    <w:p>
+      <w:pPr>
+        <w:rPr>
+          <w:b/>
+          <w:lang w:val="gl-ES"/>
+        </w:rPr>
+      </w:pPr>
+      <w:r>
+        <w:rPr>
+          <w:b/>
+          <w:lang w:val="gl-ES"/>
+        </w:rPr>
+        <w:t>-- ERRO por PK duplicada (</w:t>
+      </w:r>
+      <w:proofErr w:type="spellStart"/>
+      <w:r>
+        <w:rPr>
+          <w:b/>
+          <w:lang w:val="gl-ES"/>
+        </w:rPr>
+        <w:t>ID_Empleado</w:t>
+      </w:r>
+      <w:proofErr w:type="spellEnd"/>
+      <w:r>
+        <w:rPr>
+          <w:b/>
+          <w:lang w:val="gl-ES"/>
+        </w:rPr>
+        <w:t xml:space="preserve"> + </w:t>
+      </w:r>
+      <w:proofErr w:type="spellStart"/>
+      <w:r>
+        <w:rPr>
+          <w:b/>
+          <w:lang w:val="gl-ES"/>
+        </w:rPr>
+        <w:t>ID_Formacion</w:t>
+      </w:r>
+      <w:proofErr w:type="spellEnd"/>
+      <w:r>
+        <w:rPr>
+          <w:b/>
+          <w:lang w:val="gl-ES"/>
+        </w:rPr>
+        <w:t>)</w:t>
+      </w:r>
+    </w:p>
+    <w:p>
+      <w:pPr>
+        <w:rPr>
+          <w:b/>
+          <w:lang w:val="gl-ES"/>
+        </w:rPr>
+      </w:pPr>
+    </w:p>
+    <w:p>
+      <w:pPr>
+        <w:rPr>
+          <w:b/>
+          <w:lang w:val="gl-ES"/>
+        </w:rPr>
+      </w:pPr>
+      <w:r>
+        <w:rPr>
+          <w:b/>
+          <w:lang w:val="gl-ES"/>
+        </w:rPr>
+        <w:t>-- Carlos ten mantementos asignados</w:t>
+      </w:r>
+    </w:p>
+    <w:p>
+      <w:pPr>
+        <w:rPr>
+          <w:b/>
+          <w:color w:val="5B9BD5" w:themeColor="accent5"/>
+          <w:lang w:val="gl-ES"/>
+        </w:rPr>
+      </w:pPr>
+      <w:r>
+        <w:rPr>
+          <w:b/>
+          <w:color w:val="5B9BD5" w:themeColor="accent5"/>
+          <w:lang w:val="gl-ES"/>
+        </w:rPr>
+        <w:t xml:space="preserve">DELETE FROM EMPLEADOS WHERE </w:t>
+      </w:r>
+      <w:proofErr w:type="spellStart"/>
+      <w:r>
+        <w:rPr>
+          <w:b/>
+          <w:color w:val="5B9BD5" w:themeColor="accent5"/>
+          <w:lang w:val="gl-ES"/>
+        </w:rPr>
+        <w:t>ID_Empleado</w:t>
+      </w:r>
+      <w:proofErr w:type="spellEnd"/>
+      <w:r>
+        <w:rPr>
+          <w:b/>
+          <w:color w:val="5B9BD5" w:themeColor="accent5"/>
+          <w:lang w:val="gl-ES"/>
+        </w:rPr>
+        <w:t xml:space="preserve"> = 300;</w:t>
+      </w:r>
+    </w:p>
+    <w:p>
+      <w:pPr>
+        <w:rPr>
+          <w:b/>
+          <w:color w:val="5B9BD5" w:themeColor="accent5"/>
+          <w:lang w:val="gl-ES"/>
+        </w:rPr>
+      </w:pPr>
+      <w:r>
+        <w:rPr>
+          <w:b/>
+          <w:color w:val="5B9BD5" w:themeColor="accent5"/>
+          <w:lang w:val="gl-ES"/>
+        </w:rPr>
+        <w:t xml:space="preserve">-- Esperado: En MANTENIMIENTOS, o campo </w:t>
+      </w:r>
+      <w:proofErr w:type="spellStart"/>
+      <w:r>
+        <w:rPr>
+          <w:b/>
+          <w:color w:val="5B9BD5" w:themeColor="accent5"/>
+          <w:lang w:val="gl-ES"/>
+        </w:rPr>
+        <w:t>ID_Empleado_Responsable</w:t>
+      </w:r>
+      <w:proofErr w:type="spellEnd"/>
+      <w:r>
+        <w:rPr>
+          <w:b/>
+          <w:color w:val="5B9BD5" w:themeColor="accent5"/>
+          <w:lang w:val="gl-ES"/>
+        </w:rPr>
+        <w:t xml:space="preserve"> pasa a NULL</w:t>
+      </w:r>
+    </w:p>
+    <w:p>
+      <w:pPr>
+        <w:rPr>
+          <w:b/>
+          <w:color w:val="5B9BD5" w:themeColor="accent5"/>
+          <w:lang w:val="gl-ES"/>
+        </w:rPr>
+      </w:pPr>
+    </w:p>
+    <w:p>
+      <w:pPr>
+        <w:rPr>
+          <w:b/>
+          <w:lang w:val="gl-ES"/>
+        </w:rPr>
+      </w:pPr>
+      <w:r>
+        <w:rPr>
+          <w:b/>
+          <w:lang w:val="gl-ES"/>
+        </w:rPr>
+        <w:t>-- Inserción de incidencia:</w:t>
+      </w:r>
+    </w:p>
+    <w:p>
+      <w:pPr>
+        <w:rPr>
+          <w:b/>
+          <w:color w:val="5B9BD5" w:themeColor="accent5"/>
+          <w:lang w:val="gl-ES"/>
+        </w:rPr>
+      </w:pPr>
+      <w:r>
+        <w:rPr>
+          <w:b/>
+          <w:color w:val="5B9BD5" w:themeColor="accent5"/>
+          <w:lang w:val="gl-ES"/>
+        </w:rPr>
+        <w:t>INSERT INTO INCIDENCIAS VALUES (1, 100, 50, '2025-05-20', '</w:t>
+      </w:r>
+      <w:proofErr w:type="spellStart"/>
+      <w:r>
+        <w:rPr>
+          <w:b/>
+          <w:color w:val="5B9BD5" w:themeColor="accent5"/>
+          <w:lang w:val="gl-ES"/>
+        </w:rPr>
+        <w:t>Avería</w:t>
+      </w:r>
+      <w:proofErr w:type="spellEnd"/>
+      <w:r>
+        <w:rPr>
+          <w:b/>
+          <w:color w:val="5B9BD5" w:themeColor="accent5"/>
+          <w:lang w:val="gl-ES"/>
+        </w:rPr>
+        <w:t xml:space="preserve"> na comunicación </w:t>
+      </w:r>
+      <w:proofErr w:type="spellStart"/>
+      <w:r>
+        <w:rPr>
+          <w:b/>
+          <w:color w:val="5B9BD5" w:themeColor="accent5"/>
+          <w:lang w:val="gl-ES"/>
+        </w:rPr>
+        <w:t>Modbus</w:t>
+      </w:r>
+      <w:proofErr w:type="spellEnd"/>
+      <w:r>
+        <w:rPr>
+          <w:b/>
+          <w:color w:val="5B9BD5" w:themeColor="accent5"/>
+          <w:lang w:val="gl-ES"/>
+        </w:rPr>
+        <w:t>', 'Aberta', 'Alta');</w:t>
+      </w:r>
+    </w:p>
+    <w:p>
+      <w:pPr>
+        <w:rPr>
+          <w:b/>
+          <w:color w:val="5B9BD5" w:themeColor="accent5"/>
+          <w:lang w:val="gl-ES"/>
+        </w:rPr>
+      </w:pPr>
+    </w:p>
+    <w:p>
+      <w:pPr>
+        <w:rPr>
+          <w:b/>
+          <w:lang w:val="gl-ES"/>
+        </w:rPr>
+      </w:pPr>
+      <w:r>
+        <w:rPr>
+          <w:b/>
+          <w:lang w:val="gl-ES"/>
+        </w:rPr>
+        <w:t>-- Cliente 999 non existe</w:t>
+      </w:r>
+    </w:p>
+    <w:p>
+      <w:pPr>
+        <w:rPr>
+          <w:b/>
+          <w:color w:val="5B9BD5" w:themeColor="accent5"/>
+          <w:lang w:val="gl-ES"/>
+        </w:rPr>
+      </w:pPr>
+      <w:r>
+        <w:rPr>
+          <w:b/>
+          <w:color w:val="5B9BD5" w:themeColor="accent5"/>
+          <w:lang w:val="gl-ES"/>
+        </w:rPr>
+        <w:t>INSERT INTO INCIDENCIAS VALUES (2, 999, 50, '2025-05-21', 'Proba con erro', 'Aberta', 'Media');</w:t>
+      </w:r>
+    </w:p>
+    <w:p>
+      <w:pPr>
+        <w:rPr>
+          <w:b/>
+          <w:lang w:val="gl-ES"/>
+        </w:rPr>
+      </w:pPr>
+      <w:r>
+        <w:rPr>
+          <w:b/>
+          <w:lang w:val="gl-ES"/>
+        </w:rPr>
+        <w:t>-- ERRO por FK</w:t>
       </w:r>
     </w:p>
     <w:p>
@@ -28443,7 +33046,6 @@
         <w:rPr>
           <w:lang w:val="gl-ES"/>
         </w:rPr>
-        <w:lastRenderedPageBreak/>
         <w:t>Describe aquí...</w:t>
       </w:r>
     </w:p>
@@ -28584,7 +33186,7 @@
           <w:lang w:val="gl-ES"/>
         </w:rPr>
       </w:pPr>
-      <w:hyperlink r:id="rId32" w:history="1">
+      <w:hyperlink r:id="rId41" w:history="1">
         <w:r>
           <w:rPr>
             <w:rStyle w:val="Hipervnculo"/>
@@ -28599,9 +33201,9 @@
       </w:hyperlink>
     </w:p>
     <w:sectPr>
-      <w:headerReference w:type="default" r:id="rId33"/>
-      <w:footerReference w:type="default" r:id="rId34"/>
-      <w:headerReference w:type="first" r:id="rId35"/>
+      <w:headerReference w:type="default" r:id="rId42"/>
+      <w:footerReference w:type="default" r:id="rId43"/>
+      <w:headerReference w:type="first" r:id="rId44"/>
       <w:pgSz w:w="11906" w:h="16838"/>
       <w:pgMar w:top="1417" w:right="1701" w:bottom="1417" w:left="1701" w:header="708" w:footer="708" w:gutter="0"/>
       <w:pgNumType w:start="0"/>
@@ -30905,6 +35507,25 @@
       <w:u w:val="single"/>
     </w:rPr>
   </w:style>
+  <w:style w:type="table" w:styleId="Tablaconcuadrcula">
+    <w:name w:val="Table Grid"/>
+    <w:basedOn w:val="Tablanormal"/>
+    <w:uiPriority w:val="39"/>
+    <w:rsid w:val="00550716"/>
+    <w:pPr>
+      <w:spacing w:after="0" w:line="240" w:lineRule="auto"/>
+    </w:pPr>
+    <w:tblPr>
+      <w:tblBorders>
+        <w:top w:val="single" w:sz="4" w:space="0" w:color="auto"/>
+        <w:left w:val="single" w:sz="4" w:space="0" w:color="auto"/>
+        <w:bottom w:val="single" w:sz="4" w:space="0" w:color="auto"/>
+        <w:right w:val="single" w:sz="4" w:space="0" w:color="auto"/>
+        <w:insideH w:val="single" w:sz="4" w:space="0" w:color="auto"/>
+        <w:insideV w:val="single" w:sz="4" w:space="0" w:color="auto"/>
+      </w:tblBorders>
+    </w:tblPr>
+  </w:style>
 </w:styles>
 </file>
 
@@ -31208,7 +35829,7 @@
 </file>
 
 <file path=customXml/itemProps1.xml><?xml version="1.0" encoding="utf-8"?>
-<ds:datastoreItem xmlns:ds="http://schemas.openxmlformats.org/officeDocument/2006/customXml" ds:itemID="{0089ECE5-6DF9-4654-850D-E7766070DA1B}">
+<ds:datastoreItem xmlns:ds="http://schemas.openxmlformats.org/officeDocument/2006/customXml" ds:itemID="{4414B4A7-BC8F-47EE-994E-12E42C99AF39}">
   <ds:schemaRefs>
     <ds:schemaRef ds:uri="http://schemas.openxmlformats.org/officeDocument/2006/bibliography"/>
   </ds:schemaRefs>

</xml_diff>